<commit_message>
Hoàn thành biểu đồ lớp tổng quát
</commit_message>
<xml_diff>
--- a/BaoCao/Báo Cáo Thực Tập Tốt Nghiệp.docx
+++ b/BaoCao/Báo Cáo Thực Tập Tốt Nghiệp.docx
@@ -186,7 +186,29 @@
                                 <w:sz w:val="32"/>
                                 <w:szCs w:val="32"/>
                               </w:rPr>
-                              <w:t xml:space="preserve"> Th.S Trần Thị Huê</w:t>
+                              <w:t xml:space="preserve"> </w:t>
+                            </w:r>
+                            <w:proofErr w:type="gramStart"/>
+                            <w:r>
+                              <w:rPr>
+                                <w:rFonts w:cs="Times New Roman"/>
+                                <w:b/>
+                                <w:color w:val="000000" w:themeColor="text1"/>
+                                <w:sz w:val="32"/>
+                                <w:szCs w:val="32"/>
+                              </w:rPr>
+                              <w:t>Th.S</w:t>
+                            </w:r>
+                            <w:proofErr w:type="gramEnd"/>
+                            <w:r>
+                              <w:rPr>
+                                <w:rFonts w:cs="Times New Roman"/>
+                                <w:b/>
+                                <w:color w:val="000000" w:themeColor="text1"/>
+                                <w:sz w:val="32"/>
+                                <w:szCs w:val="32"/>
+                              </w:rPr>
+                              <w:t xml:space="preserve"> Trần Thị Huê</w:t>
                             </w:r>
                           </w:p>
                           <w:p/>
@@ -353,7 +375,29 @@
                           <w:sz w:val="32"/>
                           <w:szCs w:val="32"/>
                         </w:rPr>
-                        <w:t xml:space="preserve"> Th.S Trần Thị Huê</w:t>
+                        <w:t xml:space="preserve"> </w:t>
+                      </w:r>
+                      <w:proofErr w:type="gramStart"/>
+                      <w:r>
+                        <w:rPr>
+                          <w:rFonts w:cs="Times New Roman"/>
+                          <w:b/>
+                          <w:color w:val="000000" w:themeColor="text1"/>
+                          <w:sz w:val="32"/>
+                          <w:szCs w:val="32"/>
+                        </w:rPr>
+                        <w:t>Th.S</w:t>
+                      </w:r>
+                      <w:proofErr w:type="gramEnd"/>
+                      <w:r>
+                        <w:rPr>
+                          <w:rFonts w:cs="Times New Roman"/>
+                          <w:b/>
+                          <w:color w:val="000000" w:themeColor="text1"/>
+                          <w:sz w:val="32"/>
+                          <w:szCs w:val="32"/>
+                        </w:rPr>
+                        <w:t xml:space="preserve"> Trần Thị Huê</w:t>
                       </w:r>
                     </w:p>
                     <w:p/>
@@ -996,7 +1040,35 @@
               <w:rPr>
                 <w:i/>
               </w:rPr>
-              <w:t>, Ngày ..... tháng ..... năm 20....</w:t>
+              <w:t xml:space="preserve">, Ngày </w:t>
+            </w:r>
+            <w:proofErr w:type="gramStart"/>
+            <w:r>
+              <w:rPr>
+                <w:i/>
+              </w:rPr>
+              <w:t>.....</w:t>
+            </w:r>
+            <w:proofErr w:type="gramEnd"/>
+            <w:r>
+              <w:rPr>
+                <w:i/>
+              </w:rPr>
+              <w:t xml:space="preserve"> tháng </w:t>
+            </w:r>
+            <w:proofErr w:type="gramStart"/>
+            <w:r>
+              <w:rPr>
+                <w:i/>
+              </w:rPr>
+              <w:t>.....</w:t>
+            </w:r>
+            <w:proofErr w:type="gramEnd"/>
+            <w:r>
+              <w:rPr>
+                <w:i/>
+              </w:rPr>
+              <w:t xml:space="preserve"> năm 20....</w:t>
             </w:r>
           </w:p>
         </w:tc>
@@ -1991,7 +2063,21 @@
         <w:rPr>
           <w:i/>
         </w:rPr>
-        <w:t>Đảm bảo kỷ luật lao động (giờ giấc lao động, nghỉ làm,...):</w:t>
+        <w:t xml:space="preserve">Đảm bảo kỷ luật lao động (giờ giấc lao động, nghỉ </w:t>
+      </w:r>
+      <w:proofErr w:type="gramStart"/>
+      <w:r>
+        <w:rPr>
+          <w:i/>
+        </w:rPr>
+        <w:t>làm,...</w:t>
+      </w:r>
+      <w:proofErr w:type="gramEnd"/>
+      <w:r>
+        <w:rPr>
+          <w:i/>
+        </w:rPr>
+        <w:t>):</w:t>
       </w:r>
     </w:p>
     <w:tbl>
@@ -2565,7 +2651,15 @@
         <w:spacing w:after="0" w:line="360" w:lineRule="auto"/>
       </w:pPr>
       <w:r>
-        <w:t>Điểm chuyên môn                                    (Đạt/Không đạt):</w:t>
+        <w:t xml:space="preserve">Điểm chuyên môn                                 </w:t>
+      </w:r>
+      <w:proofErr w:type="gramStart"/>
+      <w:r>
+        <w:t xml:space="preserve">   (</w:t>
+      </w:r>
+      <w:proofErr w:type="gramEnd"/>
+      <w:r>
+        <w:t>Đạt/Không đạt):</w:t>
       </w:r>
       <w:r>
         <w:tab/>
@@ -6663,15 +6757,7 @@
           <w:bCs/>
           <w:lang w:val="vi-VN"/>
         </w:rPr>
-        <w:t xml:space="preserve"> </w:t>
-      </w:r>
-      <w:r>
-        <w:rPr>
-          <w:b/>
-          <w:bCs/>
-          <w:lang w:val="vi-VN"/>
-        </w:rPr>
-        <w:t>Tính năng và công nghệ</w:t>
+        <w:t xml:space="preserve"> Tính năng và công nghệ</w:t>
       </w:r>
     </w:p>
     <w:p>
@@ -6883,15 +6969,7 @@
           <w:bCs/>
           <w:lang w:val="vi-VN"/>
         </w:rPr>
-        <w:t xml:space="preserve"> </w:t>
-      </w:r>
-      <w:r>
-        <w:rPr>
-          <w:b/>
-          <w:bCs/>
-          <w:lang w:val="vi-VN"/>
-        </w:rPr>
-        <w:t>Khả năng mở rộng và phát triển</w:t>
+        <w:t xml:space="preserve"> Khả năng mở rộng và phát triển</w:t>
       </w:r>
     </w:p>
     <w:p>
@@ -7334,19 +7412,7 @@
         <w:rPr>
           <w:lang w:val="vi-VN"/>
         </w:rPr>
-        <w:t xml:space="preserve">+ Thêm mới </w:t>
-      </w:r>
-      <w:r>
-        <w:rPr>
-          <w:lang w:val="vi-VN"/>
-        </w:rPr>
-        <w:t>danh mục</w:t>
-      </w:r>
-      <w:r>
-        <w:rPr>
-          <w:lang w:val="vi-VN"/>
-        </w:rPr>
-        <w:t xml:space="preserve">: Admin có thể thêm mới thể loại nếu thấy </w:t>
+        <w:t xml:space="preserve">+ Thêm mới danh mục: Admin có thể thêm mới thể loại nếu thấy </w:t>
       </w:r>
       <w:r>
         <w:rPr>
@@ -7726,19 +7792,7 @@
         <w:rPr>
           <w:lang w:val="vi-VN"/>
         </w:rPr>
-        <w:t>S</w:t>
-      </w:r>
-      <w:r>
-        <w:rPr>
-          <w:lang w:val="vi-VN"/>
-        </w:rPr>
-        <w:t xml:space="preserve">ử dụng các công nghệ cơ bản để xây giao diện người </w:t>
-      </w:r>
-      <w:r>
-        <w:rPr>
-          <w:lang w:val="vi-VN"/>
-        </w:rPr>
-        <w:t xml:space="preserve">dùng: </w:t>
+        <w:t xml:space="preserve">Sử dụng các công nghệ cơ bản để xây giao diện người dùng: </w:t>
       </w:r>
       <w:r>
         <w:rPr>
@@ -8572,6 +8626,9 @@
         <w:jc w:val="center"/>
       </w:pPr>
       <w:r>
+        <w:rPr>
+          <w:noProof/>
+        </w:rPr>
         <w:drawing>
           <wp:inline distT="0" distB="0" distL="0" distR="0" wp14:anchorId="39C84205" wp14:editId="7F4108EA">
             <wp:extent cx="5579745" cy="4044950"/>
@@ -9428,7 +9485,27 @@
                 <w:i w:val="0"/>
                 <w:iCs w:val="0"/>
               </w:rPr>
-              <w:t>3. Nhấn nút “ Đăng nhập”</w:t>
+              <w:t xml:space="preserve">3. Nhấn nút </w:t>
+            </w:r>
+            <w:proofErr w:type="gramStart"/>
+            <w:r>
+              <w:rPr>
+                <w:b w:val="0"/>
+                <w:bCs w:val="0"/>
+                <w:i w:val="0"/>
+                <w:iCs w:val="0"/>
+              </w:rPr>
+              <w:t>“ Đăng</w:t>
+            </w:r>
+            <w:proofErr w:type="gramEnd"/>
+            <w:r>
+              <w:rPr>
+                <w:b w:val="0"/>
+                <w:bCs w:val="0"/>
+                <w:i w:val="0"/>
+                <w:iCs w:val="0"/>
+              </w:rPr>
+              <w:t xml:space="preserve"> nhập”</w:t>
             </w:r>
           </w:p>
           <w:p>
@@ -10206,6 +10283,7 @@
         <w:rPr>
           <w:i w:val="0"/>
           <w:iCs w:val="0"/>
+          <w:noProof/>
           <w:lang w:val="vi-VN"/>
         </w:rPr>
         <w:drawing>
@@ -10465,17 +10543,7 @@
                 <w:iCs w:val="0"/>
                 <w:lang w:val="vi-VN"/>
               </w:rPr>
-              <w:t xml:space="preserve"> và </w:t>
-            </w:r>
-            <w:r>
-              <w:rPr>
-                <w:b w:val="0"/>
-                <w:bCs w:val="0"/>
-                <w:i w:val="0"/>
-                <w:iCs w:val="0"/>
-                <w:lang w:val="vi-VN"/>
-              </w:rPr>
-              <w:t>P</w:t>
+              <w:t xml:space="preserve"> và P</w:t>
             </w:r>
             <w:r>
               <w:rPr>
@@ -11102,7 +11170,27 @@
                 <w:i w:val="0"/>
                 <w:iCs w:val="0"/>
               </w:rPr>
-              <w:t>3. Nhấn nút “ Đăng nhập”</w:t>
+              <w:t xml:space="preserve">3. Nhấn nút </w:t>
+            </w:r>
+            <w:proofErr w:type="gramStart"/>
+            <w:r>
+              <w:rPr>
+                <w:b w:val="0"/>
+                <w:bCs w:val="0"/>
+                <w:i w:val="0"/>
+                <w:iCs w:val="0"/>
+              </w:rPr>
+              <w:t>“ Đăng</w:t>
+            </w:r>
+            <w:proofErr w:type="gramEnd"/>
+            <w:r>
+              <w:rPr>
+                <w:b w:val="0"/>
+                <w:bCs w:val="0"/>
+                <w:i w:val="0"/>
+                <w:iCs w:val="0"/>
+              </w:rPr>
+              <w:t xml:space="preserve"> nhập”</w:t>
             </w:r>
           </w:p>
           <w:p>
@@ -15186,6 +15274,7 @@
                 <w:i w:val="0"/>
                 <w:iCs w:val="0"/>
               </w:rPr>
+              <w:lastRenderedPageBreak/>
               <w:t>Luồng sự kiện phụ</w:t>
             </w:r>
           </w:p>
@@ -19357,6 +19446,7 @@
                 <w:i w:val="0"/>
                 <w:iCs w:val="0"/>
               </w:rPr>
+              <w:lastRenderedPageBreak/>
               <w:t>Luồng sự kiện phụ</w:t>
             </w:r>
           </w:p>
@@ -19892,6 +19982,7 @@
         <w:rPr>
           <w:i w:val="0"/>
           <w:iCs w:val="0"/>
+          <w:noProof/>
           <w:lang w:val="vi-VN"/>
         </w:rPr>
         <w:drawing>
@@ -21145,7 +21236,27 @@
                 <w:iCs w:val="0"/>
               </w:rPr>
               <w:lastRenderedPageBreak/>
-              <w:t>- Website cung cấp các liên kết chia sẻ trên các nền tảng mạng xã hội như: Facebook, Zalo,….</w:t>
+              <w:t xml:space="preserve">- Website cung cấp các liên kết chia sẻ trên các nền tảng mạng xã hội như: Facebook, </w:t>
+            </w:r>
+            <w:proofErr w:type="gramStart"/>
+            <w:r>
+              <w:rPr>
+                <w:b w:val="0"/>
+                <w:bCs w:val="0"/>
+                <w:i w:val="0"/>
+                <w:iCs w:val="0"/>
+              </w:rPr>
+              <w:t>Zalo,…</w:t>
+            </w:r>
+            <w:proofErr w:type="gramEnd"/>
+            <w:r>
+              <w:rPr>
+                <w:b w:val="0"/>
+                <w:bCs w:val="0"/>
+                <w:i w:val="0"/>
+                <w:iCs w:val="0"/>
+              </w:rPr>
+              <w:t>.</w:t>
             </w:r>
           </w:p>
         </w:tc>
@@ -21448,6 +21559,7 @@
         <w:rPr>
           <w:i w:val="0"/>
           <w:iCs w:val="0"/>
+          <w:noProof/>
           <w:lang w:val="vi-VN"/>
         </w:rPr>
         <w:drawing>
@@ -23041,6 +23153,7 @@
         <w:rPr>
           <w:i w:val="0"/>
           <w:iCs w:val="0"/>
+          <w:noProof/>
           <w:lang w:val="vi-VN"/>
         </w:rPr>
         <w:drawing>
@@ -24312,6 +24425,7 @@
                 <w:i w:val="0"/>
                 <w:iCs w:val="0"/>
               </w:rPr>
+              <w:lastRenderedPageBreak/>
               <w:t>Luồng sự kiện phụ</w:t>
             </w:r>
           </w:p>
@@ -26553,6 +26667,7 @@
       </w:pPr>
       <w:r>
         <w:rPr>
+          <w:noProof/>
           <w:lang w:val="vi-VN"/>
         </w:rPr>
         <w:lastRenderedPageBreak/>
@@ -26932,6 +27047,7 @@
       </w:pPr>
       <w:r>
         <w:rPr>
+          <w:noProof/>
           <w:lang w:val="vi-VN"/>
         </w:rPr>
         <w:drawing>
@@ -27246,6 +27362,7 @@
       </w:pPr>
       <w:r>
         <w:rPr>
+          <w:noProof/>
           <w:lang w:val="vi-VN"/>
         </w:rPr>
         <w:lastRenderedPageBreak/>
@@ -27577,11 +27694,16 @@
         <w:t xml:space="preserve"> </w:t>
       </w:r>
       <w:r>
-        <w:t>Admin nhập đầy đủ thông tin cho bài đăng gồm: Tiêu đề, nội dung tóm tắt, nội dung chi tiết, ảnh tin, thể loại</w:t>
+        <w:t xml:space="preserve">Admin nhập đầy đủ thông tin cho bài đăng gồm: Tiêu đề, nội dung tóm tắt, nội dung chi tiết, ảnh tin, thể </w:t>
+      </w:r>
+      <w:proofErr w:type="gramStart"/>
+      <w:r>
+        <w:t>loại</w:t>
       </w:r>
       <w:r>
         <w:t>,…</w:t>
       </w:r>
+      <w:proofErr w:type="gramEnd"/>
     </w:p>
     <w:p>
       <w:pPr>
@@ -30215,6 +30337,7 @@
         <w:rPr>
           <w:b/>
           <w:bCs/>
+          <w:noProof/>
           <w:lang w:val="vi-VN"/>
         </w:rPr>
         <w:drawing>
@@ -30301,47 +30424,7 @@
           <w:iCs/>
           <w:lang w:val="vi-VN"/>
         </w:rPr>
-        <w:t xml:space="preserve"> </w:t>
-      </w:r>
-      <w:r>
-        <w:rPr>
-          <w:b/>
-          <w:bCs/>
-          <w:i/>
-          <w:iCs/>
-          <w:lang w:val="vi-VN"/>
-        </w:rPr>
-        <w:t>thêm</w:t>
-      </w:r>
-      <w:r>
-        <w:rPr>
-          <w:b/>
-          <w:bCs/>
-          <w:i/>
-          <w:iCs/>
-          <w:lang w:val="vi-VN"/>
-        </w:rPr>
-        <w:t xml:space="preserve"> bình luận (</w:t>
-      </w:r>
-      <w:r>
-        <w:rPr>
-          <w:b/>
-          <w:bCs/>
-          <w:i/>
-          <w:iCs/>
-          <w:lang w:val="vi-VN"/>
-        </w:rPr>
-        <w:t>user</w:t>
-      </w:r>
-      <w:r>
-        <w:rPr>
-          <w:b/>
-          <w:bCs/>
-          <w:i/>
-          <w:iCs/>
-          <w:lang w:val="vi-VN"/>
-        </w:rPr>
-        <w:t>)</w:t>
+        <w:t xml:space="preserve"> thêm bình luận (user)</w:t>
       </w:r>
     </w:p>
     <w:p>
@@ -30421,6 +30504,7 @@
         <w:rPr>
           <w:b/>
           <w:bCs/>
+          <w:noProof/>
           <w:lang w:val="vi-VN"/>
         </w:rPr>
         <w:drawing>
@@ -30507,27 +30591,7 @@
           <w:iCs/>
           <w:lang w:val="vi-VN"/>
         </w:rPr>
-        <w:t xml:space="preserve"> </w:t>
-      </w:r>
-      <w:r>
-        <w:rPr>
-          <w:b/>
-          <w:bCs/>
-          <w:i/>
-          <w:iCs/>
-          <w:lang w:val="vi-VN"/>
-        </w:rPr>
-        <w:t>sửa</w:t>
-      </w:r>
-      <w:r>
-        <w:rPr>
-          <w:b/>
-          <w:bCs/>
-          <w:i/>
-          <w:iCs/>
-          <w:lang w:val="vi-VN"/>
-        </w:rPr>
-        <w:t xml:space="preserve"> bình luận (user)</w:t>
+        <w:t xml:space="preserve"> sửa bình luận (user)</w:t>
       </w:r>
     </w:p>
     <w:p>
@@ -30600,12 +30664,13 @@
         <w:rPr>
           <w:b/>
           <w:bCs/>
+          <w:noProof/>
           <w:lang w:val="vi-VN"/>
         </w:rPr>
         <w:drawing>
-          <wp:inline distT="0" distB="0" distL="0" distR="0" wp14:anchorId="7DE2E2B4" wp14:editId="04200D01">
-            <wp:extent cx="4267796" cy="5982535"/>
-            <wp:effectExtent l="0" t="0" r="0" b="0"/>
+          <wp:inline distT="0" distB="0" distL="0" distR="0" wp14:anchorId="7DE2E2B4" wp14:editId="3B8D3D1A">
+            <wp:extent cx="4490073" cy="6294120"/>
+            <wp:effectExtent l="0" t="0" r="6350" b="0"/>
             <wp:docPr id="799965524" name="Picture 1"/>
             <wp:cNvGraphicFramePr>
               <a:graphicFrameLocks xmlns:a="http://schemas.openxmlformats.org/drawingml/2006/main" noChangeAspect="1"/>
@@ -30626,7 +30691,7 @@
                   <pic:spPr>
                     <a:xfrm>
                       <a:off x="0" y="0"/>
-                      <a:ext cx="4267796" cy="5982535"/>
+                      <a:ext cx="4494510" cy="6300339"/>
                     </a:xfrm>
                     <a:prstGeom prst="rect">
                       <a:avLst/>
@@ -30686,9 +30751,700 @@
           <w:iCs/>
           <w:lang w:val="vi-VN"/>
         </w:rPr>
+        <w:t xml:space="preserve"> xóa bình luận (user)</w:t>
+      </w:r>
+    </w:p>
+    <w:p>
+      <w:pPr>
+        <w:ind w:left="426"/>
+        <w:jc w:val="center"/>
+        <w:rPr>
+          <w:b/>
+          <w:bCs/>
+          <w:lang w:val="vi-VN"/>
+        </w:rPr>
+      </w:pPr>
+    </w:p>
+    <w:p>
+      <w:pPr>
+        <w:rPr>
+          <w:b/>
+          <w:bCs/>
+          <w:lang w:val="vi-VN"/>
+        </w:rPr>
+      </w:pPr>
+      <w:r>
+        <w:rPr>
+          <w:b/>
+          <w:bCs/>
+        </w:rPr>
+        <w:t xml:space="preserve">3.2. </w:t>
+      </w:r>
+      <w:r>
+        <w:rPr>
+          <w:b/>
+          <w:bCs/>
+        </w:rPr>
+        <w:t>Xây dựng b</w:t>
+      </w:r>
+      <w:r>
+        <w:rPr>
+          <w:b/>
+          <w:bCs/>
+        </w:rPr>
+        <w:t>iều đồ lớp</w:t>
+      </w:r>
+    </w:p>
+    <w:p>
+      <w:pPr>
+        <w:spacing w:line="360" w:lineRule="auto"/>
+        <w:ind w:left="142"/>
+        <w:jc w:val="both"/>
+        <w:rPr>
+          <w:rFonts w:cs="Times New Roman"/>
+          <w:szCs w:val="26"/>
+          <w:lang w:val="vi-VN"/>
+        </w:rPr>
+      </w:pPr>
+      <w:r>
+        <w:rPr>
+          <w:b/>
+          <w:bCs/>
+          <w:lang w:val="vi-VN"/>
+        </w:rPr>
+        <w:t xml:space="preserve">- </w:t>
+      </w:r>
+      <w:r>
+        <w:rPr>
+          <w:rFonts w:cs="Times New Roman"/>
+          <w:szCs w:val="26"/>
+        </w:rPr>
+        <w:t>Biểu đồ lớp (Class Diagram) là một phần quan trọng trong việc mô tả cấu trúc tĩnh của hệ thống. Nó thể hiện các lớp, các thuộc tính, phương thức, và mối quan hệ giữa chúng</w:t>
+      </w:r>
+    </w:p>
+    <w:p>
+      <w:pPr>
+        <w:ind w:left="284"/>
+        <w:jc w:val="both"/>
+        <w:rPr>
+          <w:rFonts w:cs="Times New Roman"/>
+          <w:b/>
+          <w:bCs/>
+          <w:szCs w:val="26"/>
+          <w:lang w:val="vi-VN"/>
+        </w:rPr>
+      </w:pPr>
+      <w:r>
+        <w:rPr>
+          <w:rFonts w:cs="Times New Roman"/>
+          <w:b/>
+          <w:bCs/>
+          <w:szCs w:val="26"/>
+          <w:lang w:val="vi-VN"/>
+        </w:rPr>
+        <w:lastRenderedPageBreak/>
+        <w:t xml:space="preserve">Xác định các lớp chính: </w:t>
+      </w:r>
+    </w:p>
+    <w:p>
+      <w:pPr>
+        <w:ind w:left="284"/>
+        <w:jc w:val="both"/>
+        <w:rPr>
+          <w:rFonts w:cs="Times New Roman"/>
+          <w:b/>
+          <w:bCs/>
+          <w:szCs w:val="26"/>
+          <w:lang w:val="vi-VN"/>
+        </w:rPr>
+      </w:pPr>
+      <w:r>
+        <w:rPr>
+          <w:rFonts w:cs="Times New Roman"/>
+          <w:b/>
+          <w:bCs/>
+          <w:szCs w:val="26"/>
+          <w:lang w:val="vi-VN"/>
+        </w:rPr>
+        <w:t>- Danh mục:</w:t>
+      </w:r>
+    </w:p>
+    <w:p>
+      <w:pPr>
+        <w:ind w:left="567"/>
+        <w:jc w:val="both"/>
+        <w:rPr>
+          <w:rFonts w:cs="Times New Roman"/>
+          <w:szCs w:val="26"/>
+          <w:lang w:val="vi-VN"/>
+        </w:rPr>
+      </w:pPr>
+      <w:r>
+        <w:rPr>
+          <w:rFonts w:cs="Times New Roman"/>
+          <w:b/>
+          <w:bCs/>
+          <w:szCs w:val="26"/>
+          <w:lang w:val="vi-VN"/>
+        </w:rPr>
+        <w:t>+ Thuộc tính:</w:t>
+      </w:r>
+      <w:r>
+        <w:rPr>
+          <w:rFonts w:cs="Times New Roman"/>
+          <w:szCs w:val="26"/>
+          <w:lang w:val="vi-VN"/>
+        </w:rPr>
+        <w:t xml:space="preserve"> Mã</w:t>
+      </w:r>
+      <w:r>
+        <w:rPr>
+          <w:rFonts w:cs="Times New Roman"/>
+          <w:szCs w:val="26"/>
+          <w:lang w:val="vi-VN"/>
+        </w:rPr>
+        <w:t xml:space="preserve"> danh mục, tên danh mục</w:t>
+      </w:r>
+    </w:p>
+    <w:p>
+      <w:pPr>
+        <w:ind w:left="567"/>
+        <w:jc w:val="both"/>
+        <w:rPr>
+          <w:rFonts w:cs="Times New Roman"/>
+          <w:szCs w:val="26"/>
+          <w:lang w:val="vi-VN"/>
+        </w:rPr>
+      </w:pPr>
+      <w:r>
+        <w:rPr>
+          <w:rFonts w:cs="Times New Roman"/>
+          <w:b/>
+          <w:bCs/>
+          <w:szCs w:val="26"/>
+          <w:lang w:val="vi-VN"/>
+        </w:rPr>
+        <w:t>+ Phương thức:</w:t>
+      </w:r>
+      <w:r>
+        <w:rPr>
+          <w:rFonts w:cs="Times New Roman"/>
+          <w:szCs w:val="26"/>
+          <w:lang w:val="vi-VN"/>
+        </w:rPr>
+        <w:t xml:space="preserve"> Thêm danh mục(), sửa danh mục(), tìm kiếm danh mục(), xóa danh mục()</w:t>
+      </w:r>
+    </w:p>
+    <w:p>
+      <w:pPr>
+        <w:ind w:left="284"/>
+        <w:jc w:val="both"/>
+        <w:rPr>
+          <w:rFonts w:cs="Times New Roman"/>
+          <w:b/>
+          <w:bCs/>
+          <w:szCs w:val="26"/>
+          <w:lang w:val="vi-VN"/>
+        </w:rPr>
+      </w:pPr>
+      <w:r>
+        <w:rPr>
+          <w:rFonts w:cs="Times New Roman"/>
+          <w:b/>
+          <w:bCs/>
+          <w:szCs w:val="26"/>
+          <w:lang w:val="vi-VN"/>
+        </w:rPr>
+        <w:t xml:space="preserve">- Thể loại: </w:t>
+      </w:r>
+    </w:p>
+    <w:p>
+      <w:pPr>
+        <w:ind w:left="567"/>
+        <w:jc w:val="both"/>
+        <w:rPr>
+          <w:rFonts w:cs="Times New Roman"/>
+          <w:szCs w:val="26"/>
+          <w:lang w:val="vi-VN"/>
+        </w:rPr>
+      </w:pPr>
+      <w:r>
+        <w:rPr>
+          <w:rFonts w:cs="Times New Roman"/>
+          <w:b/>
+          <w:bCs/>
+          <w:szCs w:val="26"/>
+          <w:lang w:val="vi-VN"/>
+        </w:rPr>
+        <w:t>+ Thuộc tính:</w:t>
+      </w:r>
+      <w:r>
+        <w:rPr>
+          <w:rFonts w:cs="Times New Roman"/>
+          <w:szCs w:val="26"/>
+          <w:lang w:val="vi-VN"/>
+        </w:rPr>
+        <w:t xml:space="preserve"> Mã thể loại, tên thể loại, danh mục id</w:t>
+      </w:r>
+    </w:p>
+    <w:p>
+      <w:pPr>
+        <w:ind w:left="567"/>
+        <w:jc w:val="both"/>
+        <w:rPr>
+          <w:rFonts w:cs="Times New Roman"/>
+          <w:szCs w:val="26"/>
+          <w:lang w:val="vi-VN"/>
+        </w:rPr>
+      </w:pPr>
+      <w:r>
+        <w:rPr>
+          <w:rFonts w:cs="Times New Roman"/>
+          <w:b/>
+          <w:bCs/>
+          <w:szCs w:val="26"/>
+          <w:lang w:val="vi-VN"/>
+        </w:rPr>
+        <w:t>+ Phương thức:</w:t>
+      </w:r>
+      <w:r>
+        <w:rPr>
+          <w:rFonts w:cs="Times New Roman"/>
+          <w:szCs w:val="26"/>
+          <w:lang w:val="vi-VN"/>
+        </w:rPr>
+        <w:t xml:space="preserve"> Thêm thể loại(), sửa thể loại(), tìm kiếm thể loại(), xóa thể loại()</w:t>
+      </w:r>
+    </w:p>
+    <w:p>
+      <w:pPr>
+        <w:ind w:left="284"/>
+        <w:jc w:val="both"/>
+        <w:rPr>
+          <w:rFonts w:cs="Times New Roman"/>
+          <w:b/>
+          <w:bCs/>
+          <w:szCs w:val="26"/>
+          <w:lang w:val="vi-VN"/>
+        </w:rPr>
+      </w:pPr>
+      <w:r>
+        <w:rPr>
+          <w:rFonts w:cs="Times New Roman"/>
+          <w:b/>
+          <w:bCs/>
+          <w:szCs w:val="26"/>
+          <w:lang w:val="vi-VN"/>
+        </w:rPr>
+        <w:t xml:space="preserve">- Bài đăng thể loại: </w:t>
+      </w:r>
+    </w:p>
+    <w:p>
+      <w:pPr>
+        <w:ind w:left="567"/>
+        <w:jc w:val="both"/>
+        <w:rPr>
+          <w:rFonts w:cs="Times New Roman"/>
+          <w:szCs w:val="26"/>
+          <w:lang w:val="vi-VN"/>
+        </w:rPr>
+      </w:pPr>
+      <w:r>
+        <w:rPr>
+          <w:rFonts w:cs="Times New Roman"/>
+          <w:b/>
+          <w:bCs/>
+          <w:szCs w:val="26"/>
+          <w:lang w:val="vi-VN"/>
+        </w:rPr>
+        <w:t>+</w:t>
+      </w:r>
+      <w:r>
+        <w:rPr>
+          <w:rFonts w:cs="Times New Roman"/>
+          <w:b/>
+          <w:bCs/>
+          <w:szCs w:val="26"/>
+          <w:lang w:val="vi-VN"/>
+        </w:rPr>
+        <w:t xml:space="preserve"> Thuộc tính:</w:t>
+      </w:r>
+      <w:r>
+        <w:rPr>
+          <w:rFonts w:cs="Times New Roman"/>
+          <w:szCs w:val="26"/>
+          <w:lang w:val="vi-VN"/>
+        </w:rPr>
         <w:t xml:space="preserve"> </w:t>
       </w:r>
       <w:r>
+        <w:rPr>
+          <w:rFonts w:cs="Times New Roman"/>
+          <w:szCs w:val="26"/>
+          <w:lang w:val="vi-VN"/>
+        </w:rPr>
+        <w:t>Mã bài đăng thể loại, thể loại mã, bài đăng mã</w:t>
+      </w:r>
+    </w:p>
+    <w:p>
+      <w:pPr>
+        <w:ind w:left="284"/>
+        <w:jc w:val="both"/>
+        <w:rPr>
+          <w:rFonts w:cs="Times New Roman"/>
+          <w:b/>
+          <w:bCs/>
+          <w:szCs w:val="26"/>
+          <w:lang w:val="vi-VN"/>
+        </w:rPr>
+      </w:pPr>
+      <w:r>
+        <w:rPr>
+          <w:rFonts w:cs="Times New Roman"/>
+          <w:b/>
+          <w:bCs/>
+          <w:szCs w:val="26"/>
+          <w:lang w:val="vi-VN"/>
+        </w:rPr>
+        <w:t>- Bài tin:</w:t>
+      </w:r>
+    </w:p>
+    <w:p>
+      <w:pPr>
+        <w:ind w:left="567"/>
+        <w:jc w:val="both"/>
+        <w:rPr>
+          <w:rFonts w:cs="Times New Roman"/>
+          <w:szCs w:val="26"/>
+          <w:lang w:val="vi-VN"/>
+        </w:rPr>
+      </w:pPr>
+      <w:r>
+        <w:rPr>
+          <w:rFonts w:cs="Times New Roman"/>
+          <w:b/>
+          <w:bCs/>
+          <w:szCs w:val="26"/>
+          <w:lang w:val="vi-VN"/>
+        </w:rPr>
+        <w:t>+ Thuộc tính:</w:t>
+      </w:r>
+      <w:r>
+        <w:rPr>
+          <w:rFonts w:cs="Times New Roman"/>
+          <w:szCs w:val="26"/>
+          <w:lang w:val="vi-VN"/>
+        </w:rPr>
+        <w:t xml:space="preserve"> Mã bài tin, tiêu đề bài tin, nội dung chi tiết của bài tin, ngày đăng, ảnh nội dung bài tin, nội dung tóm tắt của bài </w:t>
+      </w:r>
+      <w:r>
+        <w:rPr>
+          <w:rFonts w:cs="Times New Roman"/>
+          <w:szCs w:val="26"/>
+          <w:lang w:val="vi-VN"/>
+        </w:rPr>
+        <w:t xml:space="preserve">tin, số lượng lượt xem bài tin, bình luận </w:t>
+      </w:r>
+      <w:r>
+        <w:rPr>
+          <w:rFonts w:cs="Times New Roman"/>
+          <w:szCs w:val="26"/>
+          <w:lang w:val="vi-VN"/>
+        </w:rPr>
+        <w:t>mã</w:t>
+      </w:r>
+    </w:p>
+    <w:p>
+      <w:pPr>
+        <w:ind w:left="567"/>
+        <w:jc w:val="both"/>
+        <w:rPr>
+          <w:rFonts w:cs="Times New Roman"/>
+          <w:szCs w:val="26"/>
+          <w:lang w:val="vi-VN"/>
+        </w:rPr>
+      </w:pPr>
+      <w:r>
+        <w:rPr>
+          <w:rFonts w:cs="Times New Roman"/>
+          <w:b/>
+          <w:bCs/>
+          <w:szCs w:val="26"/>
+          <w:lang w:val="vi-VN"/>
+        </w:rPr>
+        <w:t>+ Phương thức:</w:t>
+      </w:r>
+      <w:r>
+        <w:rPr>
+          <w:rFonts w:cs="Times New Roman"/>
+          <w:szCs w:val="26"/>
+          <w:lang w:val="vi-VN"/>
+        </w:rPr>
+        <w:t xml:space="preserve"> Thêm bài tin(), sửa bài tin(), tìm kiếm bài tin(), xóa bài tin()</w:t>
+      </w:r>
+    </w:p>
+    <w:p>
+      <w:pPr>
+        <w:ind w:left="284"/>
+        <w:jc w:val="both"/>
+        <w:rPr>
+          <w:rFonts w:cs="Times New Roman"/>
+          <w:b/>
+          <w:bCs/>
+          <w:szCs w:val="26"/>
+          <w:lang w:val="vi-VN"/>
+        </w:rPr>
+      </w:pPr>
+      <w:r>
+        <w:rPr>
+          <w:rFonts w:cs="Times New Roman"/>
+          <w:b/>
+          <w:bCs/>
+          <w:szCs w:val="26"/>
+          <w:lang w:val="vi-VN"/>
+        </w:rPr>
+        <w:t xml:space="preserve">- Bình </w:t>
+      </w:r>
+      <w:r>
+        <w:rPr>
+          <w:rFonts w:cs="Times New Roman"/>
+          <w:b/>
+          <w:bCs/>
+          <w:szCs w:val="26"/>
+          <w:lang w:val="vi-VN"/>
+        </w:rPr>
+        <w:t>luận:</w:t>
+      </w:r>
+    </w:p>
+    <w:p>
+      <w:pPr>
+        <w:ind w:left="567"/>
+        <w:jc w:val="both"/>
+        <w:rPr>
+          <w:rFonts w:cs="Times New Roman"/>
+          <w:szCs w:val="26"/>
+          <w:lang w:val="vi-VN"/>
+        </w:rPr>
+      </w:pPr>
+      <w:r>
+        <w:rPr>
+          <w:rFonts w:cs="Times New Roman"/>
+          <w:b/>
+          <w:bCs/>
+          <w:szCs w:val="26"/>
+          <w:lang w:val="vi-VN"/>
+        </w:rPr>
+        <w:t>+ Thuộc tính:</w:t>
+      </w:r>
+      <w:r>
+        <w:rPr>
+          <w:rFonts w:cs="Times New Roman"/>
+          <w:b/>
+          <w:bCs/>
+          <w:szCs w:val="26"/>
+          <w:lang w:val="vi-VN"/>
+        </w:rPr>
+        <w:t xml:space="preserve"> </w:t>
+      </w:r>
+      <w:r>
+        <w:rPr>
+          <w:rFonts w:cs="Times New Roman"/>
+          <w:szCs w:val="26"/>
+          <w:lang w:val="vi-VN"/>
+        </w:rPr>
+        <w:t>Mã bình luận, nội dung bình luận, ngày bình luận, bản tin mã</w:t>
+      </w:r>
+    </w:p>
+    <w:p>
+      <w:pPr>
+        <w:ind w:left="567"/>
+        <w:jc w:val="both"/>
+        <w:rPr>
+          <w:rFonts w:cs="Times New Roman"/>
+          <w:szCs w:val="26"/>
+          <w:lang w:val="vi-VN"/>
+        </w:rPr>
+      </w:pPr>
+      <w:r>
+        <w:rPr>
+          <w:rFonts w:cs="Times New Roman"/>
+          <w:b/>
+          <w:bCs/>
+          <w:szCs w:val="26"/>
+          <w:lang w:val="vi-VN"/>
+        </w:rPr>
+        <w:t xml:space="preserve">+ Phương thức: </w:t>
+      </w:r>
+      <w:r>
+        <w:rPr>
+          <w:rFonts w:cs="Times New Roman"/>
+          <w:szCs w:val="26"/>
+          <w:lang w:val="vi-VN"/>
+        </w:rPr>
+        <w:t xml:space="preserve">Xóa bình </w:t>
+      </w:r>
+      <w:r>
+        <w:rPr>
+          <w:rFonts w:cs="Times New Roman"/>
+          <w:szCs w:val="26"/>
+          <w:lang w:val="vi-VN"/>
+        </w:rPr>
+        <w:t>luận()</w:t>
+      </w:r>
+    </w:p>
+    <w:p>
+      <w:pPr>
+        <w:ind w:left="284"/>
+        <w:jc w:val="both"/>
+        <w:rPr>
+          <w:rFonts w:cs="Times New Roman"/>
+          <w:b/>
+          <w:bCs/>
+          <w:szCs w:val="26"/>
+          <w:lang w:val="vi-VN"/>
+        </w:rPr>
+      </w:pPr>
+      <w:r>
+        <w:rPr>
+          <w:rFonts w:cs="Times New Roman"/>
+          <w:b/>
+          <w:bCs/>
+          <w:szCs w:val="26"/>
+          <w:lang w:val="vi-VN"/>
+        </w:rPr>
+        <w:t xml:space="preserve">- Tài khoản: </w:t>
+      </w:r>
+    </w:p>
+    <w:p>
+      <w:pPr>
+        <w:ind w:left="567"/>
+        <w:jc w:val="both"/>
+        <w:rPr>
+          <w:rFonts w:cs="Times New Roman"/>
+          <w:szCs w:val="26"/>
+          <w:lang w:val="vi-VN"/>
+        </w:rPr>
+      </w:pPr>
+      <w:r>
+        <w:rPr>
+          <w:rFonts w:cs="Times New Roman"/>
+          <w:b/>
+          <w:bCs/>
+          <w:szCs w:val="26"/>
+          <w:lang w:val="vi-VN"/>
+        </w:rPr>
+        <w:t>+ Thuộc tính:</w:t>
+      </w:r>
+      <w:r>
+        <w:rPr>
+          <w:rFonts w:cs="Times New Roman"/>
+          <w:szCs w:val="26"/>
+          <w:lang w:val="vi-VN"/>
+        </w:rPr>
+        <w:t xml:space="preserve"> Mã tài khoản, tên người dùng, tên tài khoản, mật khẩu, email, số điện thoại, địa chỉ, bình luận mã</w:t>
+      </w:r>
+    </w:p>
+    <w:p>
+      <w:pPr>
+        <w:ind w:left="567"/>
+        <w:jc w:val="both"/>
+        <w:rPr>
+          <w:rFonts w:cs="Times New Roman"/>
+          <w:szCs w:val="26"/>
+          <w:lang w:val="vi-VN"/>
+        </w:rPr>
+      </w:pPr>
+      <w:r>
+        <w:rPr>
+          <w:rFonts w:cs="Times New Roman"/>
+          <w:b/>
+          <w:bCs/>
+          <w:szCs w:val="26"/>
+          <w:lang w:val="vi-VN"/>
+        </w:rPr>
+        <w:t>+ Phương thức:</w:t>
+      </w:r>
+      <w:r>
+        <w:rPr>
+          <w:rFonts w:cs="Times New Roman"/>
+          <w:szCs w:val="26"/>
+          <w:lang w:val="vi-VN"/>
+        </w:rPr>
+        <w:t xml:space="preserve"> Thêm tài khoản(), sửa tài khoản(), xóa tài khoản(), </w:t>
+      </w:r>
+      <w:r>
+        <w:rPr>
+          <w:rFonts w:cs="Times New Roman"/>
+          <w:szCs w:val="26"/>
+          <w:lang w:val="vi-VN"/>
+        </w:rPr>
+        <w:t>tìm kiếm tài khoản()</w:t>
+      </w:r>
+    </w:p>
+    <w:p>
+      <w:pPr>
+        <w:ind w:left="284"/>
+        <w:rPr>
+          <w:b/>
+          <w:bCs/>
+          <w:lang w:val="vi-VN"/>
+        </w:rPr>
+      </w:pPr>
+    </w:p>
+    <w:p>
+      <w:pPr>
+        <w:jc w:val="center"/>
+        <w:rPr>
+          <w:b/>
+          <w:bCs/>
+        </w:rPr>
+      </w:pPr>
+      <w:r>
+        <w:rPr>
+          <w:b/>
+          <w:bCs/>
+        </w:rPr>
+        <w:lastRenderedPageBreak/>
+        <w:drawing>
+          <wp:inline distT="0" distB="0" distL="0" distR="0" wp14:anchorId="7DE2A431" wp14:editId="30175ECC">
+            <wp:extent cx="4876800" cy="3045460"/>
+            <wp:effectExtent l="0" t="0" r="0" b="2540"/>
+            <wp:docPr id="1350991492" name="Picture 1"/>
+            <wp:cNvGraphicFramePr>
+              <a:graphicFrameLocks xmlns:a="http://schemas.openxmlformats.org/drawingml/2006/main" noChangeAspect="1"/>
+            </wp:cNvGraphicFramePr>
+            <a:graphic xmlns:a="http://schemas.openxmlformats.org/drawingml/2006/main">
+              <a:graphicData uri="http://schemas.openxmlformats.org/drawingml/2006/picture">
+                <pic:pic xmlns:pic="http://schemas.openxmlformats.org/drawingml/2006/picture">
+                  <pic:nvPicPr>
+                    <pic:cNvPr id="1350991492" name=""/>
+                    <pic:cNvPicPr/>
+                  </pic:nvPicPr>
+                  <pic:blipFill>
+                    <a:blip r:embed="rId40"/>
+                    <a:stretch>
+                      <a:fillRect/>
+                    </a:stretch>
+                  </pic:blipFill>
+                  <pic:spPr>
+                    <a:xfrm>
+                      <a:off x="0" y="0"/>
+                      <a:ext cx="4899283" cy="3059500"/>
+                    </a:xfrm>
+                    <a:prstGeom prst="rect">
+                      <a:avLst/>
+                    </a:prstGeom>
+                  </pic:spPr>
+                </pic:pic>
+              </a:graphicData>
+            </a:graphic>
+          </wp:inline>
+        </w:drawing>
+      </w:r>
+    </w:p>
+    <w:p>
+      <w:pPr>
+        <w:jc w:val="center"/>
         <w:rPr>
           <w:b/>
           <w:bCs/>
@@ -30696,57 +31452,25 @@
           <w:iCs/>
           <w:lang w:val="vi-VN"/>
         </w:rPr>
-        <w:t>xóa</w:t>
-      </w:r>
+      </w:pPr>
       <w:r>
         <w:rPr>
           <w:b/>
           <w:bCs/>
           <w:i/>
           <w:iCs/>
-          <w:lang w:val="vi-VN"/>
-        </w:rPr>
-        <w:t xml:space="preserve"> bình luận (user)</w:t>
-      </w:r>
-    </w:p>
-    <w:p>
-      <w:pPr>
-        <w:ind w:left="426"/>
-        <w:jc w:val="center"/>
-        <w:rPr>
-          <w:b/>
-          <w:bCs/>
-          <w:lang w:val="vi-VN"/>
-        </w:rPr>
-      </w:pPr>
-    </w:p>
-    <w:p>
-      <w:pPr>
-        <w:rPr>
-          <w:b/>
-          <w:bCs/>
-        </w:rPr>
-      </w:pPr>
-      <w:r>
-        <w:rPr>
-          <w:b/>
-          <w:bCs/>
-        </w:rPr>
-        <w:t xml:space="preserve">3.2. </w:t>
-      </w:r>
-      <w:r>
-        <w:rPr>
-          <w:b/>
-          <w:bCs/>
-        </w:rPr>
-        <w:t>Xây dựng b</w:t>
-      </w:r>
-      <w:r>
-        <w:rPr>
-          <w:b/>
-          <w:bCs/>
-        </w:rPr>
-        <w:t>iều đồ lớp</w:t>
+        </w:rPr>
+        <w:t>Hình</w:t>
+      </w:r>
+      <w:r>
+        <w:rPr>
+          <w:b/>
+          <w:bCs/>
+          <w:i/>
+          <w:iCs/>
+          <w:lang w:val="vi-VN"/>
+        </w:rPr>
+        <w:t xml:space="preserve"> 3.2. biểu đồ lớp tổng quát</w:t>
       </w:r>
     </w:p>
     <w:p>
@@ -35426,6 +36150,7 @@
   <w:style w:type="character" w:default="1" w:styleId="DefaultParagraphFont">
     <w:name w:val="Default Paragraph Font"/>
     <w:uiPriority w:val="1"/>
+    <w:semiHidden/>
     <w:unhideWhenUsed/>
   </w:style>
   <w:style w:type="table" w:default="1" w:styleId="TableNormal">

</xml_diff>

<commit_message>
Sửa lại mối quan hệ
</commit_message>
<xml_diff>
--- a/BaoCao/Báo Cáo Thực Tập Tốt Nghiệp.docx
+++ b/BaoCao/Báo Cáo Thực Tập Tốt Nghiệp.docx
@@ -31111,6 +31111,7 @@
     </w:p>
     <w:p>
       <w:pPr>
+        <w:spacing w:line="360" w:lineRule="auto"/>
         <w:ind w:left="567"/>
         <w:jc w:val="both"/>
         <w:rPr>
@@ -31317,6 +31318,7 @@
     </w:p>
     <w:p>
       <w:pPr>
+        <w:spacing w:line="360" w:lineRule="auto"/>
         <w:ind w:left="567"/>
         <w:jc w:val="both"/>
         <w:rPr>
@@ -31384,6 +31386,328 @@
     <w:p>
       <w:pPr>
         <w:ind w:left="284"/>
+        <w:jc w:val="both"/>
+        <w:rPr>
+          <w:rFonts w:cs="Times New Roman"/>
+          <w:b/>
+          <w:bCs/>
+          <w:szCs w:val="26"/>
+          <w:lang w:val="vi-VN"/>
+        </w:rPr>
+      </w:pPr>
+      <w:r>
+        <w:rPr>
+          <w:rFonts w:cs="Times New Roman"/>
+          <w:b/>
+          <w:bCs/>
+          <w:szCs w:val="26"/>
+          <w:lang w:val="vi-VN"/>
+        </w:rPr>
+        <w:t xml:space="preserve">Quan hệ giữa các </w:t>
+      </w:r>
+      <w:r>
+        <w:rPr>
+          <w:rFonts w:cs="Times New Roman"/>
+          <w:b/>
+          <w:bCs/>
+          <w:szCs w:val="26"/>
+          <w:lang w:val="vi-VN"/>
+        </w:rPr>
+        <w:t>lớp:</w:t>
+      </w:r>
+    </w:p>
+    <w:p>
+      <w:pPr>
+        <w:spacing w:line="360" w:lineRule="auto"/>
+        <w:ind w:left="284"/>
+        <w:jc w:val="both"/>
+        <w:rPr>
+          <w:rFonts w:cs="Times New Roman"/>
+          <w:szCs w:val="26"/>
+          <w:lang w:val="vi-VN"/>
+        </w:rPr>
+      </w:pPr>
+      <w:r>
+        <w:rPr>
+          <w:rFonts w:cs="Times New Roman"/>
+          <w:b/>
+          <w:bCs/>
+          <w:szCs w:val="26"/>
+          <w:lang w:val="vi-VN"/>
+        </w:rPr>
+        <w:t>-</w:t>
+      </w:r>
+      <w:r>
+        <w:rPr>
+          <w:rFonts w:cs="Times New Roman"/>
+          <w:b/>
+          <w:bCs/>
+          <w:szCs w:val="26"/>
+          <w:lang w:val="vi-VN"/>
+        </w:rPr>
+        <w:t xml:space="preserve"> Danh mục </w:t>
+      </w:r>
+      <w:r>
+        <w:rPr>
+          <w:rFonts w:cs="Times New Roman"/>
+          <w:szCs w:val="26"/>
+          <w:lang w:val="vi-VN"/>
+        </w:rPr>
+        <w:t>và</w:t>
+      </w:r>
+      <w:r>
+        <w:rPr>
+          <w:rFonts w:cs="Times New Roman"/>
+          <w:b/>
+          <w:bCs/>
+          <w:szCs w:val="26"/>
+          <w:lang w:val="vi-VN"/>
+        </w:rPr>
+        <w:t xml:space="preserve"> thể loại: </w:t>
+      </w:r>
+      <w:r>
+        <w:rPr>
+          <w:rFonts w:cs="Times New Roman"/>
+          <w:szCs w:val="26"/>
+          <w:lang w:val="vi-VN"/>
+        </w:rPr>
+        <w:t>quan hệ “một-nhiều”, một danh mục có thể chứa nhiều thể loại</w:t>
+      </w:r>
+    </w:p>
+    <w:p>
+      <w:pPr>
+        <w:spacing w:line="360" w:lineRule="auto"/>
+        <w:ind w:left="284"/>
+        <w:jc w:val="both"/>
+        <w:rPr>
+          <w:rFonts w:cs="Times New Roman"/>
+          <w:szCs w:val="26"/>
+          <w:lang w:val="vi-VN"/>
+        </w:rPr>
+      </w:pPr>
+      <w:r>
+        <w:rPr>
+          <w:rFonts w:cs="Times New Roman"/>
+          <w:b/>
+          <w:bCs/>
+          <w:szCs w:val="26"/>
+          <w:lang w:val="vi-VN"/>
+        </w:rPr>
+        <w:t xml:space="preserve">- Thể loại </w:t>
+      </w:r>
+      <w:r>
+        <w:rPr>
+          <w:rFonts w:cs="Times New Roman"/>
+          <w:szCs w:val="26"/>
+          <w:lang w:val="vi-VN"/>
+        </w:rPr>
+        <w:t>và</w:t>
+      </w:r>
+      <w:r>
+        <w:rPr>
+          <w:rFonts w:cs="Times New Roman"/>
+          <w:b/>
+          <w:bCs/>
+          <w:szCs w:val="26"/>
+          <w:lang w:val="vi-VN"/>
+        </w:rPr>
+        <w:t xml:space="preserve"> bài tin thể loại: </w:t>
+      </w:r>
+      <w:r>
+        <w:rPr>
+          <w:rFonts w:cs="Times New Roman"/>
+          <w:szCs w:val="26"/>
+          <w:lang w:val="vi-VN"/>
+        </w:rPr>
+        <w:t>quan hệ “một-nhiều”, một thể loại có thể được nhiều bài tin thể loại</w:t>
+      </w:r>
+    </w:p>
+    <w:p>
+      <w:pPr>
+        <w:spacing w:line="360" w:lineRule="auto"/>
+        <w:ind w:left="284"/>
+        <w:jc w:val="both"/>
+        <w:rPr>
+          <w:rFonts w:cs="Times New Roman"/>
+          <w:szCs w:val="26"/>
+          <w:lang w:val="vi-VN"/>
+        </w:rPr>
+      </w:pPr>
+      <w:r>
+        <w:rPr>
+          <w:rFonts w:cs="Times New Roman"/>
+          <w:b/>
+          <w:bCs/>
+          <w:szCs w:val="26"/>
+          <w:lang w:val="vi-VN"/>
+        </w:rPr>
+        <w:lastRenderedPageBreak/>
+        <w:t xml:space="preserve">- </w:t>
+      </w:r>
+      <w:r>
+        <w:rPr>
+          <w:rFonts w:cs="Times New Roman"/>
+          <w:b/>
+          <w:bCs/>
+          <w:szCs w:val="26"/>
+          <w:lang w:val="vi-VN"/>
+        </w:rPr>
+        <w:t>Bài</w:t>
+      </w:r>
+      <w:r>
+        <w:rPr>
+          <w:rFonts w:cs="Times New Roman"/>
+          <w:b/>
+          <w:bCs/>
+          <w:szCs w:val="26"/>
+          <w:lang w:val="vi-VN"/>
+        </w:rPr>
+        <w:t xml:space="preserve"> tin thể loại </w:t>
+      </w:r>
+      <w:r>
+        <w:rPr>
+          <w:rFonts w:cs="Times New Roman"/>
+          <w:szCs w:val="26"/>
+          <w:lang w:val="vi-VN"/>
+        </w:rPr>
+        <w:t xml:space="preserve">và </w:t>
+      </w:r>
+      <w:r>
+        <w:rPr>
+          <w:rFonts w:cs="Times New Roman"/>
+          <w:b/>
+          <w:bCs/>
+          <w:szCs w:val="26"/>
+          <w:lang w:val="vi-VN"/>
+        </w:rPr>
+        <w:t xml:space="preserve">bài tin: </w:t>
+      </w:r>
+      <w:r>
+        <w:rPr>
+          <w:rFonts w:cs="Times New Roman"/>
+          <w:szCs w:val="26"/>
+          <w:lang w:val="vi-VN"/>
+        </w:rPr>
+        <w:t>quan hệ “một-nhiều”, một bài tin thể loại có nhiều bài tin khác nhau</w:t>
+      </w:r>
+    </w:p>
+    <w:p>
+      <w:pPr>
+        <w:spacing w:line="360" w:lineRule="auto"/>
+        <w:ind w:left="284"/>
+        <w:jc w:val="both"/>
+        <w:rPr>
+          <w:rFonts w:cs="Times New Roman"/>
+          <w:szCs w:val="26"/>
+          <w:lang w:val="vi-VN"/>
+        </w:rPr>
+      </w:pPr>
+      <w:r>
+        <w:rPr>
+          <w:rFonts w:cs="Times New Roman"/>
+          <w:b/>
+          <w:bCs/>
+          <w:szCs w:val="26"/>
+          <w:lang w:val="vi-VN"/>
+        </w:rPr>
+        <w:t xml:space="preserve">- </w:t>
+      </w:r>
+      <w:r>
+        <w:rPr>
+          <w:rFonts w:cs="Times New Roman"/>
+          <w:b/>
+          <w:bCs/>
+          <w:szCs w:val="26"/>
+          <w:lang w:val="vi-VN"/>
+        </w:rPr>
+        <w:t xml:space="preserve">Bài tin </w:t>
+      </w:r>
+      <w:r>
+        <w:rPr>
+          <w:rFonts w:cs="Times New Roman"/>
+          <w:szCs w:val="26"/>
+          <w:lang w:val="vi-VN"/>
+        </w:rPr>
+        <w:t>và</w:t>
+      </w:r>
+      <w:r>
+        <w:rPr>
+          <w:rFonts w:cs="Times New Roman"/>
+          <w:b/>
+          <w:bCs/>
+          <w:szCs w:val="26"/>
+          <w:lang w:val="vi-VN"/>
+        </w:rPr>
+        <w:t xml:space="preserve"> bình luận: </w:t>
+      </w:r>
+      <w:r>
+        <w:rPr>
+          <w:rFonts w:cs="Times New Roman"/>
+          <w:szCs w:val="26"/>
+          <w:lang w:val="vi-VN"/>
+        </w:rPr>
+        <w:t>quan hệ “một-</w:t>
+      </w:r>
+      <w:r>
+        <w:rPr>
+          <w:rFonts w:cs="Times New Roman"/>
+          <w:szCs w:val="26"/>
+          <w:lang w:val="vi-VN"/>
+        </w:rPr>
+        <w:t>nhiều”, một bài tin phải có nhiều bình luận</w:t>
+      </w:r>
+    </w:p>
+    <w:p>
+      <w:pPr>
+        <w:spacing w:line="360" w:lineRule="auto"/>
+        <w:ind w:left="284"/>
+        <w:jc w:val="both"/>
+        <w:rPr>
+          <w:rFonts w:cs="Times New Roman"/>
+          <w:szCs w:val="26"/>
+          <w:lang w:val="vi-VN"/>
+        </w:rPr>
+      </w:pPr>
+      <w:r>
+        <w:rPr>
+          <w:rFonts w:cs="Times New Roman"/>
+          <w:b/>
+          <w:bCs/>
+          <w:szCs w:val="26"/>
+          <w:lang w:val="vi-VN"/>
+        </w:rPr>
+        <w:t xml:space="preserve">- Bình luận </w:t>
+      </w:r>
+      <w:r>
+        <w:rPr>
+          <w:rFonts w:cs="Times New Roman"/>
+          <w:szCs w:val="26"/>
+          <w:lang w:val="vi-VN"/>
+        </w:rPr>
+        <w:t>và</w:t>
+      </w:r>
+      <w:r>
+        <w:rPr>
+          <w:rFonts w:cs="Times New Roman"/>
+          <w:b/>
+          <w:bCs/>
+          <w:szCs w:val="26"/>
+          <w:lang w:val="vi-VN"/>
+        </w:rPr>
+        <w:t xml:space="preserve"> tài khoản: </w:t>
+      </w:r>
+      <w:r>
+        <w:rPr>
+          <w:rFonts w:cs="Times New Roman"/>
+          <w:szCs w:val="26"/>
+          <w:lang w:val="vi-VN"/>
+        </w:rPr>
+        <w:t>quan hệ “nhiều-một”, một tài khoản có thể bình luận nhiều ở một bài tin</w:t>
+      </w:r>
+    </w:p>
+    <w:p>
+      <w:pPr>
+        <w:ind w:left="284"/>
         <w:rPr>
           <w:b/>
           <w:bCs/>
@@ -31404,7 +31728,6 @@
           <w:b/>
           <w:bCs/>
         </w:rPr>
-        <w:lastRenderedPageBreak/>
         <w:drawing>
           <wp:inline distT="0" distB="0" distL="0" distR="0" wp14:anchorId="7DE2A431" wp14:editId="30175ECC">
             <wp:extent cx="4876800" cy="3045460"/>

</xml_diff>

<commit_message>
Hoàn thiện phần thiết kế hệ thống
</commit_message>
<xml_diff>
--- a/BaoCao/Báo Cáo Thực Tập Tốt Nghiệp.docx
+++ b/BaoCao/Báo Cáo Thực Tập Tốt Nghiệp.docx
@@ -186,29 +186,7 @@
                                 <w:sz w:val="32"/>
                                 <w:szCs w:val="32"/>
                               </w:rPr>
-                              <w:t xml:space="preserve"> </w:t>
-                            </w:r>
-                            <w:proofErr w:type="gramStart"/>
-                            <w:r>
-                              <w:rPr>
-                                <w:rFonts w:cs="Times New Roman"/>
-                                <w:b/>
-                                <w:color w:val="000000" w:themeColor="text1"/>
-                                <w:sz w:val="32"/>
-                                <w:szCs w:val="32"/>
-                              </w:rPr>
-                              <w:t>Th.S</w:t>
-                            </w:r>
-                            <w:proofErr w:type="gramEnd"/>
-                            <w:r>
-                              <w:rPr>
-                                <w:rFonts w:cs="Times New Roman"/>
-                                <w:b/>
-                                <w:color w:val="000000" w:themeColor="text1"/>
-                                <w:sz w:val="32"/>
-                                <w:szCs w:val="32"/>
-                              </w:rPr>
-                              <w:t xml:space="preserve"> Trần Thị Huê</w:t>
+                              <w:t xml:space="preserve"> Th.S Trần Thị Huê</w:t>
                             </w:r>
                           </w:p>
                           <w:p/>
@@ -375,29 +353,7 @@
                           <w:sz w:val="32"/>
                           <w:szCs w:val="32"/>
                         </w:rPr>
-                        <w:t xml:space="preserve"> </w:t>
-                      </w:r>
-                      <w:proofErr w:type="gramStart"/>
-                      <w:r>
-                        <w:rPr>
-                          <w:rFonts w:cs="Times New Roman"/>
-                          <w:b/>
-                          <w:color w:val="000000" w:themeColor="text1"/>
-                          <w:sz w:val="32"/>
-                          <w:szCs w:val="32"/>
-                        </w:rPr>
-                        <w:t>Th.S</w:t>
-                      </w:r>
-                      <w:proofErr w:type="gramEnd"/>
-                      <w:r>
-                        <w:rPr>
-                          <w:rFonts w:cs="Times New Roman"/>
-                          <w:b/>
-                          <w:color w:val="000000" w:themeColor="text1"/>
-                          <w:sz w:val="32"/>
-                          <w:szCs w:val="32"/>
-                        </w:rPr>
-                        <w:t xml:space="preserve"> Trần Thị Huê</w:t>
+                        <w:t xml:space="preserve"> Th.S Trần Thị Huê</w:t>
                       </w:r>
                     </w:p>
                     <w:p/>
@@ -1040,35 +996,7 @@
               <w:rPr>
                 <w:i/>
               </w:rPr>
-              <w:t xml:space="preserve">, Ngày </w:t>
-            </w:r>
-            <w:proofErr w:type="gramStart"/>
-            <w:r>
-              <w:rPr>
-                <w:i/>
-              </w:rPr>
-              <w:t>.....</w:t>
-            </w:r>
-            <w:proofErr w:type="gramEnd"/>
-            <w:r>
-              <w:rPr>
-                <w:i/>
-              </w:rPr>
-              <w:t xml:space="preserve"> tháng </w:t>
-            </w:r>
-            <w:proofErr w:type="gramStart"/>
-            <w:r>
-              <w:rPr>
-                <w:i/>
-              </w:rPr>
-              <w:t>.....</w:t>
-            </w:r>
-            <w:proofErr w:type="gramEnd"/>
-            <w:r>
-              <w:rPr>
-                <w:i/>
-              </w:rPr>
-              <w:t xml:space="preserve"> năm 20....</w:t>
+              <w:t>, Ngày ..... tháng ..... năm 20....</w:t>
             </w:r>
           </w:p>
         </w:tc>
@@ -2063,21 +1991,7 @@
         <w:rPr>
           <w:i/>
         </w:rPr>
-        <w:t xml:space="preserve">Đảm bảo kỷ luật lao động (giờ giấc lao động, nghỉ </w:t>
-      </w:r>
-      <w:proofErr w:type="gramStart"/>
-      <w:r>
-        <w:rPr>
-          <w:i/>
-        </w:rPr>
-        <w:t>làm,...</w:t>
-      </w:r>
-      <w:proofErr w:type="gramEnd"/>
-      <w:r>
-        <w:rPr>
-          <w:i/>
-        </w:rPr>
-        <w:t>):</w:t>
+        <w:t>Đảm bảo kỷ luật lao động (giờ giấc lao động, nghỉ làm,...):</w:t>
       </w:r>
     </w:p>
     <w:tbl>
@@ -2651,15 +2565,7 @@
         <w:spacing w:after="0" w:line="360" w:lineRule="auto"/>
       </w:pPr>
       <w:r>
-        <w:t xml:space="preserve">Điểm chuyên môn                                 </w:t>
-      </w:r>
-      <w:proofErr w:type="gramStart"/>
-      <w:r>
-        <w:t xml:space="preserve">   (</w:t>
-      </w:r>
-      <w:proofErr w:type="gramEnd"/>
-      <w:r>
-        <w:t>Đạt/Không đạt):</w:t>
+        <w:t>Điểm chuyên môn                                    (Đạt/Không đạt):</w:t>
       </w:r>
       <w:r>
         <w:tab/>
@@ -9485,27 +9391,7 @@
                 <w:i w:val="0"/>
                 <w:iCs w:val="0"/>
               </w:rPr>
-              <w:t xml:space="preserve">3. Nhấn nút </w:t>
-            </w:r>
-            <w:proofErr w:type="gramStart"/>
-            <w:r>
-              <w:rPr>
-                <w:b w:val="0"/>
-                <w:bCs w:val="0"/>
-                <w:i w:val="0"/>
-                <w:iCs w:val="0"/>
-              </w:rPr>
-              <w:t>“ Đăng</w:t>
-            </w:r>
-            <w:proofErr w:type="gramEnd"/>
-            <w:r>
-              <w:rPr>
-                <w:b w:val="0"/>
-                <w:bCs w:val="0"/>
-                <w:i w:val="0"/>
-                <w:iCs w:val="0"/>
-              </w:rPr>
-              <w:t xml:space="preserve"> nhập”</w:t>
+              <w:t>3. Nhấn nút “ Đăng nhập”</w:t>
             </w:r>
           </w:p>
           <w:p>
@@ -11170,27 +11056,7 @@
                 <w:i w:val="0"/>
                 <w:iCs w:val="0"/>
               </w:rPr>
-              <w:t xml:space="preserve">3. Nhấn nút </w:t>
-            </w:r>
-            <w:proofErr w:type="gramStart"/>
-            <w:r>
-              <w:rPr>
-                <w:b w:val="0"/>
-                <w:bCs w:val="0"/>
-                <w:i w:val="0"/>
-                <w:iCs w:val="0"/>
-              </w:rPr>
-              <w:t>“ Đăng</w:t>
-            </w:r>
-            <w:proofErr w:type="gramEnd"/>
-            <w:r>
-              <w:rPr>
-                <w:b w:val="0"/>
-                <w:bCs w:val="0"/>
-                <w:i w:val="0"/>
-                <w:iCs w:val="0"/>
-              </w:rPr>
-              <w:t xml:space="preserve"> nhập”</w:t>
+              <w:t>3. Nhấn nút “ Đăng nhập”</w:t>
             </w:r>
           </w:p>
           <w:p>
@@ -21236,27 +21102,7 @@
                 <w:iCs w:val="0"/>
               </w:rPr>
               <w:lastRenderedPageBreak/>
-              <w:t xml:space="preserve">- Website cung cấp các liên kết chia sẻ trên các nền tảng mạng xã hội như: Facebook, </w:t>
-            </w:r>
-            <w:proofErr w:type="gramStart"/>
-            <w:r>
-              <w:rPr>
-                <w:b w:val="0"/>
-                <w:bCs w:val="0"/>
-                <w:i w:val="0"/>
-                <w:iCs w:val="0"/>
-              </w:rPr>
-              <w:t>Zalo,…</w:t>
-            </w:r>
-            <w:proofErr w:type="gramEnd"/>
-            <w:r>
-              <w:rPr>
-                <w:b w:val="0"/>
-                <w:bCs w:val="0"/>
-                <w:i w:val="0"/>
-                <w:iCs w:val="0"/>
-              </w:rPr>
-              <w:t>.</w:t>
+              <w:t>- Website cung cấp các liên kết chia sẻ trên các nền tảng mạng xã hội như: Facebook, Zalo,….</w:t>
             </w:r>
           </w:p>
         </w:tc>
@@ -27694,16 +27540,11 @@
         <w:t xml:space="preserve"> </w:t>
       </w:r>
       <w:r>
-        <w:t xml:space="preserve">Admin nhập đầy đủ thông tin cho bài đăng gồm: Tiêu đề, nội dung tóm tắt, nội dung chi tiết, ảnh tin, thể </w:t>
-      </w:r>
-      <w:proofErr w:type="gramStart"/>
-      <w:r>
-        <w:t>loại</w:t>
+        <w:t>Admin nhập đầy đủ thông tin cho bài đăng gồm: Tiêu đề, nội dung tóm tắt, nội dung chi tiết, ảnh tin, thể loại</w:t>
       </w:r>
       <w:r>
         <w:t>,…</w:t>
       </w:r>
-      <w:proofErr w:type="gramEnd"/>
     </w:p>
     <w:p>
       <w:pPr>
@@ -31727,6 +31568,7 @@
         <w:rPr>
           <w:b/>
           <w:bCs/>
+          <w:noProof/>
         </w:rPr>
         <w:drawing>
           <wp:inline distT="0" distB="0" distL="0" distR="0" wp14:anchorId="7DE2A431" wp14:editId="30175ECC">
@@ -31798,22 +31640,8 @@
     </w:p>
     <w:p>
       <w:pPr>
-        <w:rPr>
-          <w:b/>
-          <w:bCs/>
-        </w:rPr>
-      </w:pPr>
-      <w:r>
-        <w:rPr>
-          <w:b/>
-          <w:bCs/>
-        </w:rPr>
-        <w:t>3.3. Biểu đồ trình tự</w:t>
-      </w:r>
-    </w:p>
-    <w:p>
-      <w:pPr>
         <w:pStyle w:val="hinhanh"/>
+        <w:jc w:val="left"/>
         <w:rPr>
           <w:i w:val="0"/>
           <w:iCs w:val="0"/>
@@ -31822,7 +31650,2259 @@
     </w:p>
     <w:p>
       <w:pPr>
-        <w:ind w:left="993" w:hanging="993"/>
+        <w:rPr>
+          <w:rFonts w:cs="Times New Roman"/>
+          <w:b/>
+          <w:bCs/>
+          <w:szCs w:val="26"/>
+        </w:rPr>
+      </w:pPr>
+      <w:r>
+        <w:rPr>
+          <w:i/>
+          <w:iCs/>
+        </w:rPr>
+        <w:br w:type="page"/>
+      </w:r>
+    </w:p>
+    <w:p>
+      <w:pPr>
+        <w:pStyle w:val="hinhanh"/>
+        <w:rPr>
+          <w:i w:val="0"/>
+          <w:iCs w:val="0"/>
+        </w:rPr>
+      </w:pPr>
+      <w:r>
+        <w:rPr>
+          <w:i w:val="0"/>
+          <w:iCs w:val="0"/>
+        </w:rPr>
+        <w:lastRenderedPageBreak/>
+        <w:t>CHƯƠNG IV: THIẾT KẾ HỆ THỐNG</w:t>
+      </w:r>
+    </w:p>
+    <w:p>
+      <w:pPr>
+        <w:pStyle w:val="hinhanh"/>
+        <w:ind w:left="0"/>
+        <w:jc w:val="left"/>
+        <w:rPr>
+          <w:i w:val="0"/>
+          <w:iCs w:val="0"/>
+        </w:rPr>
+      </w:pPr>
+      <w:r>
+        <w:rPr>
+          <w:i w:val="0"/>
+          <w:iCs w:val="0"/>
+        </w:rPr>
+        <w:t>4.1. Thiết kế cơ sở dữ liệu</w:t>
+      </w:r>
+    </w:p>
+    <w:p>
+      <w:pPr>
+        <w:pStyle w:val="hinhanh"/>
+        <w:ind w:left="284"/>
+        <w:jc w:val="left"/>
+        <w:rPr>
+          <w:i w:val="0"/>
+          <w:iCs w:val="0"/>
+        </w:rPr>
+      </w:pPr>
+      <w:r>
+        <w:rPr>
+          <w:i w:val="0"/>
+          <w:iCs w:val="0"/>
+        </w:rPr>
+        <w:t>4.1.1. Thiết kế biểu đồ ER</w:t>
+      </w:r>
+    </w:p>
+    <w:p>
+      <w:pPr>
+        <w:pStyle w:val="hinhanh"/>
+        <w:ind w:left="567"/>
+        <w:jc w:val="left"/>
+        <w:rPr>
+          <w:b w:val="0"/>
+          <w:bCs w:val="0"/>
+          <w:i w:val="0"/>
+          <w:iCs w:val="0"/>
+        </w:rPr>
+      </w:pPr>
+      <w:r>
+        <w:rPr>
+          <w:b w:val="0"/>
+          <w:bCs w:val="0"/>
+          <w:i w:val="0"/>
+          <w:iCs w:val="0"/>
+        </w:rPr>
+        <w:t>- Để xây dựng biểu đồ ER (Entity-Relationship Diagram) cho hệ thống cơ sở dữ liệu, chúng ta cần tuân theo các bước cụ thể để xác định các thực thể (Entity), mối quan hệ (Relationship), thuộc tính (Attributes) và các ràng buộc (Constraints)</w:t>
+      </w:r>
+    </w:p>
+    <w:p>
+      <w:pPr>
+        <w:pStyle w:val="hinhanh"/>
+        <w:ind w:left="567"/>
+        <w:jc w:val="left"/>
+        <w:rPr>
+          <w:b w:val="0"/>
+          <w:bCs w:val="0"/>
+          <w:i w:val="0"/>
+          <w:iCs w:val="0"/>
+        </w:rPr>
+      </w:pPr>
+      <w:r>
+        <w:rPr>
+          <w:b w:val="0"/>
+          <w:bCs w:val="0"/>
+          <w:i w:val="0"/>
+          <w:iCs w:val="0"/>
+        </w:rPr>
+        <w:t>- Xác định thực thể (Entity)</w:t>
+      </w:r>
+      <w:r>
+        <w:rPr>
+          <w:b w:val="0"/>
+          <w:bCs w:val="0"/>
+          <w:i w:val="0"/>
+          <w:iCs w:val="0"/>
+        </w:rPr>
+        <w:t xml:space="preserve">: </w:t>
+      </w:r>
+    </w:p>
+    <w:p>
+      <w:pPr>
+        <w:pStyle w:val="hinhanh"/>
+        <w:ind w:left="709"/>
+        <w:jc w:val="left"/>
+        <w:rPr>
+          <w:b w:val="0"/>
+          <w:bCs w:val="0"/>
+          <w:i w:val="0"/>
+          <w:iCs w:val="0"/>
+        </w:rPr>
+      </w:pPr>
+      <w:r>
+        <w:rPr>
+          <w:b w:val="0"/>
+          <w:bCs w:val="0"/>
+          <w:i w:val="0"/>
+          <w:iCs w:val="0"/>
+        </w:rPr>
+        <w:t>+ User</w:t>
+      </w:r>
+    </w:p>
+    <w:p>
+      <w:pPr>
+        <w:pStyle w:val="hinhanh"/>
+        <w:ind w:left="709"/>
+        <w:jc w:val="left"/>
+        <w:rPr>
+          <w:b w:val="0"/>
+          <w:bCs w:val="0"/>
+          <w:i w:val="0"/>
+          <w:iCs w:val="0"/>
+        </w:rPr>
+      </w:pPr>
+      <w:r>
+        <w:rPr>
+          <w:b w:val="0"/>
+          <w:bCs w:val="0"/>
+          <w:i w:val="0"/>
+          <w:iCs w:val="0"/>
+        </w:rPr>
+        <w:t>+ Bình luận</w:t>
+      </w:r>
+    </w:p>
+    <w:p>
+      <w:pPr>
+        <w:pStyle w:val="hinhanh"/>
+        <w:ind w:left="709"/>
+        <w:jc w:val="left"/>
+        <w:rPr>
+          <w:b w:val="0"/>
+          <w:bCs w:val="0"/>
+          <w:i w:val="0"/>
+          <w:iCs w:val="0"/>
+        </w:rPr>
+      </w:pPr>
+      <w:r>
+        <w:rPr>
+          <w:b w:val="0"/>
+          <w:bCs w:val="0"/>
+          <w:i w:val="0"/>
+          <w:iCs w:val="0"/>
+        </w:rPr>
+        <w:t>+ Bài tin</w:t>
+      </w:r>
+    </w:p>
+    <w:p>
+      <w:pPr>
+        <w:pStyle w:val="hinhanh"/>
+        <w:ind w:left="709"/>
+        <w:jc w:val="left"/>
+        <w:rPr>
+          <w:b w:val="0"/>
+          <w:bCs w:val="0"/>
+          <w:i w:val="0"/>
+          <w:iCs w:val="0"/>
+        </w:rPr>
+      </w:pPr>
+      <w:r>
+        <w:rPr>
+          <w:b w:val="0"/>
+          <w:bCs w:val="0"/>
+          <w:i w:val="0"/>
+          <w:iCs w:val="0"/>
+        </w:rPr>
+        <w:t>+ Thể loại</w:t>
+      </w:r>
+    </w:p>
+    <w:p>
+      <w:pPr>
+        <w:pStyle w:val="hinhanh"/>
+        <w:ind w:left="567"/>
+        <w:jc w:val="left"/>
+        <w:rPr>
+          <w:b w:val="0"/>
+          <w:bCs w:val="0"/>
+          <w:i w:val="0"/>
+          <w:iCs w:val="0"/>
+        </w:rPr>
+      </w:pPr>
+      <w:r>
+        <w:rPr>
+          <w:b w:val="0"/>
+          <w:bCs w:val="0"/>
+          <w:i w:val="0"/>
+          <w:iCs w:val="0"/>
+        </w:rPr>
+        <w:t>- Xác định t</w:t>
+      </w:r>
+      <w:r>
+        <w:rPr>
+          <w:b w:val="0"/>
+          <w:bCs w:val="0"/>
+          <w:i w:val="0"/>
+          <w:iCs w:val="0"/>
+        </w:rPr>
+        <w:t xml:space="preserve">huộc tính </w:t>
+      </w:r>
+      <w:r>
+        <w:rPr>
+          <w:b w:val="0"/>
+          <w:bCs w:val="0"/>
+          <w:i w:val="0"/>
+          <w:iCs w:val="0"/>
+        </w:rPr>
+        <w:t>(</w:t>
+      </w:r>
+      <w:r>
+        <w:rPr>
+          <w:b w:val="0"/>
+          <w:bCs w:val="0"/>
+          <w:i w:val="0"/>
+          <w:iCs w:val="0"/>
+        </w:rPr>
+        <w:t>Attributes</w:t>
+      </w:r>
+      <w:r>
+        <w:rPr>
+          <w:b w:val="0"/>
+          <w:bCs w:val="0"/>
+          <w:i w:val="0"/>
+          <w:iCs w:val="0"/>
+        </w:rPr>
+        <w:t xml:space="preserve">): </w:t>
+      </w:r>
+    </w:p>
+    <w:p>
+      <w:pPr>
+        <w:pStyle w:val="hinhanh"/>
+        <w:ind w:left="709"/>
+        <w:jc w:val="left"/>
+        <w:rPr>
+          <w:b w:val="0"/>
+          <w:bCs w:val="0"/>
+          <w:i w:val="0"/>
+          <w:iCs w:val="0"/>
+        </w:rPr>
+      </w:pPr>
+      <w:r>
+        <w:rPr>
+          <w:b w:val="0"/>
+          <w:bCs w:val="0"/>
+          <w:i w:val="0"/>
+          <w:iCs w:val="0"/>
+        </w:rPr>
+        <w:t xml:space="preserve">+ </w:t>
+      </w:r>
+      <w:r>
+        <w:rPr>
+          <w:b w:val="0"/>
+          <w:bCs w:val="0"/>
+          <w:i w:val="0"/>
+          <w:iCs w:val="0"/>
+        </w:rPr>
+        <w:t>User: id, taikhoan, matkhau, tennguoidung, email, sodienthoai, diachi</w:t>
+      </w:r>
+    </w:p>
+    <w:p>
+      <w:pPr>
+        <w:pStyle w:val="hinhanh"/>
+        <w:ind w:left="709"/>
+        <w:jc w:val="left"/>
+        <w:rPr>
+          <w:b w:val="0"/>
+          <w:bCs w:val="0"/>
+          <w:i w:val="0"/>
+          <w:iCs w:val="0"/>
+        </w:rPr>
+      </w:pPr>
+      <w:r>
+        <w:rPr>
+          <w:b w:val="0"/>
+          <w:bCs w:val="0"/>
+          <w:i w:val="0"/>
+          <w:iCs w:val="0"/>
+        </w:rPr>
+        <w:t xml:space="preserve">+ Bình luận: </w:t>
+      </w:r>
+      <w:r>
+        <w:rPr>
+          <w:b w:val="0"/>
+          <w:bCs w:val="0"/>
+          <w:i w:val="0"/>
+          <w:iCs w:val="0"/>
+        </w:rPr>
+        <w:t>id, noidungbinhluan, ngaybinhluan</w:t>
+      </w:r>
+    </w:p>
+    <w:p>
+      <w:pPr>
+        <w:pStyle w:val="hinhanh"/>
+        <w:ind w:left="709"/>
+        <w:jc w:val="left"/>
+        <w:rPr>
+          <w:b w:val="0"/>
+          <w:bCs w:val="0"/>
+          <w:i w:val="0"/>
+          <w:iCs w:val="0"/>
+        </w:rPr>
+      </w:pPr>
+      <w:r>
+        <w:rPr>
+          <w:b w:val="0"/>
+          <w:bCs w:val="0"/>
+          <w:i w:val="0"/>
+          <w:iCs w:val="0"/>
+        </w:rPr>
+        <w:t xml:space="preserve">+ </w:t>
+      </w:r>
+      <w:r>
+        <w:rPr>
+          <w:b w:val="0"/>
+          <w:bCs w:val="0"/>
+          <w:i w:val="0"/>
+          <w:iCs w:val="0"/>
+        </w:rPr>
+        <w:t xml:space="preserve">Bài tin: </w:t>
+      </w:r>
+      <w:r>
+        <w:rPr>
+          <w:b w:val="0"/>
+          <w:bCs w:val="0"/>
+          <w:i w:val="0"/>
+          <w:iCs w:val="0"/>
+        </w:rPr>
+        <w:t>id, tieude, noidungchitiet, ngaydang, noidungtomtat, anh, soluotxem</w:t>
+      </w:r>
+      <w:r>
+        <w:rPr>
+          <w:b w:val="0"/>
+          <w:bCs w:val="0"/>
+          <w:i w:val="0"/>
+          <w:iCs w:val="0"/>
+        </w:rPr>
+        <w:t>, soluotbinhluan</w:t>
+      </w:r>
+    </w:p>
+    <w:p>
+      <w:pPr>
+        <w:pStyle w:val="hinhanh"/>
+        <w:ind w:left="709"/>
+        <w:jc w:val="left"/>
+        <w:rPr>
+          <w:b w:val="0"/>
+          <w:bCs w:val="0"/>
+          <w:i w:val="0"/>
+          <w:iCs w:val="0"/>
+        </w:rPr>
+      </w:pPr>
+      <w:r>
+        <w:rPr>
+          <w:b w:val="0"/>
+          <w:bCs w:val="0"/>
+          <w:i w:val="0"/>
+          <w:iCs w:val="0"/>
+        </w:rPr>
+        <w:t xml:space="preserve">+ Thể loại: </w:t>
+      </w:r>
+      <w:r>
+        <w:rPr>
+          <w:b w:val="0"/>
+          <w:bCs w:val="0"/>
+          <w:i w:val="0"/>
+          <w:iCs w:val="0"/>
+        </w:rPr>
+        <w:t>id, tentheloai</w:t>
+      </w:r>
+    </w:p>
+    <w:p>
+      <w:pPr>
+        <w:pStyle w:val="hinhanh"/>
+        <w:ind w:left="0"/>
+        <w:rPr>
+          <w:b w:val="0"/>
+          <w:bCs w:val="0"/>
+          <w:i w:val="0"/>
+          <w:iCs w:val="0"/>
+        </w:rPr>
+      </w:pPr>
+    </w:p>
+    <w:p>
+      <w:pPr>
+        <w:rPr>
+          <w:rFonts w:cs="Times New Roman"/>
+          <w:szCs w:val="26"/>
+        </w:rPr>
+      </w:pPr>
+      <w:r>
+        <w:rPr>
+          <w:b/>
+          <w:bCs/>
+          <w:i/>
+          <w:iCs/>
+        </w:rPr>
+        <w:br w:type="page"/>
+      </w:r>
+    </w:p>
+    <w:p>
+      <w:pPr>
+        <w:pStyle w:val="hinhanh"/>
+        <w:ind w:left="567"/>
+        <w:jc w:val="left"/>
+        <w:rPr>
+          <w:b w:val="0"/>
+          <w:bCs w:val="0"/>
+          <w:i w:val="0"/>
+          <w:iCs w:val="0"/>
+        </w:rPr>
+      </w:pPr>
+      <w:r>
+        <w:rPr>
+          <w:b w:val="0"/>
+          <w:bCs w:val="0"/>
+          <w:i w:val="0"/>
+          <w:iCs w:val="0"/>
+        </w:rPr>
+        <w:lastRenderedPageBreak/>
+        <w:t xml:space="preserve">- </w:t>
+      </w:r>
+      <w:r>
+        <w:rPr>
+          <w:b w:val="0"/>
+          <w:bCs w:val="0"/>
+          <w:i w:val="0"/>
+          <w:iCs w:val="0"/>
+        </w:rPr>
+        <w:t>Biểu đồ ER:</w:t>
+      </w:r>
+    </w:p>
+    <w:p>
+      <w:pPr>
+        <w:pStyle w:val="hinhanh"/>
+        <w:ind w:left="0"/>
+        <w:rPr>
+          <w:b w:val="0"/>
+          <w:bCs w:val="0"/>
+          <w:i w:val="0"/>
+          <w:iCs w:val="0"/>
+        </w:rPr>
+      </w:pPr>
+      <w:r>
+        <w:rPr>
+          <w:b w:val="0"/>
+          <w:bCs w:val="0"/>
+          <w:i w:val="0"/>
+          <w:iCs w:val="0"/>
+        </w:rPr>
+        <w:drawing>
+          <wp:inline distT="0" distB="0" distL="0" distR="0" wp14:anchorId="73A52171" wp14:editId="0BF838A0">
+            <wp:extent cx="5579745" cy="3863340"/>
+            <wp:effectExtent l="0" t="0" r="1905" b="3810"/>
+            <wp:docPr id="845376418" name="Picture 1"/>
+            <wp:cNvGraphicFramePr>
+              <a:graphicFrameLocks xmlns:a="http://schemas.openxmlformats.org/drawingml/2006/main" noChangeAspect="1"/>
+            </wp:cNvGraphicFramePr>
+            <a:graphic xmlns:a="http://schemas.openxmlformats.org/drawingml/2006/main">
+              <a:graphicData uri="http://schemas.openxmlformats.org/drawingml/2006/picture">
+                <pic:pic xmlns:pic="http://schemas.openxmlformats.org/drawingml/2006/picture">
+                  <pic:nvPicPr>
+                    <pic:cNvPr id="845376418" name=""/>
+                    <pic:cNvPicPr/>
+                  </pic:nvPicPr>
+                  <pic:blipFill>
+                    <a:blip r:embed="rId41"/>
+                    <a:stretch>
+                      <a:fillRect/>
+                    </a:stretch>
+                  </pic:blipFill>
+                  <pic:spPr>
+                    <a:xfrm>
+                      <a:off x="0" y="0"/>
+                      <a:ext cx="5579745" cy="3863340"/>
+                    </a:xfrm>
+                    <a:prstGeom prst="rect">
+                      <a:avLst/>
+                    </a:prstGeom>
+                  </pic:spPr>
+                </pic:pic>
+              </a:graphicData>
+            </a:graphic>
+          </wp:inline>
+        </w:drawing>
+      </w:r>
+    </w:p>
+    <w:p>
+      <w:pPr>
+        <w:pStyle w:val="hinhanh"/>
+        <w:ind w:left="0"/>
+      </w:pPr>
+      <w:r>
+        <w:t xml:space="preserve">Hình 4.1.1. </w:t>
+      </w:r>
+      <w:r>
+        <w:t>Sơ đồ</w:t>
+      </w:r>
+      <w:r>
+        <w:t xml:space="preserve"> thiết kế biểu đồ ER</w:t>
+      </w:r>
+    </w:p>
+    <w:p>
+      <w:pPr>
+        <w:pStyle w:val="hinhanh"/>
+        <w:ind w:left="567"/>
+        <w:jc w:val="left"/>
+        <w:rPr>
+          <w:b w:val="0"/>
+          <w:bCs w:val="0"/>
+          <w:i w:val="0"/>
+          <w:iCs w:val="0"/>
+        </w:rPr>
+      </w:pPr>
+      <w:r>
+        <w:rPr>
+          <w:b w:val="0"/>
+          <w:bCs w:val="0"/>
+          <w:i w:val="0"/>
+          <w:iCs w:val="0"/>
+        </w:rPr>
+        <w:t>-</w:t>
+      </w:r>
+      <w:r>
+        <w:rPr>
+          <w:b w:val="0"/>
+          <w:bCs w:val="0"/>
+          <w:i w:val="0"/>
+          <w:iCs w:val="0"/>
+        </w:rPr>
+        <w:t xml:space="preserve"> Bảng thiết kế biểu đồ ER</w:t>
+      </w:r>
+    </w:p>
+    <w:tbl>
+      <w:tblPr>
+        <w:tblStyle w:val="TableGrid"/>
+        <w:tblW w:w="0" w:type="auto"/>
+        <w:tblLook w:val="04A0" w:firstRow="1" w:lastRow="0" w:firstColumn="1" w:lastColumn="0" w:noHBand="0" w:noVBand="1"/>
+      </w:tblPr>
+      <w:tblGrid>
+        <w:gridCol w:w="2194"/>
+        <w:gridCol w:w="6583"/>
+      </w:tblGrid>
+      <w:tr>
+        <w:trPr>
+          <w:trHeight w:val="907"/>
+        </w:trPr>
+        <w:tc>
+          <w:tcPr>
+            <w:tcW w:w="2194" w:type="dxa"/>
+            <w:vAlign w:val="center"/>
+          </w:tcPr>
+          <w:p>
+            <w:pPr>
+              <w:pStyle w:val="hinhanh"/>
+              <w:ind w:left="0"/>
+              <w:rPr>
+                <w:i w:val="0"/>
+                <w:iCs w:val="0"/>
+              </w:rPr>
+            </w:pPr>
+            <w:r>
+              <w:rPr>
+                <w:i w:val="0"/>
+                <w:iCs w:val="0"/>
+              </w:rPr>
+              <w:t>I</w:t>
+            </w:r>
+          </w:p>
+        </w:tc>
+        <w:tc>
+          <w:tcPr>
+            <w:tcW w:w="6583" w:type="dxa"/>
+            <w:vAlign w:val="center"/>
+          </w:tcPr>
+          <w:p>
+            <w:pPr>
+              <w:pStyle w:val="hinhanh"/>
+              <w:ind w:left="0"/>
+              <w:rPr>
+                <w:i w:val="0"/>
+                <w:iCs w:val="0"/>
+              </w:rPr>
+            </w:pPr>
+            <w:r>
+              <w:rPr>
+                <w:i w:val="0"/>
+                <w:iCs w:val="0"/>
+              </w:rPr>
+              <w:t>Biểu diễn các thực thể</w:t>
+            </w:r>
+          </w:p>
+        </w:tc>
+      </w:tr>
+      <w:tr>
+        <w:trPr>
+          <w:trHeight w:val="907"/>
+        </w:trPr>
+        <w:tc>
+          <w:tcPr>
+            <w:tcW w:w="2194" w:type="dxa"/>
+            <w:vAlign w:val="center"/>
+          </w:tcPr>
+          <w:p>
+            <w:pPr>
+              <w:pStyle w:val="hinhanh"/>
+              <w:ind w:left="0"/>
+              <w:rPr>
+                <w:b w:val="0"/>
+                <w:bCs w:val="0"/>
+                <w:i w:val="0"/>
+                <w:iCs w:val="0"/>
+              </w:rPr>
+            </w:pPr>
+          </w:p>
+        </w:tc>
+        <w:tc>
+          <w:tcPr>
+            <w:tcW w:w="6583" w:type="dxa"/>
+            <w:vAlign w:val="center"/>
+          </w:tcPr>
+          <w:p>
+            <w:pPr>
+              <w:pStyle w:val="hinhanh"/>
+              <w:ind w:left="0"/>
+              <w:jc w:val="left"/>
+              <w:rPr>
+                <w:b w:val="0"/>
+                <w:bCs w:val="0"/>
+                <w:i w:val="0"/>
+                <w:iCs w:val="0"/>
+              </w:rPr>
+            </w:pPr>
+            <w:r>
+              <w:rPr>
+                <w:b w:val="0"/>
+                <w:bCs w:val="0"/>
+                <w:i w:val="0"/>
+                <w:iCs w:val="0"/>
+              </w:rPr>
+              <w:t>-</w:t>
+            </w:r>
+            <w:r>
+              <w:rPr>
+                <w:i w:val="0"/>
+                <w:iCs w:val="0"/>
+              </w:rPr>
+              <w:t xml:space="preserve"> User</w:t>
+            </w:r>
+            <w:r>
+              <w:rPr>
+                <w:b w:val="0"/>
+                <w:bCs w:val="0"/>
+                <w:i w:val="0"/>
+                <w:iCs w:val="0"/>
+              </w:rPr>
+              <w:t>(id, taikhoan, matkhau, tennguoidung, email,</w:t>
+            </w:r>
+            <w:r>
+              <w:rPr>
+                <w:b w:val="0"/>
+                <w:bCs w:val="0"/>
+                <w:i w:val="0"/>
+                <w:iCs w:val="0"/>
+              </w:rPr>
+              <w:t xml:space="preserve"> </w:t>
+            </w:r>
+            <w:r>
+              <w:rPr>
+                <w:b w:val="0"/>
+                <w:bCs w:val="0"/>
+                <w:i w:val="0"/>
+                <w:iCs w:val="0"/>
+              </w:rPr>
+              <w:t>sodienthoai, diachi, binhluan_id)</w:t>
+            </w:r>
+          </w:p>
+          <w:p>
+            <w:pPr>
+              <w:pStyle w:val="hinhanh"/>
+              <w:ind w:left="0"/>
+              <w:jc w:val="left"/>
+              <w:rPr>
+                <w:b w:val="0"/>
+                <w:bCs w:val="0"/>
+                <w:i w:val="0"/>
+                <w:iCs w:val="0"/>
+              </w:rPr>
+            </w:pPr>
+            <w:r>
+              <w:rPr>
+                <w:i w:val="0"/>
+                <w:iCs w:val="0"/>
+              </w:rPr>
+              <w:t>- Bình luận</w:t>
+            </w:r>
+            <w:r>
+              <w:rPr>
+                <w:b w:val="0"/>
+                <w:bCs w:val="0"/>
+                <w:i w:val="0"/>
+                <w:iCs w:val="0"/>
+              </w:rPr>
+              <w:t>(id, noidungbinhluan, ngaybinhluan, baitin_id</w:t>
+            </w:r>
+            <w:r>
+              <w:rPr>
+                <w:b w:val="0"/>
+                <w:bCs w:val="0"/>
+                <w:i w:val="0"/>
+                <w:iCs w:val="0"/>
+              </w:rPr>
+              <w:t>, user_id</w:t>
+            </w:r>
+            <w:r>
+              <w:rPr>
+                <w:b w:val="0"/>
+                <w:bCs w:val="0"/>
+                <w:i w:val="0"/>
+                <w:iCs w:val="0"/>
+              </w:rPr>
+              <w:t>)</w:t>
+            </w:r>
+          </w:p>
+          <w:p>
+            <w:pPr>
+              <w:pStyle w:val="hinhanh"/>
+              <w:ind w:left="0"/>
+              <w:jc w:val="left"/>
+              <w:rPr>
+                <w:b w:val="0"/>
+                <w:bCs w:val="0"/>
+                <w:i w:val="0"/>
+                <w:iCs w:val="0"/>
+              </w:rPr>
+            </w:pPr>
+            <w:r>
+              <w:rPr>
+                <w:i w:val="0"/>
+                <w:iCs w:val="0"/>
+              </w:rPr>
+              <w:t>- Bài tin</w:t>
+            </w:r>
+            <w:r>
+              <w:rPr>
+                <w:b w:val="0"/>
+                <w:bCs w:val="0"/>
+                <w:i w:val="0"/>
+                <w:iCs w:val="0"/>
+              </w:rPr>
+              <w:t xml:space="preserve">(id, tieude, </w:t>
+            </w:r>
+            <w:r>
+              <w:rPr>
+                <w:b w:val="0"/>
+                <w:bCs w:val="0"/>
+                <w:i w:val="0"/>
+                <w:iCs w:val="0"/>
+              </w:rPr>
+              <w:t>n</w:t>
+            </w:r>
+            <w:r>
+              <w:rPr>
+                <w:b w:val="0"/>
+                <w:bCs w:val="0"/>
+                <w:i w:val="0"/>
+                <w:iCs w:val="0"/>
+              </w:rPr>
+              <w:t>oidungchitiet, ngaydang, noidungtomtat, anh, soluotxem, soluotbinhluan)</w:t>
+            </w:r>
+          </w:p>
+          <w:p>
+            <w:pPr>
+              <w:pStyle w:val="hinhanh"/>
+              <w:ind w:left="0"/>
+              <w:jc w:val="left"/>
+              <w:rPr>
+                <w:i w:val="0"/>
+                <w:iCs w:val="0"/>
+              </w:rPr>
+            </w:pPr>
+            <w:r>
+              <w:rPr>
+                <w:i w:val="0"/>
+                <w:iCs w:val="0"/>
+              </w:rPr>
+              <w:t>- Thể loại</w:t>
+            </w:r>
+            <w:r>
+              <w:rPr>
+                <w:b w:val="0"/>
+                <w:bCs w:val="0"/>
+                <w:i w:val="0"/>
+                <w:iCs w:val="0"/>
+              </w:rPr>
+              <w:t>(id, tentheloai, danhmuc_id)</w:t>
+            </w:r>
+          </w:p>
+        </w:tc>
+      </w:tr>
+      <w:tr>
+        <w:trPr>
+          <w:trHeight w:val="907"/>
+        </w:trPr>
+        <w:tc>
+          <w:tcPr>
+            <w:tcW w:w="2194" w:type="dxa"/>
+            <w:vAlign w:val="center"/>
+          </w:tcPr>
+          <w:p>
+            <w:pPr>
+              <w:pStyle w:val="hinhanh"/>
+              <w:ind w:left="0"/>
+              <w:rPr>
+                <w:i w:val="0"/>
+                <w:iCs w:val="0"/>
+              </w:rPr>
+            </w:pPr>
+            <w:r>
+              <w:rPr>
+                <w:i w:val="0"/>
+                <w:iCs w:val="0"/>
+              </w:rPr>
+              <w:t>II</w:t>
+            </w:r>
+          </w:p>
+        </w:tc>
+        <w:tc>
+          <w:tcPr>
+            <w:tcW w:w="6583" w:type="dxa"/>
+            <w:vAlign w:val="center"/>
+          </w:tcPr>
+          <w:p>
+            <w:pPr>
+              <w:pStyle w:val="hinhanh"/>
+              <w:ind w:left="0"/>
+              <w:rPr>
+                <w:i w:val="0"/>
+                <w:iCs w:val="0"/>
+              </w:rPr>
+            </w:pPr>
+            <w:r>
+              <w:rPr>
+                <w:i w:val="0"/>
+                <w:iCs w:val="0"/>
+              </w:rPr>
+              <w:t>Biểu diễn các mối quan hệ</w:t>
+            </w:r>
+          </w:p>
+        </w:tc>
+      </w:tr>
+      <w:tr>
+        <w:trPr>
+          <w:trHeight w:val="907"/>
+        </w:trPr>
+        <w:tc>
+          <w:tcPr>
+            <w:tcW w:w="2194" w:type="dxa"/>
+            <w:vAlign w:val="center"/>
+          </w:tcPr>
+          <w:p>
+            <w:pPr>
+              <w:pStyle w:val="hinhanh"/>
+              <w:ind w:left="0"/>
+              <w:rPr>
+                <w:i w:val="0"/>
+                <w:iCs w:val="0"/>
+              </w:rPr>
+            </w:pPr>
+          </w:p>
+        </w:tc>
+        <w:tc>
+          <w:tcPr>
+            <w:tcW w:w="6583" w:type="dxa"/>
+            <w:vAlign w:val="center"/>
+          </w:tcPr>
+          <w:p>
+            <w:pPr>
+              <w:pStyle w:val="hinhanh"/>
+              <w:ind w:left="0"/>
+              <w:jc w:val="left"/>
+              <w:rPr>
+                <w:b w:val="0"/>
+                <w:bCs w:val="0"/>
+                <w:i w:val="0"/>
+                <w:iCs w:val="0"/>
+              </w:rPr>
+            </w:pPr>
+            <w:r>
+              <w:rPr>
+                <w:b w:val="0"/>
+                <w:bCs w:val="0"/>
+                <w:i w:val="0"/>
+                <w:iCs w:val="0"/>
+              </w:rPr>
+              <w:t>-</w:t>
+            </w:r>
+            <w:r>
+              <w:rPr>
+                <w:b w:val="0"/>
+                <w:bCs w:val="0"/>
+                <w:i w:val="0"/>
+                <w:iCs w:val="0"/>
+              </w:rPr>
+              <w:t xml:space="preserve"> Từ mối quan hệ </w:t>
+            </w:r>
+            <w:r>
+              <w:rPr>
+                <w:i w:val="0"/>
+                <w:iCs w:val="0"/>
+              </w:rPr>
+              <w:t>Thể loại</w:t>
+            </w:r>
+            <w:r>
+              <w:rPr>
+                <w:b w:val="0"/>
+                <w:bCs w:val="0"/>
+                <w:i w:val="0"/>
+                <w:iCs w:val="0"/>
+              </w:rPr>
+              <w:t xml:space="preserve"> </w:t>
+            </w:r>
+            <w:r>
+              <w:rPr>
+                <w:b w:val="0"/>
+                <w:bCs w:val="0"/>
+                <w:i w:val="0"/>
+                <w:iCs w:val="0"/>
+              </w:rPr>
+              <w:sym w:font="Wingdings" w:char="F0E0"/>
+            </w:r>
+            <w:r>
+              <w:rPr>
+                <w:b w:val="0"/>
+                <w:bCs w:val="0"/>
+                <w:i w:val="0"/>
+                <w:iCs w:val="0"/>
+              </w:rPr>
+              <w:t xml:space="preserve"> ta có bảng </w:t>
+            </w:r>
+            <w:r>
+              <w:rPr>
+                <w:i w:val="0"/>
+                <w:iCs w:val="0"/>
+              </w:rPr>
+              <w:t>Danh mục</w:t>
+            </w:r>
+            <w:r>
+              <w:rPr>
+                <w:b w:val="0"/>
+                <w:bCs w:val="0"/>
+                <w:i w:val="0"/>
+                <w:iCs w:val="0"/>
+              </w:rPr>
+              <w:t xml:space="preserve"> thể hiện mối quan hệ 1 danh mục có nhiều thể loại, 1 thể loại thuộc 1 danh mục </w:t>
+            </w:r>
+            <w:r>
+              <w:rPr>
+                <w:b w:val="0"/>
+                <w:bCs w:val="0"/>
+                <w:i w:val="0"/>
+                <w:iCs w:val="0"/>
+              </w:rPr>
+              <w:sym w:font="Wingdings" w:char="F0E0"/>
+            </w:r>
+            <w:r>
+              <w:rPr>
+                <w:b w:val="0"/>
+                <w:bCs w:val="0"/>
+                <w:i w:val="0"/>
+                <w:iCs w:val="0"/>
+              </w:rPr>
+              <w:t xml:space="preserve"> quan hệ 1-n</w:t>
+            </w:r>
+          </w:p>
+          <w:p>
+            <w:pPr>
+              <w:pStyle w:val="hinhanh"/>
+              <w:ind w:left="0"/>
+              <w:jc w:val="left"/>
+              <w:rPr>
+                <w:b w:val="0"/>
+                <w:bCs w:val="0"/>
+                <w:i w:val="0"/>
+                <w:iCs w:val="0"/>
+              </w:rPr>
+            </w:pPr>
+            <w:r>
+              <w:rPr>
+                <w:b w:val="0"/>
+                <w:bCs w:val="0"/>
+                <w:i w:val="0"/>
+                <w:iCs w:val="0"/>
+              </w:rPr>
+              <w:t>danhmuc(id, tendanhmuc)</w:t>
+            </w:r>
+          </w:p>
+          <w:p>
+            <w:pPr>
+              <w:pStyle w:val="hinhanh"/>
+              <w:ind w:left="0"/>
+              <w:jc w:val="left"/>
+              <w:rPr>
+                <w:b w:val="0"/>
+                <w:bCs w:val="0"/>
+                <w:i w:val="0"/>
+                <w:iCs w:val="0"/>
+              </w:rPr>
+            </w:pPr>
+            <w:r>
+              <w:rPr>
+                <w:b w:val="0"/>
+                <w:bCs w:val="0"/>
+                <w:i w:val="0"/>
+                <w:iCs w:val="0"/>
+              </w:rPr>
+              <w:t xml:space="preserve">- Từ mối quan hệ giữa </w:t>
+            </w:r>
+            <w:r>
+              <w:rPr>
+                <w:i w:val="0"/>
+                <w:iCs w:val="0"/>
+              </w:rPr>
+              <w:t>Bài tin</w:t>
+            </w:r>
+            <w:r>
+              <w:rPr>
+                <w:b w:val="0"/>
+                <w:bCs w:val="0"/>
+                <w:i w:val="0"/>
+                <w:iCs w:val="0"/>
+              </w:rPr>
+              <w:t xml:space="preserve"> và </w:t>
+            </w:r>
+            <w:r>
+              <w:rPr>
+                <w:i w:val="0"/>
+                <w:iCs w:val="0"/>
+              </w:rPr>
+              <w:t>Thể loại</w:t>
+            </w:r>
+            <w:r>
+              <w:rPr>
+                <w:b w:val="0"/>
+                <w:bCs w:val="0"/>
+                <w:i w:val="0"/>
+                <w:iCs w:val="0"/>
+              </w:rPr>
+              <w:t xml:space="preserve"> </w:t>
+            </w:r>
+            <w:r>
+              <w:rPr>
+                <w:b w:val="0"/>
+                <w:bCs w:val="0"/>
+                <w:i w:val="0"/>
+                <w:iCs w:val="0"/>
+              </w:rPr>
+              <w:sym w:font="Wingdings" w:char="F0E0"/>
+            </w:r>
+            <w:r>
+              <w:rPr>
+                <w:b w:val="0"/>
+                <w:bCs w:val="0"/>
+                <w:i w:val="0"/>
+                <w:iCs w:val="0"/>
+              </w:rPr>
+              <w:t xml:space="preserve"> ta tạo được mối quan hệ trung gian thể hiện mối quan hệ 1 bài tin có thể thuộc nhiều thể loại, 1 thể loại có thể nhiều bài</w:t>
+            </w:r>
+            <w:r>
+              <w:rPr>
+                <w:b w:val="0"/>
+                <w:bCs w:val="0"/>
+                <w:i w:val="0"/>
+                <w:iCs w:val="0"/>
+              </w:rPr>
+              <w:t xml:space="preserve"> tin </w:t>
+            </w:r>
+            <w:r>
+              <w:rPr>
+                <w:b w:val="0"/>
+                <w:bCs w:val="0"/>
+                <w:i w:val="0"/>
+                <w:iCs w:val="0"/>
+              </w:rPr>
+              <w:sym w:font="Wingdings" w:char="F0E0"/>
+            </w:r>
+            <w:r>
+              <w:rPr>
+                <w:b w:val="0"/>
+                <w:bCs w:val="0"/>
+                <w:i w:val="0"/>
+                <w:iCs w:val="0"/>
+              </w:rPr>
+              <w:t xml:space="preserve"> quan hệ 1-n</w:t>
+            </w:r>
+          </w:p>
+          <w:p>
+            <w:pPr>
+              <w:pStyle w:val="hinhanh"/>
+              <w:ind w:left="0"/>
+              <w:jc w:val="left"/>
+              <w:rPr>
+                <w:b w:val="0"/>
+                <w:bCs w:val="0"/>
+                <w:i w:val="0"/>
+                <w:iCs w:val="0"/>
+              </w:rPr>
+            </w:pPr>
+            <w:r>
+              <w:rPr>
+                <w:b w:val="0"/>
+                <w:bCs w:val="0"/>
+                <w:i w:val="0"/>
+                <w:iCs w:val="0"/>
+              </w:rPr>
+              <w:t>b</w:t>
+            </w:r>
+            <w:r>
+              <w:rPr>
+                <w:b w:val="0"/>
+                <w:bCs w:val="0"/>
+                <w:i w:val="0"/>
+                <w:iCs w:val="0"/>
+              </w:rPr>
+              <w:t>aitin_theloai(id, tentheloai_id, baitin_id</w:t>
+            </w:r>
+            <w:r>
+              <w:rPr>
+                <w:b w:val="0"/>
+                <w:bCs w:val="0"/>
+                <w:i w:val="0"/>
+                <w:iCs w:val="0"/>
+              </w:rPr>
+              <w:t>)</w:t>
+            </w:r>
+          </w:p>
+        </w:tc>
+      </w:tr>
+      <w:tr>
+        <w:trPr>
+          <w:trHeight w:val="907"/>
+        </w:trPr>
+        <w:tc>
+          <w:tcPr>
+            <w:tcW w:w="2194" w:type="dxa"/>
+            <w:vAlign w:val="center"/>
+          </w:tcPr>
+          <w:p>
+            <w:pPr>
+              <w:pStyle w:val="hinhanh"/>
+              <w:ind w:left="0"/>
+              <w:rPr>
+                <w:i w:val="0"/>
+                <w:iCs w:val="0"/>
+              </w:rPr>
+            </w:pPr>
+            <w:r>
+              <w:rPr>
+                <w:i w:val="0"/>
+                <w:iCs w:val="0"/>
+              </w:rPr>
+              <w:t>III</w:t>
+            </w:r>
+          </w:p>
+        </w:tc>
+        <w:tc>
+          <w:tcPr>
+            <w:tcW w:w="6583" w:type="dxa"/>
+            <w:vAlign w:val="center"/>
+          </w:tcPr>
+          <w:p>
+            <w:pPr>
+              <w:pStyle w:val="hinhanh"/>
+              <w:ind w:left="0"/>
+              <w:rPr>
+                <w:i w:val="0"/>
+                <w:iCs w:val="0"/>
+              </w:rPr>
+            </w:pPr>
+            <w:r>
+              <w:rPr>
+                <w:i w:val="0"/>
+                <w:iCs w:val="0"/>
+              </w:rPr>
+              <w:t>Chuẩn hóa quan hệ</w:t>
+            </w:r>
+          </w:p>
+        </w:tc>
+      </w:tr>
+      <w:tr>
+        <w:trPr>
+          <w:trHeight w:val="907"/>
+        </w:trPr>
+        <w:tc>
+          <w:tcPr>
+            <w:tcW w:w="2194" w:type="dxa"/>
+            <w:vAlign w:val="center"/>
+          </w:tcPr>
+          <w:p>
+            <w:pPr>
+              <w:pStyle w:val="hinhanh"/>
+              <w:ind w:left="0"/>
+              <w:rPr>
+                <w:i w:val="0"/>
+                <w:iCs w:val="0"/>
+              </w:rPr>
+            </w:pPr>
+          </w:p>
+        </w:tc>
+        <w:tc>
+          <w:tcPr>
+            <w:tcW w:w="6583" w:type="dxa"/>
+            <w:vAlign w:val="center"/>
+          </w:tcPr>
+          <w:p>
+            <w:pPr>
+              <w:pStyle w:val="hinhanh"/>
+              <w:ind w:left="0"/>
+              <w:jc w:val="left"/>
+              <w:rPr>
+                <w:b w:val="0"/>
+                <w:bCs w:val="0"/>
+                <w:i w:val="0"/>
+                <w:iCs w:val="0"/>
+              </w:rPr>
+            </w:pPr>
+            <w:r>
+              <w:rPr>
+                <w:b w:val="0"/>
+                <w:bCs w:val="0"/>
+                <w:i w:val="0"/>
+                <w:iCs w:val="0"/>
+              </w:rPr>
+              <w:t>-</w:t>
+            </w:r>
+            <w:r>
+              <w:rPr>
+                <w:b w:val="0"/>
+                <w:bCs w:val="0"/>
+                <w:i w:val="0"/>
+                <w:iCs w:val="0"/>
+              </w:rPr>
+              <w:t xml:space="preserve"> Gồm 6 quan hệ: </w:t>
+            </w:r>
+          </w:p>
+          <w:p>
+            <w:pPr>
+              <w:pStyle w:val="hinhanh"/>
+              <w:ind w:left="106"/>
+              <w:jc w:val="left"/>
+              <w:rPr>
+                <w:b w:val="0"/>
+                <w:bCs w:val="0"/>
+                <w:i w:val="0"/>
+                <w:iCs w:val="0"/>
+              </w:rPr>
+            </w:pPr>
+            <w:r>
+              <w:rPr>
+                <w:i w:val="0"/>
+                <w:iCs w:val="0"/>
+              </w:rPr>
+              <w:t>+ danhmuc</w:t>
+            </w:r>
+            <w:r>
+              <w:rPr>
+                <w:b w:val="0"/>
+                <w:bCs w:val="0"/>
+                <w:i w:val="0"/>
+                <w:iCs w:val="0"/>
+              </w:rPr>
+              <w:t>(id, tendanhmuc)</w:t>
+            </w:r>
+          </w:p>
+          <w:p>
+            <w:pPr>
+              <w:pStyle w:val="hinhanh"/>
+              <w:ind w:left="106"/>
+              <w:jc w:val="left"/>
+              <w:rPr>
+                <w:b w:val="0"/>
+                <w:bCs w:val="0"/>
+                <w:i w:val="0"/>
+                <w:iCs w:val="0"/>
+              </w:rPr>
+            </w:pPr>
+            <w:r>
+              <w:rPr>
+                <w:i w:val="0"/>
+                <w:iCs w:val="0"/>
+              </w:rPr>
+              <w:t>+ theloai</w:t>
+            </w:r>
+            <w:r>
+              <w:rPr>
+                <w:b w:val="0"/>
+                <w:bCs w:val="0"/>
+                <w:i w:val="0"/>
+                <w:iCs w:val="0"/>
+              </w:rPr>
+              <w:t>(id, tentheloai, danhmuc_id)</w:t>
+            </w:r>
+          </w:p>
+          <w:p>
+            <w:pPr>
+              <w:pStyle w:val="hinhanh"/>
+              <w:ind w:left="106"/>
+              <w:jc w:val="left"/>
+              <w:rPr>
+                <w:b w:val="0"/>
+                <w:bCs w:val="0"/>
+                <w:i w:val="0"/>
+                <w:iCs w:val="0"/>
+              </w:rPr>
+            </w:pPr>
+            <w:r>
+              <w:rPr>
+                <w:i w:val="0"/>
+                <w:iCs w:val="0"/>
+              </w:rPr>
+              <w:t>+ baitin_theloai</w:t>
+            </w:r>
+            <w:r>
+              <w:rPr>
+                <w:b w:val="0"/>
+                <w:bCs w:val="0"/>
+                <w:i w:val="0"/>
+                <w:iCs w:val="0"/>
+              </w:rPr>
+              <w:t>(id, theloai_id, baitin_id)</w:t>
+            </w:r>
+          </w:p>
+          <w:p>
+            <w:pPr>
+              <w:pStyle w:val="hinhanh"/>
+              <w:ind w:left="106"/>
+              <w:jc w:val="left"/>
+              <w:rPr>
+                <w:b w:val="0"/>
+                <w:bCs w:val="0"/>
+                <w:i w:val="0"/>
+                <w:iCs w:val="0"/>
+              </w:rPr>
+            </w:pPr>
+            <w:r>
+              <w:rPr>
+                <w:i w:val="0"/>
+                <w:iCs w:val="0"/>
+              </w:rPr>
+              <w:t xml:space="preserve">+ </w:t>
+            </w:r>
+            <w:r>
+              <w:rPr>
+                <w:i w:val="0"/>
+                <w:iCs w:val="0"/>
+              </w:rPr>
+              <w:t>baitin</w:t>
+            </w:r>
+            <w:r>
+              <w:rPr>
+                <w:b w:val="0"/>
+                <w:bCs w:val="0"/>
+                <w:i w:val="0"/>
+                <w:iCs w:val="0"/>
+              </w:rPr>
+              <w:t xml:space="preserve">(id, tieude, noidungchitiet, ngaydang, </w:t>
+            </w:r>
+            <w:r>
+              <w:rPr>
+                <w:b w:val="0"/>
+                <w:bCs w:val="0"/>
+                <w:i w:val="0"/>
+                <w:iCs w:val="0"/>
+              </w:rPr>
+              <w:t>noidungtomtat, anh, soluotxem)</w:t>
+            </w:r>
+          </w:p>
+          <w:p>
+            <w:pPr>
+              <w:pStyle w:val="hinhanh"/>
+              <w:ind w:left="106"/>
+              <w:jc w:val="left"/>
+              <w:rPr>
+                <w:b w:val="0"/>
+                <w:bCs w:val="0"/>
+                <w:i w:val="0"/>
+                <w:iCs w:val="0"/>
+              </w:rPr>
+            </w:pPr>
+            <w:r>
+              <w:rPr>
+                <w:i w:val="0"/>
+                <w:iCs w:val="0"/>
+              </w:rPr>
+              <w:t xml:space="preserve">+ </w:t>
+            </w:r>
+            <w:r>
+              <w:rPr>
+                <w:i w:val="0"/>
+                <w:iCs w:val="0"/>
+              </w:rPr>
+              <w:t>binhluan</w:t>
+            </w:r>
+            <w:r>
+              <w:rPr>
+                <w:b w:val="0"/>
+                <w:bCs w:val="0"/>
+                <w:i w:val="0"/>
+                <w:iCs w:val="0"/>
+              </w:rPr>
+              <w:t>(</w:t>
+            </w:r>
+            <w:r>
+              <w:rPr>
+                <w:b w:val="0"/>
+                <w:bCs w:val="0"/>
+                <w:i w:val="0"/>
+                <w:iCs w:val="0"/>
+              </w:rPr>
+              <w:t>id, noidungbinhluan, ngaybinhluan, nguoidung_id</w:t>
+            </w:r>
+            <w:r>
+              <w:rPr>
+                <w:b w:val="0"/>
+                <w:bCs w:val="0"/>
+                <w:i w:val="0"/>
+                <w:iCs w:val="0"/>
+              </w:rPr>
+              <w:t>, baitin_id</w:t>
+            </w:r>
+            <w:r>
+              <w:rPr>
+                <w:b w:val="0"/>
+                <w:bCs w:val="0"/>
+                <w:i w:val="0"/>
+                <w:iCs w:val="0"/>
+              </w:rPr>
+              <w:t>)</w:t>
+            </w:r>
+          </w:p>
+          <w:p>
+            <w:pPr>
+              <w:pStyle w:val="hinhanh"/>
+              <w:ind w:left="106"/>
+              <w:jc w:val="left"/>
+              <w:rPr>
+                <w:b w:val="0"/>
+                <w:bCs w:val="0"/>
+                <w:i w:val="0"/>
+                <w:iCs w:val="0"/>
+              </w:rPr>
+            </w:pPr>
+            <w:r>
+              <w:rPr>
+                <w:i w:val="0"/>
+                <w:iCs w:val="0"/>
+              </w:rPr>
+              <w:t>+ user</w:t>
+            </w:r>
+            <w:r>
+              <w:rPr>
+                <w:b w:val="0"/>
+                <w:bCs w:val="0"/>
+                <w:i w:val="0"/>
+                <w:iCs w:val="0"/>
+              </w:rPr>
+              <w:t>(id, tennguoidung, tentaikhoan, matkhau, email, sodienthoai, diachi)</w:t>
+            </w:r>
+          </w:p>
+          <w:p>
+            <w:pPr>
+              <w:pStyle w:val="hinhanh"/>
+              <w:ind w:left="0"/>
+              <w:jc w:val="left"/>
+              <w:rPr>
+                <w:b w:val="0"/>
+                <w:bCs w:val="0"/>
+                <w:i w:val="0"/>
+                <w:iCs w:val="0"/>
+              </w:rPr>
+            </w:pPr>
+            <w:r>
+              <w:rPr>
+                <w:b w:val="0"/>
+                <w:bCs w:val="0"/>
+                <w:i w:val="0"/>
+                <w:iCs w:val="0"/>
+              </w:rPr>
+              <w:t>- Với bảng</w:t>
+            </w:r>
+            <w:r>
+              <w:rPr>
+                <w:i w:val="0"/>
+                <w:iCs w:val="0"/>
+              </w:rPr>
+              <w:t xml:space="preserve"> danhmuc</w:t>
+            </w:r>
+            <w:r>
+              <w:rPr>
+                <w:b w:val="0"/>
+                <w:bCs w:val="0"/>
+                <w:i w:val="0"/>
+                <w:iCs w:val="0"/>
+              </w:rPr>
+              <w:t>:</w:t>
+            </w:r>
+            <w:r>
+              <w:rPr>
+                <w:i w:val="0"/>
+                <w:iCs w:val="0"/>
+              </w:rPr>
+              <w:t xml:space="preserve"> </w:t>
+            </w:r>
+            <w:r>
+              <w:rPr>
+                <w:b w:val="0"/>
+                <w:bCs w:val="0"/>
+                <w:i w:val="0"/>
+                <w:iCs w:val="0"/>
+              </w:rPr>
+              <w:t xml:space="preserve">đạt chuẩn </w:t>
+            </w:r>
+            <w:r>
+              <w:rPr>
+                <w:i w:val="0"/>
+                <w:iCs w:val="0"/>
+              </w:rPr>
+              <w:t>3NF</w:t>
+            </w:r>
+            <w:r>
+              <w:rPr>
+                <w:i w:val="0"/>
+                <w:iCs w:val="0"/>
+              </w:rPr>
+              <w:t xml:space="preserve"> </w:t>
+            </w:r>
+          </w:p>
+          <w:p>
+            <w:pPr>
+              <w:pStyle w:val="hinhanh"/>
+              <w:ind w:left="-33"/>
+              <w:jc w:val="left"/>
+              <w:rPr>
+                <w:i w:val="0"/>
+                <w:iCs w:val="0"/>
+              </w:rPr>
+            </w:pPr>
+            <w:r>
+              <w:rPr>
+                <w:b w:val="0"/>
+                <w:bCs w:val="0"/>
+                <w:i w:val="0"/>
+                <w:iCs w:val="0"/>
+              </w:rPr>
+              <w:t>- Với bảng</w:t>
+            </w:r>
+            <w:r>
+              <w:rPr>
+                <w:i w:val="0"/>
+                <w:iCs w:val="0"/>
+              </w:rPr>
+              <w:t xml:space="preserve"> theloai</w:t>
+            </w:r>
+            <w:r>
+              <w:rPr>
+                <w:b w:val="0"/>
+                <w:bCs w:val="0"/>
+                <w:i w:val="0"/>
+                <w:iCs w:val="0"/>
+              </w:rPr>
+              <w:t>:</w:t>
+            </w:r>
+            <w:r>
+              <w:rPr>
+                <w:i w:val="0"/>
+                <w:iCs w:val="0"/>
+              </w:rPr>
+              <w:t xml:space="preserve"> </w:t>
+            </w:r>
+            <w:r>
+              <w:rPr>
+                <w:b w:val="0"/>
+                <w:bCs w:val="0"/>
+                <w:i w:val="0"/>
+                <w:iCs w:val="0"/>
+              </w:rPr>
+              <w:t xml:space="preserve">đạt chuẩn </w:t>
+            </w:r>
+            <w:r>
+              <w:rPr>
+                <w:i w:val="0"/>
+                <w:iCs w:val="0"/>
+              </w:rPr>
+              <w:t>3NF</w:t>
+            </w:r>
+          </w:p>
+          <w:p>
+            <w:pPr>
+              <w:pStyle w:val="hinhanh"/>
+              <w:ind w:left="-33"/>
+              <w:jc w:val="left"/>
+              <w:rPr>
+                <w:i w:val="0"/>
+                <w:iCs w:val="0"/>
+              </w:rPr>
+            </w:pPr>
+            <w:r>
+              <w:rPr>
+                <w:b w:val="0"/>
+                <w:bCs w:val="0"/>
+                <w:i w:val="0"/>
+                <w:iCs w:val="0"/>
+              </w:rPr>
+              <w:t>- Với bảng</w:t>
+            </w:r>
+            <w:r>
+              <w:rPr>
+                <w:i w:val="0"/>
+                <w:iCs w:val="0"/>
+              </w:rPr>
+              <w:t xml:space="preserve"> bantin_theloai</w:t>
+            </w:r>
+            <w:r>
+              <w:rPr>
+                <w:b w:val="0"/>
+                <w:bCs w:val="0"/>
+                <w:i w:val="0"/>
+                <w:iCs w:val="0"/>
+              </w:rPr>
+              <w:t>:</w:t>
+            </w:r>
+            <w:r>
+              <w:rPr>
+                <w:i w:val="0"/>
+                <w:iCs w:val="0"/>
+              </w:rPr>
+              <w:t xml:space="preserve"> </w:t>
+            </w:r>
+            <w:r>
+              <w:rPr>
+                <w:b w:val="0"/>
+                <w:bCs w:val="0"/>
+                <w:i w:val="0"/>
+                <w:iCs w:val="0"/>
+              </w:rPr>
+              <w:t>đạt chuẩn</w:t>
+            </w:r>
+            <w:r>
+              <w:rPr>
+                <w:i w:val="0"/>
+                <w:iCs w:val="0"/>
+              </w:rPr>
+              <w:t xml:space="preserve"> 3NF</w:t>
+            </w:r>
+          </w:p>
+          <w:p>
+            <w:pPr>
+              <w:pStyle w:val="hinhanh"/>
+              <w:ind w:left="-33"/>
+              <w:jc w:val="left"/>
+              <w:rPr>
+                <w:i w:val="0"/>
+                <w:iCs w:val="0"/>
+              </w:rPr>
+            </w:pPr>
+            <w:r>
+              <w:rPr>
+                <w:b w:val="0"/>
+                <w:bCs w:val="0"/>
+                <w:i w:val="0"/>
+                <w:iCs w:val="0"/>
+              </w:rPr>
+              <w:t xml:space="preserve">- Với bảng </w:t>
+            </w:r>
+            <w:r>
+              <w:rPr>
+                <w:i w:val="0"/>
+                <w:iCs w:val="0"/>
+              </w:rPr>
+              <w:t>baitin</w:t>
+            </w:r>
+            <w:r>
+              <w:rPr>
+                <w:b w:val="0"/>
+                <w:bCs w:val="0"/>
+                <w:i w:val="0"/>
+                <w:iCs w:val="0"/>
+              </w:rPr>
+              <w:t>:</w:t>
+            </w:r>
+            <w:r>
+              <w:rPr>
+                <w:i w:val="0"/>
+                <w:iCs w:val="0"/>
+              </w:rPr>
+              <w:t xml:space="preserve"> </w:t>
+            </w:r>
+            <w:r>
+              <w:rPr>
+                <w:b w:val="0"/>
+                <w:bCs w:val="0"/>
+                <w:i w:val="0"/>
+                <w:iCs w:val="0"/>
+              </w:rPr>
+              <w:t>đạt chuẩn</w:t>
+            </w:r>
+            <w:r>
+              <w:rPr>
+                <w:i w:val="0"/>
+                <w:iCs w:val="0"/>
+              </w:rPr>
+              <w:t xml:space="preserve"> 2NF</w:t>
+            </w:r>
+          </w:p>
+          <w:p>
+            <w:pPr>
+              <w:pStyle w:val="hinhanh"/>
+              <w:ind w:left="-33"/>
+              <w:jc w:val="left"/>
+              <w:rPr>
+                <w:i w:val="0"/>
+                <w:iCs w:val="0"/>
+              </w:rPr>
+            </w:pPr>
+            <w:r>
+              <w:rPr>
+                <w:b w:val="0"/>
+                <w:bCs w:val="0"/>
+                <w:i w:val="0"/>
+                <w:iCs w:val="0"/>
+              </w:rPr>
+              <w:t xml:space="preserve">- Với bảng </w:t>
+            </w:r>
+            <w:r>
+              <w:rPr>
+                <w:i w:val="0"/>
+                <w:iCs w:val="0"/>
+              </w:rPr>
+              <w:t>binhluan</w:t>
+            </w:r>
+            <w:r>
+              <w:rPr>
+                <w:b w:val="0"/>
+                <w:bCs w:val="0"/>
+                <w:i w:val="0"/>
+                <w:iCs w:val="0"/>
+              </w:rPr>
+              <w:t>:</w:t>
+            </w:r>
+            <w:r>
+              <w:rPr>
+                <w:i w:val="0"/>
+                <w:iCs w:val="0"/>
+              </w:rPr>
+              <w:t xml:space="preserve"> </w:t>
+            </w:r>
+            <w:r>
+              <w:rPr>
+                <w:b w:val="0"/>
+                <w:bCs w:val="0"/>
+                <w:i w:val="0"/>
+                <w:iCs w:val="0"/>
+              </w:rPr>
+              <w:t>đạt chuẩn</w:t>
+            </w:r>
+            <w:r>
+              <w:rPr>
+                <w:i w:val="0"/>
+                <w:iCs w:val="0"/>
+              </w:rPr>
+              <w:t xml:space="preserve"> 3NF</w:t>
+            </w:r>
+          </w:p>
+          <w:p>
+            <w:pPr>
+              <w:pStyle w:val="hinhanh"/>
+              <w:ind w:left="-33"/>
+              <w:jc w:val="left"/>
+              <w:rPr>
+                <w:i w:val="0"/>
+                <w:iCs w:val="0"/>
+              </w:rPr>
+            </w:pPr>
+            <w:r>
+              <w:rPr>
+                <w:b w:val="0"/>
+                <w:bCs w:val="0"/>
+                <w:i w:val="0"/>
+                <w:iCs w:val="0"/>
+              </w:rPr>
+              <w:t xml:space="preserve">- Với bảng </w:t>
+            </w:r>
+            <w:r>
+              <w:rPr>
+                <w:i w:val="0"/>
+                <w:iCs w:val="0"/>
+              </w:rPr>
+              <w:t>user</w:t>
+            </w:r>
+            <w:r>
+              <w:rPr>
+                <w:b w:val="0"/>
+                <w:bCs w:val="0"/>
+                <w:i w:val="0"/>
+                <w:iCs w:val="0"/>
+              </w:rPr>
+              <w:t>:</w:t>
+            </w:r>
+            <w:r>
+              <w:rPr>
+                <w:i w:val="0"/>
+                <w:iCs w:val="0"/>
+              </w:rPr>
+              <w:t xml:space="preserve"> </w:t>
+            </w:r>
+            <w:r>
+              <w:rPr>
+                <w:b w:val="0"/>
+                <w:bCs w:val="0"/>
+                <w:i w:val="0"/>
+                <w:iCs w:val="0"/>
+              </w:rPr>
+              <w:t>đạt chuẩn</w:t>
+            </w:r>
+            <w:r>
+              <w:rPr>
+                <w:i w:val="0"/>
+                <w:iCs w:val="0"/>
+              </w:rPr>
+              <w:t xml:space="preserve"> 3NF</w:t>
+            </w:r>
+          </w:p>
+        </w:tc>
+      </w:tr>
+    </w:tbl>
+    <w:p>
+      <w:pPr>
+        <w:pStyle w:val="hinhanh"/>
+        <w:ind w:left="0"/>
+        <w:jc w:val="left"/>
+        <w:rPr>
+          <w:b w:val="0"/>
+          <w:bCs w:val="0"/>
+          <w:i w:val="0"/>
+          <w:iCs w:val="0"/>
+        </w:rPr>
+      </w:pPr>
+    </w:p>
+    <w:p>
+      <w:pPr>
+        <w:rPr>
+          <w:rFonts w:cs="Times New Roman"/>
+          <w:szCs w:val="26"/>
+        </w:rPr>
+      </w:pPr>
+      <w:r>
+        <w:rPr>
+          <w:b/>
+          <w:bCs/>
+          <w:i/>
+          <w:iCs/>
+        </w:rPr>
+        <w:br w:type="page"/>
+      </w:r>
+    </w:p>
+    <w:p>
+      <w:pPr>
+        <w:pStyle w:val="hinhanh"/>
+        <w:ind w:left="284"/>
+        <w:jc w:val="left"/>
+        <w:rPr>
+          <w:i w:val="0"/>
+          <w:iCs w:val="0"/>
+        </w:rPr>
+      </w:pPr>
+      <w:r>
+        <w:rPr>
+          <w:i w:val="0"/>
+          <w:iCs w:val="0"/>
+        </w:rPr>
+        <w:lastRenderedPageBreak/>
+        <w:t>4.1.</w:t>
+      </w:r>
+      <w:r>
+        <w:rPr>
+          <w:i w:val="0"/>
+          <w:iCs w:val="0"/>
+        </w:rPr>
+        <w:t>2</w:t>
+      </w:r>
+      <w:r>
+        <w:rPr>
+          <w:i w:val="0"/>
+          <w:iCs w:val="0"/>
+        </w:rPr>
+        <w:t xml:space="preserve">. Thiết kế </w:t>
+      </w:r>
+      <w:r>
+        <w:rPr>
+          <w:i w:val="0"/>
+          <w:iCs w:val="0"/>
+        </w:rPr>
+        <w:t>cơ sở dữ liệu mức vật lý</w:t>
+      </w:r>
+    </w:p>
+    <w:p>
+      <w:pPr>
+        <w:pStyle w:val="hinhanh"/>
+        <w:ind w:left="0"/>
+        <w:rPr>
+          <w:b w:val="0"/>
+          <w:bCs w:val="0"/>
+          <w:i w:val="0"/>
+          <w:iCs w:val="0"/>
+        </w:rPr>
+      </w:pPr>
+      <w:r>
+        <w:rPr>
+          <w:b w:val="0"/>
+          <w:bCs w:val="0"/>
+          <w:i w:val="0"/>
+          <w:iCs w:val="0"/>
+        </w:rPr>
+        <w:drawing>
+          <wp:inline distT="0" distB="0" distL="0" distR="0" wp14:anchorId="37062BC4" wp14:editId="601F52EE">
+            <wp:extent cx="5579745" cy="3110230"/>
+            <wp:effectExtent l="0" t="0" r="1905" b="0"/>
+            <wp:docPr id="104810963" name="Picture 1"/>
+            <wp:cNvGraphicFramePr>
+              <a:graphicFrameLocks xmlns:a="http://schemas.openxmlformats.org/drawingml/2006/main" noChangeAspect="1"/>
+            </wp:cNvGraphicFramePr>
+            <a:graphic xmlns:a="http://schemas.openxmlformats.org/drawingml/2006/main">
+              <a:graphicData uri="http://schemas.openxmlformats.org/drawingml/2006/picture">
+                <pic:pic xmlns:pic="http://schemas.openxmlformats.org/drawingml/2006/picture">
+                  <pic:nvPicPr>
+                    <pic:cNvPr id="104810963" name=""/>
+                    <pic:cNvPicPr/>
+                  </pic:nvPicPr>
+                  <pic:blipFill>
+                    <a:blip r:embed="rId42"/>
+                    <a:stretch>
+                      <a:fillRect/>
+                    </a:stretch>
+                  </pic:blipFill>
+                  <pic:spPr>
+                    <a:xfrm>
+                      <a:off x="0" y="0"/>
+                      <a:ext cx="5579745" cy="3110230"/>
+                    </a:xfrm>
+                    <a:prstGeom prst="rect">
+                      <a:avLst/>
+                    </a:prstGeom>
+                  </pic:spPr>
+                </pic:pic>
+              </a:graphicData>
+            </a:graphic>
+          </wp:inline>
+        </w:drawing>
+      </w:r>
+    </w:p>
+    <w:p>
+      <w:pPr>
+        <w:pStyle w:val="hinhanh"/>
+        <w:ind w:left="0"/>
+      </w:pPr>
+      <w:r>
+        <w:t>Hình 4.1.</w:t>
+      </w:r>
+      <w:r>
+        <w:t>2</w:t>
+      </w:r>
+      <w:r>
+        <w:t>.</w:t>
+      </w:r>
+      <w:r>
+        <w:t xml:space="preserve"> cơ sở dữ liệu mức vật lý</w:t>
+      </w:r>
+    </w:p>
+    <w:p>
+      <w:pPr>
+        <w:pStyle w:val="hinhanh"/>
+        <w:ind w:left="0"/>
+        <w:jc w:val="left"/>
+        <w:rPr>
+          <w:i w:val="0"/>
+          <w:iCs w:val="0"/>
+        </w:rPr>
+      </w:pPr>
+      <w:r>
+        <w:rPr>
+          <w:i w:val="0"/>
+          <w:iCs w:val="0"/>
+        </w:rPr>
+        <w:t>4.2. Thiết kế giao diện</w:t>
+      </w:r>
+    </w:p>
+    <w:p>
+      <w:pPr>
+        <w:ind w:left="284"/>
+        <w:rPr>
+          <w:b/>
+          <w:bCs/>
+        </w:rPr>
+      </w:pPr>
+      <w:r>
+        <w:rPr>
+          <w:b/>
+          <w:bCs/>
+        </w:rPr>
+        <w:t>4.2.1. Giao diện trang chủ</w:t>
+      </w:r>
+    </w:p>
+    <w:p>
+      <w:pPr>
+        <w:jc w:val="center"/>
+        <w:rPr>
+          <w:b/>
+          <w:bCs/>
+        </w:rPr>
+      </w:pPr>
+      <w:r>
+        <w:rPr>
+          <w:b/>
+          <w:bCs/>
+        </w:rPr>
+        <w:drawing>
+          <wp:inline distT="0" distB="0" distL="0" distR="0" wp14:anchorId="22560D82" wp14:editId="34A12200">
+            <wp:extent cx="5579745" cy="3337560"/>
+            <wp:effectExtent l="0" t="0" r="1905" b="0"/>
+            <wp:docPr id="1567678491" name="Picture 1"/>
+            <wp:cNvGraphicFramePr>
+              <a:graphicFrameLocks xmlns:a="http://schemas.openxmlformats.org/drawingml/2006/main" noChangeAspect="1"/>
+            </wp:cNvGraphicFramePr>
+            <a:graphic xmlns:a="http://schemas.openxmlformats.org/drawingml/2006/main">
+              <a:graphicData uri="http://schemas.openxmlformats.org/drawingml/2006/picture">
+                <pic:pic xmlns:pic="http://schemas.openxmlformats.org/drawingml/2006/picture">
+                  <pic:nvPicPr>
+                    <pic:cNvPr id="1567678491" name=""/>
+                    <pic:cNvPicPr/>
+                  </pic:nvPicPr>
+                  <pic:blipFill>
+                    <a:blip r:embed="rId43"/>
+                    <a:stretch>
+                      <a:fillRect/>
+                    </a:stretch>
+                  </pic:blipFill>
+                  <pic:spPr>
+                    <a:xfrm>
+                      <a:off x="0" y="0"/>
+                      <a:ext cx="5579745" cy="3337560"/>
+                    </a:xfrm>
+                    <a:prstGeom prst="rect">
+                      <a:avLst/>
+                    </a:prstGeom>
+                  </pic:spPr>
+                </pic:pic>
+              </a:graphicData>
+            </a:graphic>
+          </wp:inline>
+        </w:drawing>
+      </w:r>
+    </w:p>
+    <w:p>
+      <w:pPr>
+        <w:jc w:val="center"/>
+        <w:rPr>
+          <w:b/>
+          <w:bCs/>
+        </w:rPr>
+      </w:pPr>
+      <w:r>
+        <w:rPr>
+          <w:b/>
+          <w:bCs/>
+        </w:rPr>
+        <w:lastRenderedPageBreak/>
+        <w:drawing>
+          <wp:inline distT="0" distB="0" distL="0" distR="0" wp14:anchorId="3085983F" wp14:editId="74E98BCE">
+            <wp:extent cx="5579745" cy="3238500"/>
+            <wp:effectExtent l="0" t="0" r="1905" b="0"/>
+            <wp:docPr id="1537265305" name="Picture 1"/>
+            <wp:cNvGraphicFramePr>
+              <a:graphicFrameLocks xmlns:a="http://schemas.openxmlformats.org/drawingml/2006/main" noChangeAspect="1"/>
+            </wp:cNvGraphicFramePr>
+            <a:graphic xmlns:a="http://schemas.openxmlformats.org/drawingml/2006/main">
+              <a:graphicData uri="http://schemas.openxmlformats.org/drawingml/2006/picture">
+                <pic:pic xmlns:pic="http://schemas.openxmlformats.org/drawingml/2006/picture">
+                  <pic:nvPicPr>
+                    <pic:cNvPr id="1537265305" name=""/>
+                    <pic:cNvPicPr/>
+                  </pic:nvPicPr>
+                  <pic:blipFill>
+                    <a:blip r:embed="rId44"/>
+                    <a:stretch>
+                      <a:fillRect/>
+                    </a:stretch>
+                  </pic:blipFill>
+                  <pic:spPr>
+                    <a:xfrm>
+                      <a:off x="0" y="0"/>
+                      <a:ext cx="5579745" cy="3238500"/>
+                    </a:xfrm>
+                    <a:prstGeom prst="rect">
+                      <a:avLst/>
+                    </a:prstGeom>
+                  </pic:spPr>
+                </pic:pic>
+              </a:graphicData>
+            </a:graphic>
+          </wp:inline>
+        </w:drawing>
+      </w:r>
+    </w:p>
+    <w:p>
+      <w:pPr>
+        <w:jc w:val="center"/>
+        <w:rPr>
+          <w:b/>
+          <w:bCs/>
+        </w:rPr>
+      </w:pPr>
+      <w:r>
+        <w:rPr>
+          <w:b/>
+          <w:bCs/>
+        </w:rPr>
+        <w:drawing>
+          <wp:inline distT="0" distB="0" distL="0" distR="0" wp14:anchorId="2BA0A4A5" wp14:editId="643D2504">
+            <wp:extent cx="5545629" cy="958215"/>
+            <wp:effectExtent l="0" t="0" r="0" b="0"/>
+            <wp:docPr id="1306719159" name="Picture 1"/>
+            <wp:cNvGraphicFramePr>
+              <a:graphicFrameLocks xmlns:a="http://schemas.openxmlformats.org/drawingml/2006/main" noChangeAspect="1"/>
+            </wp:cNvGraphicFramePr>
+            <a:graphic xmlns:a="http://schemas.openxmlformats.org/drawingml/2006/main">
+              <a:graphicData uri="http://schemas.openxmlformats.org/drawingml/2006/picture">
+                <pic:pic xmlns:pic="http://schemas.openxmlformats.org/drawingml/2006/picture">
+                  <pic:nvPicPr>
+                    <pic:cNvPr id="1306719159" name=""/>
+                    <pic:cNvPicPr/>
+                  </pic:nvPicPr>
+                  <pic:blipFill>
+                    <a:blip r:embed="rId45"/>
+                    <a:stretch>
+                      <a:fillRect/>
+                    </a:stretch>
+                  </pic:blipFill>
+                  <pic:spPr>
+                    <a:xfrm>
+                      <a:off x="0" y="0"/>
+                      <a:ext cx="5599432" cy="967511"/>
+                    </a:xfrm>
+                    <a:prstGeom prst="rect">
+                      <a:avLst/>
+                    </a:prstGeom>
+                  </pic:spPr>
+                </pic:pic>
+              </a:graphicData>
+            </a:graphic>
+          </wp:inline>
+        </w:drawing>
+      </w:r>
+    </w:p>
+    <w:p>
+      <w:pPr>
+        <w:jc w:val="center"/>
+        <w:rPr>
+          <w:b/>
+          <w:bCs/>
+        </w:rPr>
+      </w:pPr>
+    </w:p>
+    <w:p>
+      <w:pPr>
+        <w:ind w:left="284"/>
+        <w:rPr>
+          <w:b/>
+          <w:bCs/>
+        </w:rPr>
+      </w:pPr>
+      <w:r>
+        <w:rPr>
+          <w:b/>
+          <w:bCs/>
+        </w:rPr>
+        <w:t>4.2.</w:t>
+      </w:r>
+      <w:r>
+        <w:rPr>
+          <w:b/>
+          <w:bCs/>
+        </w:rPr>
+        <w:t>2</w:t>
+      </w:r>
+      <w:r>
+        <w:rPr>
+          <w:b/>
+          <w:bCs/>
+        </w:rPr>
+        <w:t xml:space="preserve">. Giao diện trang </w:t>
+      </w:r>
+      <w:r>
+        <w:rPr>
+          <w:b/>
+          <w:bCs/>
+        </w:rPr>
+        <w:t>đăng nhập</w:t>
+      </w:r>
+    </w:p>
+    <w:p>
+      <w:pPr>
+        <w:rPr>
+          <w:b/>
+          <w:bCs/>
+        </w:rPr>
       </w:pPr>
     </w:p>
     <w:sectPr>

</xml_diff>

<commit_message>
Sửa lỗi sơ đồ triển khai
</commit_message>
<xml_diff>
--- a/BaoCao/Báo Cáo Thực Tập Tốt Nghiệp.docx
+++ b/BaoCao/Báo Cáo Thực Tập Tốt Nghiệp.docx
@@ -35828,6 +35828,7 @@
           <w:bCs w:val="0"/>
           <w:i w:val="0"/>
           <w:iCs w:val="0"/>
+          <w:noProof/>
         </w:rPr>
         <w:drawing>
           <wp:inline distT="0" distB="0" distL="0" distR="0" wp14:anchorId="6D74C7C7" wp14:editId="2DB3F0F8">
@@ -35875,10 +35876,7 @@
         <w:t>Hình 4.</w:t>
       </w:r>
       <w:r>
-        <w:t>2</w:t>
-      </w:r>
-      <w:r>
-        <w:t>.</w:t>
+        <w:t>2.</w:t>
       </w:r>
       <w:r>
         <w:t xml:space="preserve"> </w:t>
@@ -35939,7 +35937,14 @@
           <w:i w:val="0"/>
           <w:iCs w:val="0"/>
         </w:rPr>
-        <w:t>biểu đồ triển khai</w:t>
+        <w:t>sơ đồ</w:t>
+      </w:r>
+      <w:r>
+        <w:rPr>
+          <w:i w:val="0"/>
+          <w:iCs w:val="0"/>
+        </w:rPr>
+        <w:t xml:space="preserve"> triển khai</w:t>
       </w:r>
     </w:p>
     <w:p>
@@ -35961,10 +35966,10 @@
           <w:iCs w:val="0"/>
         </w:rPr>
         <w:drawing>
-          <wp:inline distT="0" distB="0" distL="0" distR="0" wp14:anchorId="49FF45FF" wp14:editId="318671FB">
-            <wp:extent cx="3325193" cy="3299460"/>
-            <wp:effectExtent l="0" t="0" r="8890" b="0"/>
-            <wp:docPr id="939237183" name="Picture 1"/>
+          <wp:inline distT="0" distB="0" distL="0" distR="0" wp14:anchorId="35D57E0B" wp14:editId="3CF77AC0">
+            <wp:extent cx="3489960" cy="3406554"/>
+            <wp:effectExtent l="0" t="0" r="0" b="3810"/>
+            <wp:docPr id="1474193996" name="Picture 1"/>
             <wp:cNvGraphicFramePr>
               <a:graphicFrameLocks xmlns:a="http://schemas.openxmlformats.org/drawingml/2006/main" noChangeAspect="1"/>
             </wp:cNvGraphicFramePr>
@@ -35972,7 +35977,7 @@
               <a:graphicData uri="http://schemas.openxmlformats.org/drawingml/2006/picture">
                 <pic:pic xmlns:pic="http://schemas.openxmlformats.org/drawingml/2006/picture">
                   <pic:nvPicPr>
-                    <pic:cNvPr id="939237183" name=""/>
+                    <pic:cNvPr id="1474193996" name=""/>
                     <pic:cNvPicPr/>
                   </pic:nvPicPr>
                   <pic:blipFill>
@@ -35984,7 +35989,7 @@
                   <pic:spPr>
                     <a:xfrm>
                       <a:off x="0" y="0"/>
-                      <a:ext cx="3335041" cy="3309232"/>
+                      <a:ext cx="3496033" cy="3412482"/>
                     </a:xfrm>
                     <a:prstGeom prst="rect">
                       <a:avLst/>
@@ -36006,19 +36011,16 @@
         <w:t>Hình 4.</w:t>
       </w:r>
       <w:r>
-        <w:t>3</w:t>
-      </w:r>
-      <w:r>
-        <w:t>.</w:t>
+        <w:t>3.</w:t>
       </w:r>
       <w:r>
         <w:t xml:space="preserve"> </w:t>
       </w:r>
       <w:r>
-        <w:t>Biểu đồ t</w:t>
-      </w:r>
-      <w:r>
-        <w:t>riển khai</w:t>
+        <w:t>Sơ đồ</w:t>
+      </w:r>
+      <w:r>
+        <w:t xml:space="preserve"> triển khai</w:t>
       </w:r>
     </w:p>
     <w:p>

</xml_diff>

<commit_message>
Bản final + Chưa có ảnh giao diện
</commit_message>
<xml_diff>
--- a/BaoCao/Báo Cáo Thực Tập Tốt Nghiệp.docx
+++ b/BaoCao/Báo Cáo Thực Tập Tốt Nghiệp.docx
@@ -186,29 +186,7 @@
                                 <w:sz w:val="32"/>
                                 <w:szCs w:val="32"/>
                               </w:rPr>
-                              <w:t xml:space="preserve"> </w:t>
-                            </w:r>
-                            <w:proofErr w:type="gramStart"/>
-                            <w:r>
-                              <w:rPr>
-                                <w:rFonts w:cs="Times New Roman"/>
-                                <w:b/>
-                                <w:color w:val="000000" w:themeColor="text1"/>
-                                <w:sz w:val="32"/>
-                                <w:szCs w:val="32"/>
-                              </w:rPr>
-                              <w:t>Th.S</w:t>
-                            </w:r>
-                            <w:proofErr w:type="gramEnd"/>
-                            <w:r>
-                              <w:rPr>
-                                <w:rFonts w:cs="Times New Roman"/>
-                                <w:b/>
-                                <w:color w:val="000000" w:themeColor="text1"/>
-                                <w:sz w:val="32"/>
-                                <w:szCs w:val="32"/>
-                              </w:rPr>
-                              <w:t xml:space="preserve"> Trần Thị Huê</w:t>
+                              <w:t xml:space="preserve"> Th.S Trần Thị Huê</w:t>
                             </w:r>
                           </w:p>
                           <w:p/>
@@ -1040,35 +1018,7 @@
               <w:rPr>
                 <w:i/>
               </w:rPr>
-              <w:t xml:space="preserve">, Ngày </w:t>
-            </w:r>
-            <w:proofErr w:type="gramStart"/>
-            <w:r>
-              <w:rPr>
-                <w:i/>
-              </w:rPr>
-              <w:t>.....</w:t>
-            </w:r>
-            <w:proofErr w:type="gramEnd"/>
-            <w:r>
-              <w:rPr>
-                <w:i/>
-              </w:rPr>
-              <w:t xml:space="preserve"> tháng </w:t>
-            </w:r>
-            <w:proofErr w:type="gramStart"/>
-            <w:r>
-              <w:rPr>
-                <w:i/>
-              </w:rPr>
-              <w:t>.....</w:t>
-            </w:r>
-            <w:proofErr w:type="gramEnd"/>
-            <w:r>
-              <w:rPr>
-                <w:i/>
-              </w:rPr>
-              <w:t xml:space="preserve"> năm 20....</w:t>
+              <w:t>, Ngày ..... tháng ..... năm 20....</w:t>
             </w:r>
           </w:p>
         </w:tc>
@@ -2063,21 +2013,7 @@
         <w:rPr>
           <w:i/>
         </w:rPr>
-        <w:t xml:space="preserve">Đảm bảo kỷ luật lao động (giờ giấc lao động, nghỉ </w:t>
-      </w:r>
-      <w:proofErr w:type="gramStart"/>
-      <w:r>
-        <w:rPr>
-          <w:i/>
-        </w:rPr>
-        <w:t>làm,...</w:t>
-      </w:r>
-      <w:proofErr w:type="gramEnd"/>
-      <w:r>
-        <w:rPr>
-          <w:i/>
-        </w:rPr>
-        <w:t>):</w:t>
+        <w:t>Đảm bảo kỷ luật lao động (giờ giấc lao động, nghỉ làm,...):</w:t>
       </w:r>
     </w:p>
     <w:tbl>
@@ -2651,15 +2587,7 @@
         <w:spacing w:after="0" w:line="360" w:lineRule="auto"/>
       </w:pPr>
       <w:r>
-        <w:t xml:space="preserve">Điểm chuyên môn                                 </w:t>
-      </w:r>
-      <w:proofErr w:type="gramStart"/>
-      <w:r>
-        <w:t xml:space="preserve">   (</w:t>
-      </w:r>
-      <w:proofErr w:type="gramEnd"/>
-      <w:r>
-        <w:t>Đạt/Không đạt):</w:t>
+        <w:t>Điểm chuyên môn                                    (Đạt/Không đạt):</w:t>
       </w:r>
       <w:r>
         <w:tab/>
@@ -5570,7 +5498,7 @@
           <w:rFonts w:cs="Times New Roman"/>
           <w:szCs w:val="26"/>
         </w:rPr>
-        <w:t>. Các framework như: ReactJS, Bootstrap. Công cụ phát triển chủ yếu là Visual Studio Code</w:t>
+        <w:t>. Các framework như: Bootstrap. Công cụ phát triển chủ yếu là Visual Studio Code</w:t>
       </w:r>
       <w:r>
         <w:rPr>
@@ -6716,10 +6644,7 @@
         <w:t>Hệ thống quản lý nội dung hoạt động hiệu quả với quy trình rõ ràng, được vận hành bởi đội ngũ biên tập viên giàu kinh nghiệm, đảm bảo chất lượng và tốc độ cập nhật tin tức</w:t>
       </w:r>
       <w:r>
-        <w:t xml:space="preserve"> tích hợp sẵn </w:t>
-      </w:r>
-      <w:r>
-        <w:t>AI tự động kiểm duyệt bài tin</w:t>
+        <w:t xml:space="preserve"> tích hợp sẵn AI tự động kiểm duyệt bài tin</w:t>
       </w:r>
     </w:p>
     <w:p>
@@ -9062,6 +8987,9 @@
         <w:jc w:val="center"/>
       </w:pPr>
       <w:r>
+        <w:rPr>
+          <w:noProof/>
+        </w:rPr>
         <w:drawing>
           <wp:inline distT="0" distB="0" distL="0" distR="0" wp14:anchorId="207065F3" wp14:editId="522C3FE3">
             <wp:extent cx="5579745" cy="3996055"/>
@@ -9225,6 +9153,7 @@
         <w:rPr>
           <w:i w:val="0"/>
           <w:iCs w:val="0"/>
+          <w:noProof/>
         </w:rPr>
         <w:drawing>
           <wp:inline distT="0" distB="0" distL="0" distR="0" wp14:anchorId="141EA882" wp14:editId="255781EB">
@@ -9865,27 +9794,7 @@
                 <w:i w:val="0"/>
                 <w:iCs w:val="0"/>
               </w:rPr>
-              <w:t xml:space="preserve">3. Nhấn nút </w:t>
-            </w:r>
-            <w:proofErr w:type="gramStart"/>
-            <w:r>
-              <w:rPr>
-                <w:b w:val="0"/>
-                <w:bCs w:val="0"/>
-                <w:i w:val="0"/>
-                <w:iCs w:val="0"/>
-              </w:rPr>
-              <w:t>“ Đăng</w:t>
-            </w:r>
-            <w:proofErr w:type="gramEnd"/>
-            <w:r>
-              <w:rPr>
-                <w:b w:val="0"/>
-                <w:bCs w:val="0"/>
-                <w:i w:val="0"/>
-                <w:iCs w:val="0"/>
-              </w:rPr>
-              <w:t xml:space="preserve"> nhập”</w:t>
+              <w:t>3. Nhấn nút “ Đăng nhập”</w:t>
             </w:r>
           </w:p>
           <w:p>
@@ -11591,27 +11500,7 @@
                 <w:i w:val="0"/>
                 <w:iCs w:val="0"/>
               </w:rPr>
-              <w:t xml:space="preserve">3. Nhấn nút </w:t>
-            </w:r>
-            <w:proofErr w:type="gramStart"/>
-            <w:r>
-              <w:rPr>
-                <w:b w:val="0"/>
-                <w:bCs w:val="0"/>
-                <w:i w:val="0"/>
-                <w:iCs w:val="0"/>
-              </w:rPr>
-              <w:t>“ Đăng</w:t>
-            </w:r>
-            <w:proofErr w:type="gramEnd"/>
-            <w:r>
-              <w:rPr>
-                <w:b w:val="0"/>
-                <w:bCs w:val="0"/>
-                <w:i w:val="0"/>
-                <w:iCs w:val="0"/>
-              </w:rPr>
-              <w:t xml:space="preserve"> nhập”</w:t>
+              <w:t>3. Nhấn nút “ Đăng nhập”</w:t>
             </w:r>
           </w:p>
           <w:p>
@@ -12555,6 +12444,7 @@
         <w:rPr>
           <w:i w:val="0"/>
           <w:iCs w:val="0"/>
+          <w:noProof/>
         </w:rPr>
         <w:drawing>
           <wp:inline distT="0" distB="0" distL="0" distR="0" wp14:anchorId="5E782C9D" wp14:editId="6695E015">
@@ -13712,6 +13602,7 @@
                 <w:i w:val="0"/>
                 <w:iCs w:val="0"/>
               </w:rPr>
+              <w:lastRenderedPageBreak/>
               <w:t>Luồng sự kiện phụ</w:t>
             </w:r>
           </w:p>
@@ -14216,6 +14107,7 @@
         <w:rPr>
           <w:i w:val="0"/>
           <w:iCs w:val="0"/>
+          <w:noProof/>
         </w:rPr>
         <w:drawing>
           <wp:inline distT="0" distB="0" distL="0" distR="0" wp14:anchorId="4C0D58CC" wp14:editId="1A82D754">
@@ -16232,6 +16124,7 @@
         <w:rPr>
           <w:i w:val="0"/>
           <w:iCs w:val="0"/>
+          <w:noProof/>
         </w:rPr>
         <w:drawing>
           <wp:inline distT="0" distB="0" distL="0" distR="0" wp14:anchorId="4501CEE7" wp14:editId="65256A34">
@@ -17746,6 +17639,7 @@
                 <w:i w:val="0"/>
                 <w:iCs w:val="0"/>
               </w:rPr>
+              <w:lastRenderedPageBreak/>
               <w:t>Luồng sự kiện phụ</w:t>
             </w:r>
           </w:p>
@@ -18326,6 +18220,7 @@
         <w:rPr>
           <w:i w:val="0"/>
           <w:iCs w:val="0"/>
+          <w:noProof/>
         </w:rPr>
         <w:drawing>
           <wp:inline distT="0" distB="0" distL="0" distR="0" wp14:anchorId="3A7C14DC" wp14:editId="7F834A00">
@@ -20378,6 +20273,7 @@
         <w:rPr>
           <w:i w:val="0"/>
           <w:iCs w:val="0"/>
+          <w:noProof/>
         </w:rPr>
         <w:drawing>
           <wp:inline distT="0" distB="0" distL="0" distR="0" wp14:anchorId="2E7DD0CD" wp14:editId="48E7721E">
@@ -21631,27 +21527,7 @@
                 <w:i w:val="0"/>
                 <w:iCs w:val="0"/>
               </w:rPr>
-              <w:t xml:space="preserve">- Website cung cấp các liên kết chia sẻ trên các nền tảng mạng xã hội như: Facebook, </w:t>
-            </w:r>
-            <w:proofErr w:type="gramStart"/>
-            <w:r>
-              <w:rPr>
-                <w:b w:val="0"/>
-                <w:bCs w:val="0"/>
-                <w:i w:val="0"/>
-                <w:iCs w:val="0"/>
-              </w:rPr>
-              <w:t>Zalo,…</w:t>
-            </w:r>
-            <w:proofErr w:type="gramEnd"/>
-            <w:r>
-              <w:rPr>
-                <w:b w:val="0"/>
-                <w:bCs w:val="0"/>
-                <w:i w:val="0"/>
-                <w:iCs w:val="0"/>
-              </w:rPr>
-              <w:t>.</w:t>
+              <w:t>- Website cung cấp các liên kết chia sẻ trên các nền tảng mạng xã hội như: Facebook, Zalo,….</w:t>
             </w:r>
           </w:p>
         </w:tc>
@@ -21966,6 +21842,7 @@
         <w:rPr>
           <w:i w:val="0"/>
           <w:iCs w:val="0"/>
+          <w:noProof/>
         </w:rPr>
         <w:drawing>
           <wp:inline distT="0" distB="0" distL="0" distR="0" wp14:anchorId="7B34B97A" wp14:editId="1A7E77F0">
@@ -23242,6 +23119,7 @@
                 <w:i w:val="0"/>
                 <w:iCs w:val="0"/>
               </w:rPr>
+              <w:lastRenderedPageBreak/>
               <w:t>Luồng sự kiện phụ</w:t>
             </w:r>
           </w:p>
@@ -23956,6 +23834,7 @@
         <w:rPr>
           <w:i w:val="0"/>
           <w:iCs w:val="0"/>
+          <w:noProof/>
         </w:rPr>
         <w:drawing>
           <wp:inline distT="0" distB="0" distL="0" distR="0" wp14:anchorId="15064512" wp14:editId="7EA4E24D">
@@ -25496,6 +25375,9 @@
         <w:jc w:val="center"/>
       </w:pPr>
       <w:r>
+        <w:rPr>
+          <w:noProof/>
+        </w:rPr>
         <w:lastRenderedPageBreak/>
         <w:drawing>
           <wp:inline distT="0" distB="0" distL="0" distR="0" wp14:anchorId="61F2061C" wp14:editId="59666878">
@@ -25864,6 +25746,9 @@
         <w:jc w:val="center"/>
       </w:pPr>
       <w:r>
+        <w:rPr>
+          <w:noProof/>
+        </w:rPr>
         <w:drawing>
           <wp:inline distT="0" distB="0" distL="0" distR="0" wp14:anchorId="03B9568A" wp14:editId="76C4EDCB">
             <wp:extent cx="3599089" cy="4762500"/>
@@ -26174,6 +26059,7 @@
       </w:pPr>
       <w:r>
         <w:rPr>
+          <w:noProof/>
           <w:lang w:val="vi-VN"/>
         </w:rPr>
         <w:lastRenderedPageBreak/>
@@ -26504,16 +26390,11 @@
         <w:t xml:space="preserve"> </w:t>
       </w:r>
       <w:r>
-        <w:t xml:space="preserve">Admin nhập đầy đủ thông tin cho bài đăng gồm: Tiêu đề, nội dung tóm tắt, nội dung chi tiết, ảnh tin, thể </w:t>
-      </w:r>
-      <w:proofErr w:type="gramStart"/>
-      <w:r>
-        <w:t>loại</w:t>
+        <w:t>Admin nhập đầy đủ thông tin cho bài đăng gồm: Tiêu đề, nội dung tóm tắt, nội dung chi tiết, ảnh tin, thể loại</w:t>
       </w:r>
       <w:r>
         <w:t>,…</w:t>
       </w:r>
-      <w:proofErr w:type="gramEnd"/>
     </w:p>
     <w:p>
       <w:pPr>
@@ -26590,6 +26471,9 @@
         <w:jc w:val="center"/>
       </w:pPr>
       <w:r>
+        <w:rPr>
+          <w:noProof/>
+        </w:rPr>
         <w:drawing>
           <wp:inline distT="0" distB="0" distL="0" distR="0" wp14:anchorId="5349A387" wp14:editId="3F4D62EE">
             <wp:extent cx="3198432" cy="4206240"/>
@@ -27053,6 +26937,9 @@
         <w:jc w:val="center"/>
       </w:pPr>
       <w:r>
+        <w:rPr>
+          <w:noProof/>
+        </w:rPr>
         <w:lastRenderedPageBreak/>
         <w:drawing>
           <wp:inline distT="0" distB="0" distL="0" distR="0" wp14:anchorId="24C79088" wp14:editId="652B1017">
@@ -27466,6 +27353,9 @@
         <w:jc w:val="center"/>
       </w:pPr>
       <w:r>
+        <w:rPr>
+          <w:noProof/>
+        </w:rPr>
         <w:drawing>
           <wp:inline distT="0" distB="0" distL="0" distR="0" wp14:anchorId="7FADBF20" wp14:editId="546EF897">
             <wp:extent cx="3935384" cy="5547360"/>
@@ -27589,6 +27479,7 @@
         <w:rPr>
           <w:b/>
           <w:bCs/>
+          <w:noProof/>
           <w:lang w:val="vi-VN"/>
         </w:rPr>
         <w:drawing>
@@ -27749,6 +27640,7 @@
         <w:rPr>
           <w:b/>
           <w:bCs/>
+          <w:noProof/>
           <w:lang w:val="vi-VN"/>
         </w:rPr>
         <w:drawing>
@@ -27891,6 +27783,7 @@
         <w:rPr>
           <w:b/>
           <w:bCs/>
+          <w:noProof/>
           <w:lang w:val="vi-VN"/>
         </w:rPr>
         <w:drawing>
@@ -28028,6 +27921,7 @@
         <w:rPr>
           <w:b/>
           <w:bCs/>
+          <w:noProof/>
         </w:rPr>
         <w:drawing>
           <wp:inline distT="0" distB="0" distL="0" distR="0" wp14:anchorId="66CF1CB3" wp14:editId="5C61875C">
@@ -28163,6 +28057,7 @@
         <w:rPr>
           <w:b/>
           <w:bCs/>
+          <w:noProof/>
         </w:rPr>
         <w:drawing>
           <wp:inline distT="0" distB="0" distL="0" distR="0" wp14:anchorId="3641333F" wp14:editId="77F73D6C">
@@ -28320,6 +28215,7 @@
         <w:rPr>
           <w:b/>
           <w:bCs/>
+          <w:noProof/>
           <w:lang w:val="vi-VN"/>
         </w:rPr>
         <w:drawing>
@@ -28452,6 +28348,7 @@
         <w:rPr>
           <w:b/>
           <w:bCs/>
+          <w:noProof/>
         </w:rPr>
         <w:drawing>
           <wp:inline distT="0" distB="0" distL="0" distR="0" wp14:anchorId="37D19E65" wp14:editId="798BDA8A">
@@ -28603,6 +28500,7 @@
         <w:rPr>
           <w:b/>
           <w:bCs/>
+          <w:noProof/>
         </w:rPr>
         <w:drawing>
           <wp:inline distT="0" distB="0" distL="0" distR="0" wp14:anchorId="24025876" wp14:editId="20F2FB5F">
@@ -28755,6 +28653,7 @@
         <w:rPr>
           <w:b/>
           <w:bCs/>
+          <w:noProof/>
           <w:lang w:val="vi-VN"/>
         </w:rPr>
         <w:drawing>
@@ -28918,6 +28817,7 @@
         <w:rPr>
           <w:b/>
           <w:bCs/>
+          <w:noProof/>
           <w:lang w:val="vi-VN"/>
         </w:rPr>
         <w:drawing>
@@ -29097,6 +28997,7 @@
         <w:rPr>
           <w:b/>
           <w:bCs/>
+          <w:noProof/>
           <w:lang w:val="vi-VN"/>
         </w:rPr>
         <w:drawing>
@@ -29261,6 +29162,7 @@
         <w:rPr>
           <w:b/>
           <w:bCs/>
+          <w:noProof/>
           <w:lang w:val="vi-VN"/>
         </w:rPr>
         <w:drawing>
@@ -29418,6 +29320,7 @@
         <w:rPr>
           <w:b/>
           <w:bCs/>
+          <w:noProof/>
           <w:lang w:val="vi-VN"/>
         </w:rPr>
         <w:drawing>
@@ -31408,76 +31311,6 @@
           <w:szCs w:val="26"/>
           <w:lang w:val="vi-VN"/>
         </w:rPr>
-        <w:t xml:space="preserve">- Bài đăng thể loại: </w:t>
-      </w:r>
-    </w:p>
-    <w:p>
-      <w:pPr>
-        <w:ind w:left="567"/>
-        <w:jc w:val="both"/>
-        <w:rPr>
-          <w:rFonts w:cs="Times New Roman"/>
-          <w:szCs w:val="26"/>
-          <w:lang w:val="vi-VN"/>
-        </w:rPr>
-      </w:pPr>
-      <w:r>
-        <w:rPr>
-          <w:rFonts w:cs="Times New Roman"/>
-          <w:b/>
-          <w:bCs/>
-          <w:szCs w:val="26"/>
-          <w:lang w:val="vi-VN"/>
-        </w:rPr>
-        <w:t>+</w:t>
-      </w:r>
-      <w:r>
-        <w:rPr>
-          <w:rFonts w:cs="Times New Roman"/>
-          <w:b/>
-          <w:bCs/>
-          <w:szCs w:val="26"/>
-          <w:lang w:val="vi-VN"/>
-        </w:rPr>
-        <w:t xml:space="preserve"> Thuộc tính:</w:t>
-      </w:r>
-      <w:r>
-        <w:rPr>
-          <w:rFonts w:cs="Times New Roman"/>
-          <w:szCs w:val="26"/>
-          <w:lang w:val="vi-VN"/>
-        </w:rPr>
-        <w:t xml:space="preserve"> </w:t>
-      </w:r>
-      <w:r>
-        <w:rPr>
-          <w:rFonts w:cs="Times New Roman"/>
-          <w:szCs w:val="26"/>
-          <w:lang w:val="vi-VN"/>
-        </w:rPr>
-        <w:t>Mã bài đăng thể loại, thể loại mã, bài đăng mã</w:t>
-      </w:r>
-    </w:p>
-    <w:p>
-      <w:pPr>
-        <w:ind w:left="284"/>
-        <w:jc w:val="both"/>
-        <w:rPr>
-          <w:rFonts w:cs="Times New Roman"/>
-          <w:b/>
-          <w:bCs/>
-          <w:szCs w:val="26"/>
-          <w:lang w:val="vi-VN"/>
-        </w:rPr>
-      </w:pPr>
-      <w:r>
-        <w:rPr>
-          <w:rFonts w:cs="Times New Roman"/>
-          <w:b/>
-          <w:bCs/>
-          <w:szCs w:val="26"/>
-          <w:lang w:val="vi-VN"/>
-        </w:rPr>
         <w:t>- Bài tin:</w:t>
       </w:r>
     </w:p>
@@ -31516,7 +31349,7 @@
           <w:szCs w:val="26"/>
           <w:lang w:val="vi-VN"/>
         </w:rPr>
-        <w:t xml:space="preserve">tin, số lượng lượt xem bài tin, bình luận </w:t>
+        <w:t xml:space="preserve">tin, bình luận </w:t>
       </w:r>
       <w:r>
         <w:rPr>
@@ -31715,7 +31548,39 @@
           <w:szCs w:val="26"/>
           <w:lang w:val="vi-VN"/>
         </w:rPr>
-        <w:t xml:space="preserve"> Mã tài khoản, tên người dùng, tên tài khoản, mật khẩu, email, số điện thoại, địa chỉ, bình luận mã</w:t>
+        <w:t xml:space="preserve"> Mã tài khoản, tên người dùng, tên </w:t>
+      </w:r>
+      <w:r>
+        <w:rPr>
+          <w:rFonts w:cs="Times New Roman"/>
+          <w:szCs w:val="26"/>
+          <w:lang w:val="vi-VN"/>
+        </w:rPr>
+        <w:t>đăng nhập</w:t>
+      </w:r>
+      <w:r>
+        <w:rPr>
+          <w:rFonts w:cs="Times New Roman"/>
+          <w:szCs w:val="26"/>
+          <w:lang w:val="vi-VN"/>
+        </w:rPr>
+        <w:t xml:space="preserve">, mật khẩu, </w:t>
+      </w:r>
+      <w:r>
+        <w:rPr>
+          <w:rFonts w:cs="Times New Roman"/>
+          <w:szCs w:val="26"/>
+          <w:lang w:val="vi-VN"/>
+        </w:rPr>
+        <w:t>g</w:t>
+      </w:r>
+      <w:r>
+        <w:rPr>
+          <w:rFonts w:cs="Times New Roman"/>
+          <w:szCs w:val="26"/>
+          <w:lang w:val="vi-VN"/>
+        </w:rPr>
+        <w:t>mail, số điện thoại, địa chỉ, bình luận mã</w:t>
       </w:r>
     </w:p>
     <w:p>
@@ -31807,7 +31672,6 @@
           <w:szCs w:val="26"/>
           <w:lang w:val="vi-VN"/>
         </w:rPr>
-        <w:lastRenderedPageBreak/>
         <w:t>-</w:t>
       </w:r>
       <w:r>
@@ -31884,7 +31748,7 @@
           <w:szCs w:val="26"/>
           <w:lang w:val="vi-VN"/>
         </w:rPr>
-        <w:t xml:space="preserve"> bài tin thể loại: </w:t>
+        <w:t xml:space="preserve"> bài tin: </w:t>
       </w:r>
       <w:r>
         <w:rPr>
@@ -31892,7 +31756,7 @@
           <w:szCs w:val="26"/>
           <w:lang w:val="vi-VN"/>
         </w:rPr>
-        <w:t>quan hệ “một-nhiều”, một thể loại có thể được nhiều bài tin thể loại</w:t>
+        <w:t xml:space="preserve">quan hệ “một-nhiều”, một thể loại có thể được nhiều bài tin </w:t>
       </w:r>
     </w:p>
     <w:p>
@@ -31924,17 +31788,7 @@
           <w:szCs w:val="26"/>
           <w:lang w:val="vi-VN"/>
         </w:rPr>
-        <w:t>Bài</w:t>
-      </w:r>
-      <w:r>
-        <w:rPr>
-          <w:rFonts w:cs="Times New Roman"/>
-          <w:b/>
-          <w:bCs/>
-          <w:szCs w:val="26"/>
-          <w:lang w:val="vi-VN"/>
-        </w:rPr>
-        <w:t xml:space="preserve"> tin thể loại </w:t>
+        <w:t xml:space="preserve">Bài tin </w:t>
       </w:r>
       <w:r>
         <w:rPr>
@@ -31942,7 +31796,7 @@
           <w:szCs w:val="26"/>
           <w:lang w:val="vi-VN"/>
         </w:rPr>
-        <w:t xml:space="preserve">và </w:t>
+        <w:t>và</w:t>
       </w:r>
       <w:r>
         <w:rPr>
@@ -31952,7 +31806,7 @@
           <w:szCs w:val="26"/>
           <w:lang w:val="vi-VN"/>
         </w:rPr>
-        <w:t xml:space="preserve">bài tin: </w:t>
+        <w:t xml:space="preserve"> bình luận: </w:t>
       </w:r>
       <w:r>
         <w:rPr>
@@ -31960,7 +31814,15 @@
           <w:szCs w:val="26"/>
           <w:lang w:val="vi-VN"/>
         </w:rPr>
-        <w:t>quan hệ “một-nhiều”, một bài tin thể loại có nhiều bài tin khác nhau</w:t>
+        <w:t>quan hệ “một-</w:t>
+      </w:r>
+      <w:r>
+        <w:rPr>
+          <w:rFonts w:cs="Times New Roman"/>
+          <w:szCs w:val="26"/>
+          <w:lang w:val="vi-VN"/>
+        </w:rPr>
+        <w:t>nhiều”, một bài tin phải có nhiều bình luận</w:t>
       </w:r>
     </w:p>
     <w:p>
@@ -31982,17 +31844,8 @@
           <w:szCs w:val="26"/>
           <w:lang w:val="vi-VN"/>
         </w:rPr>
-        <w:t xml:space="preserve">- </w:t>
-      </w:r>
-      <w:r>
-        <w:rPr>
-          <w:rFonts w:cs="Times New Roman"/>
-          <w:b/>
-          <w:bCs/>
-          <w:szCs w:val="26"/>
-          <w:lang w:val="vi-VN"/>
-        </w:rPr>
-        <w:t xml:space="preserve">Bài tin </w:t>
+        <w:lastRenderedPageBreak/>
+        <w:t xml:space="preserve">- Bình luận </w:t>
       </w:r>
       <w:r>
         <w:rPr>
@@ -32010,7 +31863,7 @@
           <w:szCs w:val="26"/>
           <w:lang w:val="vi-VN"/>
         </w:rPr>
-        <w:t xml:space="preserve"> bình luận: </w:t>
+        <w:t xml:space="preserve"> tài khoản: </w:t>
       </w:r>
       <w:r>
         <w:rPr>
@@ -32018,68 +31871,12 @@
           <w:szCs w:val="26"/>
           <w:lang w:val="vi-VN"/>
         </w:rPr>
-        <w:t>quan hệ “một-</w:t>
-      </w:r>
-      <w:r>
-        <w:rPr>
-          <w:rFonts w:cs="Times New Roman"/>
-          <w:szCs w:val="26"/>
-          <w:lang w:val="vi-VN"/>
-        </w:rPr>
-        <w:t>nhiều”, một bài tin phải có nhiều bình luận</w:t>
-      </w:r>
-    </w:p>
-    <w:p>
-      <w:pPr>
-        <w:spacing w:line="360" w:lineRule="auto"/>
+        <w:t>quan hệ “nhiều-một”, một tài khoản có thể bình luận nhiều ở một bài tin</w:t>
+      </w:r>
+    </w:p>
+    <w:p>
+      <w:pPr>
         <w:ind w:left="284"/>
-        <w:jc w:val="both"/>
-        <w:rPr>
-          <w:rFonts w:cs="Times New Roman"/>
-          <w:szCs w:val="26"/>
-          <w:lang w:val="vi-VN"/>
-        </w:rPr>
-      </w:pPr>
-      <w:r>
-        <w:rPr>
-          <w:rFonts w:cs="Times New Roman"/>
-          <w:b/>
-          <w:bCs/>
-          <w:szCs w:val="26"/>
-          <w:lang w:val="vi-VN"/>
-        </w:rPr>
-        <w:t xml:space="preserve">- Bình luận </w:t>
-      </w:r>
-      <w:r>
-        <w:rPr>
-          <w:rFonts w:cs="Times New Roman"/>
-          <w:szCs w:val="26"/>
-          <w:lang w:val="vi-VN"/>
-        </w:rPr>
-        <w:t>và</w:t>
-      </w:r>
-      <w:r>
-        <w:rPr>
-          <w:rFonts w:cs="Times New Roman"/>
-          <w:b/>
-          <w:bCs/>
-          <w:szCs w:val="26"/>
-          <w:lang w:val="vi-VN"/>
-        </w:rPr>
-        <w:t xml:space="preserve"> tài khoản: </w:t>
-      </w:r>
-      <w:r>
-        <w:rPr>
-          <w:rFonts w:cs="Times New Roman"/>
-          <w:szCs w:val="26"/>
-          <w:lang w:val="vi-VN"/>
-        </w:rPr>
-        <w:t>quan hệ “nhiều-một”, một tài khoản có thể bình luận nhiều ở một bài tin</w:t>
-      </w:r>
-    </w:p>
-    <w:p>
-      <w:pPr>
-        <w:ind w:left="284"/>
         <w:rPr>
           <w:b/>
           <w:bCs/>
@@ -32099,13 +31896,12 @@
         <w:rPr>
           <w:b/>
           <w:bCs/>
-          <w:noProof/>
         </w:rPr>
         <w:drawing>
-          <wp:inline distT="0" distB="0" distL="0" distR="0" wp14:anchorId="7DE2A431" wp14:editId="30175ECC">
-            <wp:extent cx="4876800" cy="3045460"/>
-            <wp:effectExtent l="0" t="0" r="0" b="2540"/>
-            <wp:docPr id="1350991492" name="Picture 1"/>
+          <wp:inline distT="0" distB="0" distL="0" distR="0" wp14:anchorId="20514B96" wp14:editId="15255AB0">
+            <wp:extent cx="5579745" cy="4963795"/>
+            <wp:effectExtent l="0" t="0" r="1905" b="8255"/>
+            <wp:docPr id="1294161813" name="Picture 1"/>
             <wp:cNvGraphicFramePr>
               <a:graphicFrameLocks xmlns:a="http://schemas.openxmlformats.org/drawingml/2006/main" noChangeAspect="1"/>
             </wp:cNvGraphicFramePr>
@@ -32113,7 +31909,7 @@
               <a:graphicData uri="http://schemas.openxmlformats.org/drawingml/2006/picture">
                 <pic:pic xmlns:pic="http://schemas.openxmlformats.org/drawingml/2006/picture">
                   <pic:nvPicPr>
-                    <pic:cNvPr id="1350991492" name=""/>
+                    <pic:cNvPr id="1294161813" name=""/>
                     <pic:cNvPicPr/>
                   </pic:nvPicPr>
                   <pic:blipFill>
@@ -32125,7 +31921,7 @@
                   <pic:spPr>
                     <a:xfrm>
                       <a:off x="0" y="0"/>
-                      <a:ext cx="4899283" cy="3059500"/>
+                      <a:ext cx="5579745" cy="4963795"/>
                     </a:xfrm>
                     <a:prstGeom prst="rect">
                       <a:avLst/>
@@ -32487,6 +32283,7 @@
           <w:bCs w:val="0"/>
           <w:i w:val="0"/>
           <w:iCs w:val="0"/>
+          <w:lang w:val="vi-VN"/>
         </w:rPr>
       </w:pPr>
       <w:r>
@@ -32514,30 +32311,30 @@
           <w:i w:val="0"/>
           <w:iCs w:val="0"/>
         </w:rPr>
-        <w:t>id, tieude, noidungchitiet, ngaydang, noidungtomtat, anh, soluotxem</w:t>
-      </w:r>
-      <w:r>
+        <w:t>id, tieude, noidungchitiet, ngaydang, noidungtomtat, anh</w:t>
+      </w:r>
+    </w:p>
+    <w:p>
+      <w:pPr>
+        <w:pStyle w:val="hinhanh"/>
+        <w:ind w:left="709"/>
+        <w:jc w:val="left"/>
         <w:rPr>
           <w:b w:val="0"/>
           <w:bCs w:val="0"/>
           <w:i w:val="0"/>
           <w:iCs w:val="0"/>
         </w:rPr>
-        <w:t>, soluotbinhluan</w:t>
-      </w:r>
-    </w:p>
-    <w:p>
-      <w:pPr>
-        <w:pStyle w:val="hinhanh"/>
-        <w:ind w:left="709"/>
-        <w:jc w:val="left"/>
+      </w:pPr>
+      <w:r>
         <w:rPr>
           <w:b w:val="0"/>
           <w:bCs w:val="0"/>
           <w:i w:val="0"/>
           <w:iCs w:val="0"/>
         </w:rPr>
-      </w:pPr>
+        <w:t xml:space="preserve">+ Thể loại: </w:t>
+      </w:r>
       <w:r>
         <w:rPr>
           <w:b w:val="0"/>
@@ -32545,16 +32342,34 @@
           <w:i w:val="0"/>
           <w:iCs w:val="0"/>
         </w:rPr>
-        <w:t xml:space="preserve">+ Thể loại: </w:t>
-      </w:r>
-      <w:r>
+        <w:t>id, tentheloai</w:t>
+      </w:r>
+    </w:p>
+    <w:p>
+      <w:pPr>
+        <w:pStyle w:val="hinhanh"/>
+        <w:ind w:left="0"/>
         <w:rPr>
           <w:b w:val="0"/>
           <w:bCs w:val="0"/>
           <w:i w:val="0"/>
           <w:iCs w:val="0"/>
         </w:rPr>
-        <w:t>id, tentheloai</w:t>
+      </w:pPr>
+    </w:p>
+    <w:p>
+      <w:pPr>
+        <w:ind w:left="567"/>
+        <w:rPr>
+          <w:rFonts w:cs="Times New Roman"/>
+          <w:szCs w:val="26"/>
+        </w:rPr>
+      </w:pPr>
+      <w:r>
+        <w:t xml:space="preserve">- </w:t>
+      </w:r>
+      <w:r>
+        <w:t>Biểu đồ ER:</w:t>
       </w:r>
     </w:p>
     <w:p>
@@ -32568,79 +32383,18 @@
           <w:iCs w:val="0"/>
         </w:rPr>
       </w:pPr>
-    </w:p>
-    <w:p>
-      <w:pPr>
-        <w:rPr>
-          <w:rFonts w:cs="Times New Roman"/>
-          <w:szCs w:val="26"/>
-        </w:rPr>
-      </w:pPr>
-      <w:r>
-        <w:rPr>
-          <w:b/>
-          <w:bCs/>
-          <w:i/>
-          <w:iCs/>
-        </w:rPr>
-        <w:br w:type="page"/>
-      </w:r>
-    </w:p>
-    <w:p>
-      <w:pPr>
-        <w:pStyle w:val="hinhanh"/>
-        <w:ind w:left="567"/>
-        <w:jc w:val="left"/>
+      <w:r>
         <w:rPr>
           <w:b w:val="0"/>
           <w:bCs w:val="0"/>
           <w:i w:val="0"/>
           <w:iCs w:val="0"/>
         </w:rPr>
-      </w:pPr>
-      <w:r>
-        <w:rPr>
-          <w:b w:val="0"/>
-          <w:bCs w:val="0"/>
-          <w:i w:val="0"/>
-          <w:iCs w:val="0"/>
-        </w:rPr>
-        <w:lastRenderedPageBreak/>
-        <w:t xml:space="preserve">- </w:t>
-      </w:r>
-      <w:r>
-        <w:rPr>
-          <w:b w:val="0"/>
-          <w:bCs w:val="0"/>
-          <w:i w:val="0"/>
-          <w:iCs w:val="0"/>
-        </w:rPr>
-        <w:t>Biểu đồ ER:</w:t>
-      </w:r>
-    </w:p>
-    <w:p>
-      <w:pPr>
-        <w:pStyle w:val="hinhanh"/>
-        <w:ind w:left="0"/>
-        <w:rPr>
-          <w:b w:val="0"/>
-          <w:bCs w:val="0"/>
-          <w:i w:val="0"/>
-          <w:iCs w:val="0"/>
-        </w:rPr>
-      </w:pPr>
-      <w:r>
-        <w:rPr>
-          <w:b w:val="0"/>
-          <w:bCs w:val="0"/>
-          <w:i w:val="0"/>
-          <w:iCs w:val="0"/>
-        </w:rPr>
         <w:drawing>
-          <wp:inline distT="0" distB="0" distL="0" distR="0" wp14:anchorId="40D01F24" wp14:editId="771F6986">
-            <wp:extent cx="5579745" cy="2527300"/>
-            <wp:effectExtent l="0" t="0" r="1905" b="3810"/>
-            <wp:docPr id="2125113516" name="Picture 1"/>
+          <wp:inline distT="0" distB="0" distL="0" distR="0" wp14:anchorId="6893C466" wp14:editId="156AD90E">
+            <wp:extent cx="5579745" cy="2429510"/>
+            <wp:effectExtent l="0" t="0" r="1905" b="8890"/>
+            <wp:docPr id="109217981" name="Picture 1"/>
             <wp:cNvGraphicFramePr>
               <a:graphicFrameLocks xmlns:a="http://schemas.openxmlformats.org/drawingml/2006/main" noChangeAspect="1"/>
             </wp:cNvGraphicFramePr>
@@ -32648,7 +32402,7 @@
               <a:graphicData uri="http://schemas.openxmlformats.org/drawingml/2006/picture">
                 <pic:pic xmlns:pic="http://schemas.openxmlformats.org/drawingml/2006/picture">
                   <pic:nvPicPr>
-                    <pic:cNvPr id="2125113516" name=""/>
+                    <pic:cNvPr id="109217981" name=""/>
                     <pic:cNvPicPr/>
                   </pic:nvPicPr>
                   <pic:blipFill>
@@ -32660,7 +32414,7 @@
                   <pic:spPr>
                     <a:xfrm>
                       <a:off x="0" y="0"/>
-                      <a:ext cx="5579745" cy="2527300"/>
+                      <a:ext cx="5579745" cy="2429510"/>
                     </a:xfrm>
                     <a:prstGeom prst="rect">
                       <a:avLst/>
@@ -32707,6 +32461,7 @@
           <w:i w:val="0"/>
           <w:iCs w:val="0"/>
         </w:rPr>
+        <w:lastRenderedPageBreak/>
         <w:t>-</w:t>
       </w:r>
       <w:r>
@@ -32833,34 +32588,16 @@
                 <w:i w:val="0"/>
                 <w:iCs w:val="0"/>
               </w:rPr>
-              <w:t xml:space="preserve"> </w:t>
-            </w:r>
-            <w:proofErr w:type="gramStart"/>
-            <w:r>
-              <w:rPr>
-                <w:i w:val="0"/>
-                <w:iCs w:val="0"/>
-              </w:rPr>
-              <w:t>User</w:t>
-            </w:r>
-            <w:r>
-              <w:rPr>
-                <w:b w:val="0"/>
-                <w:bCs w:val="0"/>
-                <w:i w:val="0"/>
-                <w:iCs w:val="0"/>
-              </w:rPr>
-              <w:t>(</w:t>
-            </w:r>
-            <w:proofErr w:type="gramEnd"/>
-            <w:r>
-              <w:rPr>
-                <w:b w:val="0"/>
-                <w:bCs w:val="0"/>
-                <w:i w:val="0"/>
-                <w:iCs w:val="0"/>
-              </w:rPr>
-              <w:t>id, taikhoan, matkhau, tennguoidung, email,</w:t>
+              <w:t xml:space="preserve"> User</w:t>
+            </w:r>
+            <w:r>
+              <w:rPr>
+                <w:b w:val="0"/>
+                <w:bCs w:val="0"/>
+                <w:i w:val="0"/>
+                <w:iCs w:val="0"/>
+              </w:rPr>
+              <w:t>(id, taikhoan, matkhau, tennguoidung, email,</w:t>
             </w:r>
             <w:r>
               <w:rPr>
@@ -32898,34 +32635,16 @@
                 <w:i w:val="0"/>
                 <w:iCs w:val="0"/>
               </w:rPr>
-              <w:t xml:space="preserve">- Bài </w:t>
-            </w:r>
-            <w:proofErr w:type="gramStart"/>
-            <w:r>
-              <w:rPr>
-                <w:i w:val="0"/>
-                <w:iCs w:val="0"/>
-              </w:rPr>
-              <w:t>tin</w:t>
-            </w:r>
-            <w:r>
-              <w:rPr>
-                <w:b w:val="0"/>
-                <w:bCs w:val="0"/>
-                <w:i w:val="0"/>
-                <w:iCs w:val="0"/>
-              </w:rPr>
-              <w:t>(</w:t>
-            </w:r>
-            <w:proofErr w:type="gramEnd"/>
-            <w:r>
-              <w:rPr>
-                <w:b w:val="0"/>
-                <w:bCs w:val="0"/>
-                <w:i w:val="0"/>
-                <w:iCs w:val="0"/>
-              </w:rPr>
-              <w:t xml:space="preserve">id, tieude, </w:t>
+              <w:t>- Bài tin</w:t>
+            </w:r>
+            <w:r>
+              <w:rPr>
+                <w:b w:val="0"/>
+                <w:bCs w:val="0"/>
+                <w:i w:val="0"/>
+                <w:iCs w:val="0"/>
+              </w:rPr>
+              <w:t xml:space="preserve">(id, tieude, </w:t>
             </w:r>
             <w:r>
               <w:rPr>
@@ -32943,7 +32662,7 @@
                 <w:i w:val="0"/>
                 <w:iCs w:val="0"/>
               </w:rPr>
-              <w:t>oidungchitiet, ngaydang, noidungtomtat, anh, soluotxem, soluotbinhluan)</w:t>
+              <w:t>oidungchitiet, ngaydang, noidungtomtat, anh)</w:t>
             </w:r>
           </w:p>
           <w:p>
@@ -32961,34 +32680,16 @@
                 <w:i w:val="0"/>
                 <w:iCs w:val="0"/>
               </w:rPr>
-              <w:t xml:space="preserve">- Thể </w:t>
-            </w:r>
-            <w:proofErr w:type="gramStart"/>
-            <w:r>
-              <w:rPr>
-                <w:i w:val="0"/>
-                <w:iCs w:val="0"/>
-              </w:rPr>
-              <w:t>loại</w:t>
-            </w:r>
-            <w:r>
-              <w:rPr>
-                <w:b w:val="0"/>
-                <w:bCs w:val="0"/>
-                <w:i w:val="0"/>
-                <w:iCs w:val="0"/>
-              </w:rPr>
-              <w:t>(</w:t>
-            </w:r>
-            <w:proofErr w:type="gramEnd"/>
-            <w:r>
-              <w:rPr>
-                <w:b w:val="0"/>
-                <w:bCs w:val="0"/>
-                <w:i w:val="0"/>
-                <w:iCs w:val="0"/>
-              </w:rPr>
-              <w:t>id, tentheloai, danhmuc_id)</w:t>
+              <w:t>- Thể loại</w:t>
+            </w:r>
+            <w:r>
+              <w:rPr>
+                <w:b w:val="0"/>
+                <w:bCs w:val="0"/>
+                <w:i w:val="0"/>
+                <w:iCs w:val="0"/>
+              </w:rPr>
+              <w:t>(id, tentheloai, danhmuc_id)</w:t>
             </w:r>
           </w:p>
         </w:tc>
@@ -33180,25 +32881,14 @@
                 <w:iCs w:val="0"/>
               </w:rPr>
             </w:pPr>
-            <w:proofErr w:type="gramStart"/>
-            <w:r>
-              <w:rPr>
-                <w:b w:val="0"/>
-                <w:bCs w:val="0"/>
-                <w:i w:val="0"/>
-                <w:iCs w:val="0"/>
-              </w:rPr>
-              <w:t>danhmuc(</w:t>
-            </w:r>
-            <w:proofErr w:type="gramEnd"/>
-            <w:r>
-              <w:rPr>
-                <w:b w:val="0"/>
-                <w:bCs w:val="0"/>
-                <w:i w:val="0"/>
-                <w:iCs w:val="0"/>
-              </w:rPr>
-              <w:t>id, tendanhmuc)</w:t>
+            <w:r>
+              <w:rPr>
+                <w:b w:val="0"/>
+                <w:bCs w:val="0"/>
+                <w:i w:val="0"/>
+                <w:iCs w:val="0"/>
+              </w:rPr>
+              <w:t>danhmuc(id, tendanhmuc)</w:t>
             </w:r>
           </w:p>
           <w:p>
@@ -33328,27 +33018,7 @@
                 <w:i w:val="0"/>
                 <w:iCs w:val="0"/>
               </w:rPr>
-              <w:t>aitin_</w:t>
-            </w:r>
-            <w:proofErr w:type="gramStart"/>
-            <w:r>
-              <w:rPr>
-                <w:b w:val="0"/>
-                <w:bCs w:val="0"/>
-                <w:i w:val="0"/>
-                <w:iCs w:val="0"/>
-              </w:rPr>
-              <w:t>theloai(</w:t>
-            </w:r>
-            <w:proofErr w:type="gramEnd"/>
-            <w:r>
-              <w:rPr>
-                <w:b w:val="0"/>
-                <w:bCs w:val="0"/>
-                <w:i w:val="0"/>
-                <w:iCs w:val="0"/>
-              </w:rPr>
-              <w:t>id, tentheloai_id, baitin_id</w:t>
+              <w:t>aitin_theloai(id, tentheloai_id, baitin_id</w:t>
             </w:r>
             <w:r>
               <w:rPr>
@@ -33385,7 +33055,6 @@
                 <w:i w:val="0"/>
                 <w:iCs w:val="0"/>
               </w:rPr>
-              <w:lastRenderedPageBreak/>
               <w:t>III</w:t>
             </w:r>
           </w:p>
@@ -33467,7 +33136,25 @@
                 <w:i w:val="0"/>
                 <w:iCs w:val="0"/>
               </w:rPr>
-              <w:t xml:space="preserve"> Gồm 6 quan hệ: </w:t>
+              <w:t xml:space="preserve"> Gồm </w:t>
+            </w:r>
+            <w:r>
+              <w:rPr>
+                <w:b w:val="0"/>
+                <w:bCs w:val="0"/>
+                <w:i w:val="0"/>
+                <w:iCs w:val="0"/>
+              </w:rPr>
+              <w:t>5</w:t>
+            </w:r>
+            <w:r>
+              <w:rPr>
+                <w:b w:val="0"/>
+                <w:bCs w:val="0"/>
+                <w:i w:val="0"/>
+                <w:iCs w:val="0"/>
+              </w:rPr>
+              <w:t xml:space="preserve"> quan hệ: </w:t>
             </w:r>
           </w:p>
           <w:p>
@@ -33487,34 +33174,16 @@
                 <w:i w:val="0"/>
                 <w:iCs w:val="0"/>
               </w:rPr>
-              <w:t xml:space="preserve">+ </w:t>
-            </w:r>
-            <w:proofErr w:type="gramStart"/>
-            <w:r>
-              <w:rPr>
-                <w:i w:val="0"/>
-                <w:iCs w:val="0"/>
-              </w:rPr>
-              <w:t>danhmuc</w:t>
-            </w:r>
-            <w:r>
-              <w:rPr>
-                <w:b w:val="0"/>
-                <w:bCs w:val="0"/>
-                <w:i w:val="0"/>
-                <w:iCs w:val="0"/>
-              </w:rPr>
-              <w:t>(</w:t>
-            </w:r>
-            <w:proofErr w:type="gramEnd"/>
-            <w:r>
-              <w:rPr>
-                <w:b w:val="0"/>
-                <w:bCs w:val="0"/>
-                <w:i w:val="0"/>
-                <w:iCs w:val="0"/>
-              </w:rPr>
-              <w:t>id, tendanhmuc)</w:t>
+              <w:t>+ danhmuc</w:t>
+            </w:r>
+            <w:r>
+              <w:rPr>
+                <w:b w:val="0"/>
+                <w:bCs w:val="0"/>
+                <w:i w:val="0"/>
+                <w:iCs w:val="0"/>
+              </w:rPr>
+              <w:t>(id, tendanhmuc)</w:t>
             </w:r>
           </w:p>
           <w:p>
@@ -33534,34 +33203,16 @@
                 <w:i w:val="0"/>
                 <w:iCs w:val="0"/>
               </w:rPr>
-              <w:t xml:space="preserve">+ </w:t>
-            </w:r>
-            <w:proofErr w:type="gramStart"/>
-            <w:r>
-              <w:rPr>
-                <w:i w:val="0"/>
-                <w:iCs w:val="0"/>
-              </w:rPr>
-              <w:t>theloai</w:t>
-            </w:r>
-            <w:r>
-              <w:rPr>
-                <w:b w:val="0"/>
-                <w:bCs w:val="0"/>
-                <w:i w:val="0"/>
-                <w:iCs w:val="0"/>
-              </w:rPr>
-              <w:t>(</w:t>
-            </w:r>
-            <w:proofErr w:type="gramEnd"/>
-            <w:r>
-              <w:rPr>
-                <w:b w:val="0"/>
-                <w:bCs w:val="0"/>
-                <w:i w:val="0"/>
-                <w:iCs w:val="0"/>
-              </w:rPr>
-              <w:t>id, tentheloai, danhmuc_id)</w:t>
+              <w:t>+ theloai</w:t>
+            </w:r>
+            <w:r>
+              <w:rPr>
+                <w:b w:val="0"/>
+                <w:bCs w:val="0"/>
+                <w:i w:val="0"/>
+                <w:iCs w:val="0"/>
+              </w:rPr>
+              <w:t>(id, tentheloai, danhmuc_id)</w:t>
             </w:r>
           </w:p>
           <w:p>
@@ -33581,34 +33232,32 @@
                 <w:i w:val="0"/>
                 <w:iCs w:val="0"/>
               </w:rPr>
-              <w:t>+ baitin_</w:t>
-            </w:r>
-            <w:proofErr w:type="gramStart"/>
-            <w:r>
-              <w:rPr>
-                <w:i w:val="0"/>
-                <w:iCs w:val="0"/>
-              </w:rPr>
-              <w:t>theloai</w:t>
-            </w:r>
-            <w:r>
-              <w:rPr>
-                <w:b w:val="0"/>
-                <w:bCs w:val="0"/>
-                <w:i w:val="0"/>
-                <w:iCs w:val="0"/>
-              </w:rPr>
-              <w:t>(</w:t>
-            </w:r>
-            <w:proofErr w:type="gramEnd"/>
-            <w:r>
-              <w:rPr>
-                <w:b w:val="0"/>
-                <w:bCs w:val="0"/>
-                <w:i w:val="0"/>
-                <w:iCs w:val="0"/>
-              </w:rPr>
-              <w:t>id, theloai_id, baitin_id)</w:t>
+              <w:t xml:space="preserve">+ </w:t>
+            </w:r>
+            <w:r>
+              <w:rPr>
+                <w:i w:val="0"/>
+                <w:iCs w:val="0"/>
+              </w:rPr>
+              <w:t>baitin</w:t>
+            </w:r>
+            <w:r>
+              <w:rPr>
+                <w:b w:val="0"/>
+                <w:bCs w:val="0"/>
+                <w:i w:val="0"/>
+                <w:iCs w:val="0"/>
+              </w:rPr>
+              <w:t xml:space="preserve">(id, tieude, noidungchitiet, ngaydang, </w:t>
+            </w:r>
+            <w:r>
+              <w:rPr>
+                <w:b w:val="0"/>
+                <w:bCs w:val="0"/>
+                <w:i w:val="0"/>
+                <w:iCs w:val="0"/>
+              </w:rPr>
+              <w:t>noidungtomtat, anh, soluotxem)</w:t>
             </w:r>
           </w:p>
           <w:p>
@@ -33630,13 +33279,12 @@
               </w:rPr>
               <w:t xml:space="preserve">+ </w:t>
             </w:r>
-            <w:proofErr w:type="gramStart"/>
-            <w:r>
-              <w:rPr>
-                <w:i w:val="0"/>
-                <w:iCs w:val="0"/>
-              </w:rPr>
-              <w:t>baitin</w:t>
+            <w:r>
+              <w:rPr>
+                <w:i w:val="0"/>
+                <w:iCs w:val="0"/>
+              </w:rPr>
+              <w:t>binhluan</w:t>
             </w:r>
             <w:r>
               <w:rPr>
@@ -33647,24 +33295,32 @@
               </w:rPr>
               <w:t>(</w:t>
             </w:r>
-            <w:proofErr w:type="gramEnd"/>
-            <w:r>
-              <w:rPr>
-                <w:b w:val="0"/>
-                <w:bCs w:val="0"/>
-                <w:i w:val="0"/>
-                <w:iCs w:val="0"/>
-              </w:rPr>
-              <w:t xml:space="preserve">id, tieude, noidungchitiet, ngaydang, </w:t>
-            </w:r>
-            <w:r>
-              <w:rPr>
-                <w:b w:val="0"/>
-                <w:bCs w:val="0"/>
-                <w:i w:val="0"/>
-                <w:iCs w:val="0"/>
-              </w:rPr>
-              <w:t>noidungtomtat, anh, soluotxem)</w:t>
+            <w:r>
+              <w:rPr>
+                <w:b w:val="0"/>
+                <w:bCs w:val="0"/>
+                <w:i w:val="0"/>
+                <w:iCs w:val="0"/>
+              </w:rPr>
+              <w:t>id, noidungbinhluan, ngaybinhluan, nguoidung_id</w:t>
+            </w:r>
+            <w:r>
+              <w:rPr>
+                <w:b w:val="0"/>
+                <w:bCs w:val="0"/>
+                <w:i w:val="0"/>
+                <w:iCs w:val="0"/>
+              </w:rPr>
+              <w:t>, baitin_id</w:t>
+            </w:r>
+            <w:r>
+              <w:rPr>
+                <w:b w:val="0"/>
+                <w:bCs w:val="0"/>
+                <w:i w:val="0"/>
+                <w:iCs w:val="0"/>
+              </w:rPr>
+              <w:t>)</w:t>
             </w:r>
           </w:p>
           <w:p>
@@ -33684,99 +33340,52 @@
                 <w:i w:val="0"/>
                 <w:iCs w:val="0"/>
               </w:rPr>
-              <w:t xml:space="preserve">+ </w:t>
-            </w:r>
-            <w:proofErr w:type="gramStart"/>
-            <w:r>
-              <w:rPr>
-                <w:i w:val="0"/>
-                <w:iCs w:val="0"/>
-              </w:rPr>
-              <w:t>binhluan</w:t>
-            </w:r>
-            <w:r>
-              <w:rPr>
-                <w:b w:val="0"/>
-                <w:bCs w:val="0"/>
-                <w:i w:val="0"/>
-                <w:iCs w:val="0"/>
-              </w:rPr>
-              <w:t>(</w:t>
-            </w:r>
-            <w:proofErr w:type="gramEnd"/>
-            <w:r>
-              <w:rPr>
-                <w:b w:val="0"/>
-                <w:bCs w:val="0"/>
-                <w:i w:val="0"/>
-                <w:iCs w:val="0"/>
-              </w:rPr>
-              <w:t>id, noidungbinhluan, ngaybinhluan, nguoidung_id</w:t>
-            </w:r>
-            <w:r>
-              <w:rPr>
-                <w:b w:val="0"/>
-                <w:bCs w:val="0"/>
-                <w:i w:val="0"/>
-                <w:iCs w:val="0"/>
-              </w:rPr>
-              <w:t>, baitin_id</w:t>
-            </w:r>
-            <w:r>
-              <w:rPr>
-                <w:b w:val="0"/>
-                <w:bCs w:val="0"/>
-                <w:i w:val="0"/>
-                <w:iCs w:val="0"/>
-              </w:rPr>
-              <w:t>)</w:t>
-            </w:r>
-          </w:p>
-          <w:p>
-            <w:pPr>
-              <w:pStyle w:val="hinhanh"/>
-              <w:ind w:left="106"/>
-              <w:jc w:val="left"/>
-              <w:rPr>
-                <w:b w:val="0"/>
-                <w:bCs w:val="0"/>
-                <w:i w:val="0"/>
-                <w:iCs w:val="0"/>
-              </w:rPr>
-            </w:pPr>
-            <w:r>
-              <w:rPr>
-                <w:i w:val="0"/>
-                <w:iCs w:val="0"/>
-              </w:rPr>
-              <w:t xml:space="preserve">+ </w:t>
-            </w:r>
-            <w:proofErr w:type="gramStart"/>
-            <w:r>
-              <w:rPr>
-                <w:i w:val="0"/>
-                <w:iCs w:val="0"/>
-              </w:rPr>
-              <w:t>user</w:t>
-            </w:r>
-            <w:r>
-              <w:rPr>
-                <w:b w:val="0"/>
-                <w:bCs w:val="0"/>
-                <w:i w:val="0"/>
-                <w:iCs w:val="0"/>
-              </w:rPr>
-              <w:t>(</w:t>
-            </w:r>
-            <w:proofErr w:type="gramEnd"/>
-            <w:r>
-              <w:rPr>
-                <w:b w:val="0"/>
-                <w:bCs w:val="0"/>
-                <w:i w:val="0"/>
-                <w:iCs w:val="0"/>
-              </w:rPr>
-              <w:t>id, tennguoidung, tentaikhoan, matkhau, email, sodienthoai, diachi)</w:t>
+              <w:t>+ user</w:t>
+            </w:r>
+            <w:r>
+              <w:rPr>
+                <w:b w:val="0"/>
+                <w:bCs w:val="0"/>
+                <w:i w:val="0"/>
+                <w:iCs w:val="0"/>
+              </w:rPr>
+              <w:t xml:space="preserve">(id, tennguoidung, </w:t>
+            </w:r>
+            <w:r>
+              <w:rPr>
+                <w:b w:val="0"/>
+                <w:bCs w:val="0"/>
+                <w:i w:val="0"/>
+                <w:iCs w:val="0"/>
+              </w:rPr>
+              <w:t>tendangnhap</w:t>
+            </w:r>
+            <w:r>
+              <w:rPr>
+                <w:b w:val="0"/>
+                <w:bCs w:val="0"/>
+                <w:i w:val="0"/>
+                <w:iCs w:val="0"/>
+              </w:rPr>
+              <w:t xml:space="preserve">, matkhau, </w:t>
+            </w:r>
+            <w:r>
+              <w:rPr>
+                <w:b w:val="0"/>
+                <w:bCs w:val="0"/>
+                <w:i w:val="0"/>
+                <w:iCs w:val="0"/>
+              </w:rPr>
+              <w:t>g</w:t>
+            </w:r>
+            <w:r>
+              <w:rPr>
+                <w:b w:val="0"/>
+                <w:bCs w:val="0"/>
+                <w:i w:val="0"/>
+                <w:iCs w:val="0"/>
+              </w:rPr>
+              <w:t>mail, sodienthoai, diachi)</w:t>
             </w:r>
           </w:p>
           <w:p>
@@ -33864,6 +33473,7 @@
                 <w:i w:val="0"/>
                 <w:iCs w:val="0"/>
               </w:rPr>
+              <w:lastRenderedPageBreak/>
               <w:t>- Với bảng</w:t>
             </w:r>
             <w:r>
@@ -33923,14 +33533,14 @@
                 <w:i w:val="0"/>
                 <w:iCs w:val="0"/>
               </w:rPr>
-              <w:t>- Với bảng</w:t>
-            </w:r>
-            <w:r>
-              <w:rPr>
-                <w:i w:val="0"/>
-                <w:iCs w:val="0"/>
-              </w:rPr>
-              <w:t xml:space="preserve"> bantin_theloai</w:t>
+              <w:t xml:space="preserve">- Với bảng </w:t>
+            </w:r>
+            <w:r>
+              <w:rPr>
+                <w:i w:val="0"/>
+                <w:iCs w:val="0"/>
+              </w:rPr>
+              <w:t>baitin</w:t>
             </w:r>
             <w:r>
               <w:rPr>
@@ -33962,66 +33572,21 @@
                 <w:i w:val="0"/>
                 <w:iCs w:val="0"/>
               </w:rPr>
-              <w:t xml:space="preserve"> 3NF</w:t>
-            </w:r>
-          </w:p>
-          <w:p>
-            <w:pPr>
-              <w:pStyle w:val="hinhanh"/>
-              <w:ind w:left="-33"/>
-              <w:jc w:val="left"/>
-              <w:rPr>
-                <w:i w:val="0"/>
-                <w:iCs w:val="0"/>
-              </w:rPr>
-            </w:pPr>
-            <w:r>
-              <w:rPr>
-                <w:b w:val="0"/>
-                <w:bCs w:val="0"/>
-                <w:i w:val="0"/>
-                <w:iCs w:val="0"/>
-              </w:rPr>
-              <w:t xml:space="preserve">- Với bảng </w:t>
-            </w:r>
-            <w:r>
-              <w:rPr>
-                <w:i w:val="0"/>
-                <w:iCs w:val="0"/>
-              </w:rPr>
-              <w:t>baitin</w:t>
-            </w:r>
-            <w:r>
-              <w:rPr>
-                <w:b w:val="0"/>
-                <w:bCs w:val="0"/>
-                <w:i w:val="0"/>
-                <w:iCs w:val="0"/>
-              </w:rPr>
-              <w:t>:</w:t>
-            </w:r>
-            <w:r>
-              <w:rPr>
-                <w:i w:val="0"/>
-                <w:iCs w:val="0"/>
-              </w:rPr>
               <w:t xml:space="preserve"> </w:t>
             </w:r>
             <w:r>
               <w:rPr>
-                <w:b w:val="0"/>
-                <w:bCs w:val="0"/>
-                <w:i w:val="0"/>
-                <w:iCs w:val="0"/>
-              </w:rPr>
-              <w:t>đạt chuẩn</w:t>
-            </w:r>
-            <w:r>
-              <w:rPr>
-                <w:i w:val="0"/>
-                <w:iCs w:val="0"/>
-              </w:rPr>
-              <w:t xml:space="preserve"> 2NF</w:t>
+                <w:i w:val="0"/>
+                <w:iCs w:val="0"/>
+              </w:rPr>
+              <w:t>3</w:t>
+            </w:r>
+            <w:r>
+              <w:rPr>
+                <w:i w:val="0"/>
+                <w:iCs w:val="0"/>
+              </w:rPr>
+              <w:t>NF</w:t>
             </w:r>
           </w:p>
           <w:p>
@@ -34160,8 +33725,11 @@
     </w:p>
     <w:p>
       <w:pPr>
+        <w:ind w:left="284"/>
         <w:rPr>
           <w:rFonts w:cs="Times New Roman"/>
+          <w:b/>
+          <w:bCs/>
           <w:szCs w:val="26"/>
         </w:rPr>
       </w:pPr>
@@ -34169,28 +33737,7 @@
         <w:rPr>
           <w:b/>
           <w:bCs/>
-          <w:i/>
-          <w:iCs/>
-        </w:rPr>
-        <w:br w:type="page"/>
-      </w:r>
-    </w:p>
-    <w:p>
-      <w:pPr>
-        <w:pStyle w:val="hinhanh"/>
-        <w:ind w:left="284"/>
-        <w:jc w:val="left"/>
-        <w:rPr>
-          <w:i w:val="0"/>
-          <w:iCs w:val="0"/>
-        </w:rPr>
-      </w:pPr>
-      <w:r>
-        <w:rPr>
-          <w:i w:val="0"/>
-          <w:iCs w:val="0"/>
-        </w:rPr>
-        <w:lastRenderedPageBreak/>
+        </w:rPr>
         <w:t>4.1.2. Thiết kế cơ sở dữ liệu mức vật lý</w:t>
       </w:r>
     </w:p>
@@ -34211,13 +33758,12 @@
           <w:bCs w:val="0"/>
           <w:i w:val="0"/>
           <w:iCs w:val="0"/>
-          <w:noProof/>
         </w:rPr>
         <w:drawing>
-          <wp:inline distT="0" distB="0" distL="0" distR="0" wp14:anchorId="37062BC4" wp14:editId="601F52EE">
-            <wp:extent cx="5579745" cy="3110230"/>
-            <wp:effectExtent l="0" t="0" r="1905" b="0"/>
-            <wp:docPr id="104810963" name="Picture 1"/>
+          <wp:inline distT="0" distB="0" distL="0" distR="0" wp14:anchorId="71F05F18" wp14:editId="67E3F3F8">
+            <wp:extent cx="5579745" cy="3064510"/>
+            <wp:effectExtent l="0" t="0" r="1905" b="2540"/>
+            <wp:docPr id="1669140849" name="Picture 1"/>
             <wp:cNvGraphicFramePr>
               <a:graphicFrameLocks xmlns:a="http://schemas.openxmlformats.org/drawingml/2006/main" noChangeAspect="1"/>
             </wp:cNvGraphicFramePr>
@@ -34225,7 +33771,7 @@
               <a:graphicData uri="http://schemas.openxmlformats.org/drawingml/2006/picture">
                 <pic:pic xmlns:pic="http://schemas.openxmlformats.org/drawingml/2006/picture">
                   <pic:nvPicPr>
-                    <pic:cNvPr id="104810963" name=""/>
+                    <pic:cNvPr id="1669140849" name=""/>
                     <pic:cNvPicPr/>
                   </pic:nvPicPr>
                   <pic:blipFill>
@@ -34237,7 +33783,7 @@
                   <pic:spPr>
                     <a:xfrm>
                       <a:off x="0" y="0"/>
-                      <a:ext cx="5579745" cy="3110230"/>
+                      <a:ext cx="5579745" cy="3064510"/>
                     </a:xfrm>
                     <a:prstGeom prst="rect">
                       <a:avLst/>
@@ -34254,6 +33800,9 @@
       <w:pPr>
         <w:pStyle w:val="hinhanh"/>
         <w:ind w:left="0"/>
+        <w:rPr>
+          <w:lang w:val="vi-VN"/>
+        </w:rPr>
       </w:pPr>
       <w:r>
         <w:t>Hình 4.1.</w:t>
@@ -34267,6 +33816,15 @@
       <w:r>
         <w:t xml:space="preserve"> cơ sở dữ liệu mức vật lý</w:t>
       </w:r>
+    </w:p>
+    <w:p>
+      <w:pPr>
+        <w:pStyle w:val="hinhanh"/>
+        <w:ind w:left="0"/>
+        <w:rPr>
+          <w:lang w:val="vi-VN"/>
+        </w:rPr>
+      </w:pPr>
     </w:p>
     <w:p>
       <w:pPr>
@@ -34297,20 +33855,243 @@
           <w:i w:val="0"/>
           <w:iCs w:val="0"/>
         </w:rPr>
-        <w:t xml:space="preserve">. Thiết kế </w:t>
-      </w:r>
-      <w:r>
+        <w:t>. Thiết kế giao diện</w:t>
+      </w:r>
+    </w:p>
+    <w:p>
+      <w:pPr>
+        <w:ind w:left="284"/>
+        <w:rPr>
+          <w:b/>
+          <w:bCs/>
+          <w:lang w:val="vi-VN"/>
+        </w:rPr>
+      </w:pPr>
+      <w:r>
+        <w:rPr>
+          <w:b/>
+          <w:bCs/>
+        </w:rPr>
+        <w:t>4.</w:t>
+      </w:r>
+      <w:r>
+        <w:rPr>
+          <w:b/>
+          <w:bCs/>
+        </w:rPr>
+        <w:t>2</w:t>
+      </w:r>
+      <w:r>
+        <w:rPr>
+          <w:b/>
+          <w:bCs/>
+        </w:rPr>
+        <w:t>.1. Giao diện</w:t>
+      </w:r>
+      <w:r>
+        <w:rPr>
+          <w:b/>
+          <w:bCs/>
+          <w:lang w:val="vi-VN"/>
+        </w:rPr>
+        <w:t xml:space="preserve"> trang</w:t>
+      </w:r>
+      <w:r>
+        <w:rPr>
+          <w:b/>
+          <w:bCs/>
+        </w:rPr>
+        <w:t xml:space="preserve"> </w:t>
+      </w:r>
+      <w:r>
+        <w:rPr>
+          <w:b/>
+          <w:bCs/>
+        </w:rPr>
+        <w:t>admin</w:t>
+      </w:r>
+    </w:p>
+    <w:p>
+      <w:pPr>
+        <w:tabs>
+          <w:tab w:val="center" w:pos="4535"/>
+        </w:tabs>
+        <w:ind w:left="284"/>
+        <w:rPr>
+          <w:b/>
+          <w:bCs/>
+        </w:rPr>
+      </w:pPr>
+      <w:r>
+        <w:rPr>
+          <w:b/>
+          <w:bCs/>
+        </w:rPr>
+        <w:t>4.</w:t>
+      </w:r>
+      <w:r>
+        <w:rPr>
+          <w:b/>
+          <w:bCs/>
+        </w:rPr>
+        <w:t>2</w:t>
+      </w:r>
+      <w:r>
+        <w:rPr>
+          <w:b/>
+          <w:bCs/>
+        </w:rPr>
+        <w:t>.</w:t>
+      </w:r>
+      <w:r>
+        <w:rPr>
+          <w:b/>
+          <w:bCs/>
+        </w:rPr>
+        <w:t>2</w:t>
+      </w:r>
+      <w:r>
+        <w:rPr>
+          <w:b/>
+          <w:bCs/>
+        </w:rPr>
+        <w:t xml:space="preserve">. Giao diện trang </w:t>
+      </w:r>
+      <w:r>
+        <w:rPr>
+          <w:b/>
+          <w:bCs/>
+        </w:rPr>
+        <w:t>user</w:t>
+      </w:r>
+      <w:r>
+        <w:rPr>
+          <w:b/>
+          <w:bCs/>
+        </w:rPr>
+        <w:tab/>
+      </w:r>
+    </w:p>
+    <w:p>
+      <w:pPr>
+        <w:rPr>
+          <w:b/>
+          <w:bCs/>
+        </w:rPr>
+      </w:pPr>
+    </w:p>
+    <w:p>
+      <w:pPr>
+        <w:rPr>
+          <w:b/>
+          <w:bCs/>
+        </w:rPr>
+      </w:pPr>
+      <w:r>
+        <w:rPr>
+          <w:b/>
+          <w:bCs/>
+        </w:rPr>
+        <w:br w:type="page"/>
+      </w:r>
+    </w:p>
+    <w:p>
+      <w:pPr>
+        <w:rPr>
+          <w:b/>
+          <w:bCs/>
+          <w:lang w:val="vi-VN"/>
+        </w:rPr>
+      </w:pPr>
+      <w:r>
+        <w:rPr>
+          <w:b/>
+          <w:bCs/>
+        </w:rPr>
+        <w:lastRenderedPageBreak/>
+        <w:br w:type="page"/>
+      </w:r>
+    </w:p>
+    <w:p>
+      <w:pPr>
+        <w:pStyle w:val="hinhanh"/>
+        <w:ind w:left="0"/>
         <w:rPr>
           <w:i w:val="0"/>
           <w:iCs w:val="0"/>
         </w:rPr>
-        <w:t>biểu đồ thành phần</w:t>
+      </w:pPr>
+      <w:r>
+        <w:rPr>
+          <w:i w:val="0"/>
+          <w:iCs w:val="0"/>
+        </w:rPr>
+        <w:lastRenderedPageBreak/>
+        <w:t>CHƯƠNG V: CÀI ĐẶT VÀ KIỂM THỬ</w:t>
       </w:r>
     </w:p>
     <w:p>
       <w:pPr>
         <w:pStyle w:val="hinhanh"/>
         <w:ind w:left="0"/>
+        <w:jc w:val="left"/>
+        <w:rPr>
+          <w:i w:val="0"/>
+          <w:iCs w:val="0"/>
+        </w:rPr>
+      </w:pPr>
+      <w:r>
+        <w:rPr>
+          <w:i w:val="0"/>
+          <w:iCs w:val="0"/>
+        </w:rPr>
+        <w:t>5.</w:t>
+      </w:r>
+      <w:r>
+        <w:rPr>
+          <w:i w:val="0"/>
+          <w:iCs w:val="0"/>
+        </w:rPr>
+        <w:t xml:space="preserve"> </w:t>
+      </w:r>
+      <w:r>
+        <w:rPr>
+          <w:i w:val="0"/>
+          <w:iCs w:val="0"/>
+        </w:rPr>
+        <w:t>Cài đặt</w:t>
+      </w:r>
+      <w:r>
+        <w:rPr>
+          <w:i w:val="0"/>
+          <w:iCs w:val="0"/>
+        </w:rPr>
+        <w:t xml:space="preserve"> và kiểm thử</w:t>
+      </w:r>
+    </w:p>
+    <w:p>
+      <w:pPr>
+        <w:pStyle w:val="hinhanh"/>
+        <w:ind w:left="284"/>
+        <w:jc w:val="both"/>
+        <w:rPr>
+          <w:i w:val="0"/>
+          <w:iCs w:val="0"/>
+        </w:rPr>
+      </w:pPr>
+      <w:r>
+        <w:rPr>
+          <w:i w:val="0"/>
+          <w:iCs w:val="0"/>
+        </w:rPr>
+        <w:t>5.1. Các công cụ cần cài đặt</w:t>
+      </w:r>
+    </w:p>
+    <w:p>
+      <w:pPr>
+        <w:pStyle w:val="hinhanh"/>
+        <w:ind w:left="284"/>
+        <w:jc w:val="both"/>
         <w:rPr>
           <w:b w:val="0"/>
           <w:bCs w:val="0"/>
@@ -34324,129 +34105,31 @@
           <w:bCs w:val="0"/>
           <w:i w:val="0"/>
           <w:iCs w:val="0"/>
-          <w:noProof/>
-        </w:rPr>
-        <w:drawing>
-          <wp:inline distT="0" distB="0" distL="0" distR="0" wp14:anchorId="6D74C7C7" wp14:editId="2DB3F0F8">
-            <wp:extent cx="5579745" cy="3560445"/>
-            <wp:effectExtent l="0" t="0" r="1905" b="1905"/>
-            <wp:docPr id="1033502946" name="Picture 1"/>
-            <wp:cNvGraphicFramePr>
-              <a:graphicFrameLocks xmlns:a="http://schemas.openxmlformats.org/drawingml/2006/main" noChangeAspect="1"/>
-            </wp:cNvGraphicFramePr>
-            <a:graphic xmlns:a="http://schemas.openxmlformats.org/drawingml/2006/main">
-              <a:graphicData uri="http://schemas.openxmlformats.org/drawingml/2006/picture">
-                <pic:pic xmlns:pic="http://schemas.openxmlformats.org/drawingml/2006/picture">
-                  <pic:nvPicPr>
-                    <pic:cNvPr id="1033502946" name=""/>
-                    <pic:cNvPicPr/>
-                  </pic:nvPicPr>
-                  <pic:blipFill>
-                    <a:blip r:embed="rId55"/>
-                    <a:stretch>
-                      <a:fillRect/>
-                    </a:stretch>
-                  </pic:blipFill>
-                  <pic:spPr>
-                    <a:xfrm>
-                      <a:off x="0" y="0"/>
-                      <a:ext cx="5579745" cy="3560445"/>
-                    </a:xfrm>
-                    <a:prstGeom prst="rect">
-                      <a:avLst/>
-                    </a:prstGeom>
-                  </pic:spPr>
-                </pic:pic>
-              </a:graphicData>
-            </a:graphic>
-          </wp:inline>
-        </w:drawing>
-      </w:r>
-    </w:p>
-    <w:p>
-      <w:pPr>
-        <w:pStyle w:val="hinhanh"/>
-        <w:ind w:left="0"/>
-      </w:pPr>
-      <w:r>
-        <w:t>Hình 4.</w:t>
-      </w:r>
-      <w:r>
-        <w:t>2.</w:t>
-      </w:r>
-      <w:r>
-        <w:t xml:space="preserve"> </w:t>
-      </w:r>
-      <w:r>
-        <w:t xml:space="preserve">Biểu đồ </w:t>
-      </w:r>
-      <w:r>
-        <w:t>thành phần</w:t>
-      </w:r>
-    </w:p>
-    <w:p>
-      <w:pPr>
-        <w:pStyle w:val="hinhanh"/>
-        <w:ind w:left="0"/>
+        </w:rPr>
+        <w:t xml:space="preserve">- </w:t>
+      </w:r>
+      <w:r>
         <w:rPr>
           <w:b w:val="0"/>
           <w:bCs w:val="0"/>
           <w:i w:val="0"/>
           <w:iCs w:val="0"/>
         </w:rPr>
-      </w:pPr>
+        <w:t xml:space="preserve">Frameworks: </w:t>
+      </w:r>
+      <w:r>
+        <w:rPr>
+          <w:b w:val="0"/>
+          <w:bCs w:val="0"/>
+        </w:rPr>
+        <w:t>Bootstrap</w:t>
+      </w:r>
     </w:p>
     <w:p>
       <w:pPr>
         <w:pStyle w:val="hinhanh"/>
-        <w:ind w:left="0"/>
-        <w:jc w:val="left"/>
-        <w:rPr>
-          <w:i w:val="0"/>
-          <w:iCs w:val="0"/>
-        </w:rPr>
-      </w:pPr>
-      <w:r>
-        <w:rPr>
-          <w:i w:val="0"/>
-          <w:iCs w:val="0"/>
-        </w:rPr>
-        <w:lastRenderedPageBreak/>
-        <w:t>4.</w:t>
-      </w:r>
-      <w:r>
-        <w:rPr>
-          <w:i w:val="0"/>
-          <w:iCs w:val="0"/>
-        </w:rPr>
-        <w:t>3</w:t>
-      </w:r>
-      <w:r>
-        <w:rPr>
-          <w:i w:val="0"/>
-          <w:iCs w:val="0"/>
-        </w:rPr>
-        <w:t xml:space="preserve">. Thiết kế </w:t>
-      </w:r>
-      <w:r>
-        <w:rPr>
-          <w:i w:val="0"/>
-          <w:iCs w:val="0"/>
-        </w:rPr>
-        <w:t>sơ đồ</w:t>
-      </w:r>
-      <w:r>
-        <w:rPr>
-          <w:i w:val="0"/>
-          <w:iCs w:val="0"/>
-        </w:rPr>
-        <w:t xml:space="preserve"> triển khai</w:t>
-      </w:r>
-    </w:p>
-    <w:p>
-      <w:pPr>
-        <w:pStyle w:val="hinhanh"/>
-        <w:ind w:left="0"/>
+        <w:ind w:left="284"/>
+        <w:jc w:val="both"/>
         <w:rPr>
           <w:b w:val="0"/>
           <w:bCs w:val="0"/>
@@ -34460,286 +34143,24 @@
           <w:bCs w:val="0"/>
           <w:i w:val="0"/>
           <w:iCs w:val="0"/>
-          <w:noProof/>
-        </w:rPr>
-        <w:drawing>
-          <wp:inline distT="0" distB="0" distL="0" distR="0" wp14:anchorId="35D57E0B" wp14:editId="3CF77AC0">
-            <wp:extent cx="3489960" cy="3406554"/>
-            <wp:effectExtent l="0" t="0" r="0" b="3810"/>
-            <wp:docPr id="1474193996" name="Picture 1"/>
-            <wp:cNvGraphicFramePr>
-              <a:graphicFrameLocks xmlns:a="http://schemas.openxmlformats.org/drawingml/2006/main" noChangeAspect="1"/>
-            </wp:cNvGraphicFramePr>
-            <a:graphic xmlns:a="http://schemas.openxmlformats.org/drawingml/2006/main">
-              <a:graphicData uri="http://schemas.openxmlformats.org/drawingml/2006/picture">
-                <pic:pic xmlns:pic="http://schemas.openxmlformats.org/drawingml/2006/picture">
-                  <pic:nvPicPr>
-                    <pic:cNvPr id="1474193996" name=""/>
-                    <pic:cNvPicPr/>
-                  </pic:nvPicPr>
-                  <pic:blipFill>
-                    <a:blip r:embed="rId56"/>
-                    <a:stretch>
-                      <a:fillRect/>
-                    </a:stretch>
-                  </pic:blipFill>
-                  <pic:spPr>
-                    <a:xfrm>
-                      <a:off x="0" y="0"/>
-                      <a:ext cx="3496033" cy="3412482"/>
-                    </a:xfrm>
-                    <a:prstGeom prst="rect">
-                      <a:avLst/>
-                    </a:prstGeom>
-                  </pic:spPr>
-                </pic:pic>
-              </a:graphicData>
-            </a:graphic>
-          </wp:inline>
-        </w:drawing>
-      </w:r>
-    </w:p>
-    <w:p>
-      <w:pPr>
-        <w:pStyle w:val="hinhanh"/>
-        <w:ind w:left="0"/>
-      </w:pPr>
-      <w:r>
-        <w:t>Hình 4.</w:t>
-      </w:r>
-      <w:r>
-        <w:t>3.</w:t>
-      </w:r>
-      <w:r>
-        <w:t xml:space="preserve"> </w:t>
-      </w:r>
-      <w:r>
-        <w:t>Sơ đồ</w:t>
-      </w:r>
-      <w:r>
-        <w:t xml:space="preserve"> triển khai</w:t>
-      </w:r>
-    </w:p>
-    <w:p>
-      <w:pPr>
-        <w:pStyle w:val="hinhanh"/>
-        <w:ind w:left="0"/>
+        </w:rPr>
+        <w:t xml:space="preserve">- </w:t>
+      </w:r>
+      <w:r>
         <w:rPr>
           <w:b w:val="0"/>
           <w:bCs w:val="0"/>
           <w:i w:val="0"/>
           <w:iCs w:val="0"/>
         </w:rPr>
-      </w:pPr>
-    </w:p>
-    <w:p>
-      <w:pPr>
-        <w:pStyle w:val="hinhanh"/>
-        <w:ind w:left="0"/>
-        <w:jc w:val="left"/>
-        <w:rPr>
-          <w:i w:val="0"/>
-          <w:iCs w:val="0"/>
-        </w:rPr>
-      </w:pPr>
-      <w:r>
-        <w:rPr>
-          <w:i w:val="0"/>
-          <w:iCs w:val="0"/>
-        </w:rPr>
-        <w:t>4.</w:t>
-      </w:r>
-      <w:r>
-        <w:rPr>
-          <w:i w:val="0"/>
-          <w:iCs w:val="0"/>
-        </w:rPr>
-        <w:t>4</w:t>
-      </w:r>
-      <w:r>
-        <w:rPr>
-          <w:i w:val="0"/>
-          <w:iCs w:val="0"/>
-        </w:rPr>
-        <w:t>. Thiết kế giao diện</w:t>
-      </w:r>
-    </w:p>
-    <w:p>
-      <w:pPr>
-        <w:ind w:left="284"/>
-        <w:rPr>
-          <w:b/>
-          <w:bCs/>
-        </w:rPr>
-      </w:pPr>
-      <w:r>
-        <w:rPr>
-          <w:b/>
-          <w:bCs/>
-        </w:rPr>
-        <w:t>4.</w:t>
-      </w:r>
-      <w:r>
-        <w:rPr>
-          <w:b/>
-          <w:bCs/>
-        </w:rPr>
-        <w:t>4</w:t>
-      </w:r>
-      <w:r>
-        <w:rPr>
-          <w:b/>
-          <w:bCs/>
-        </w:rPr>
-        <w:t>.1. Giao diện trang chủ</w:t>
-      </w:r>
-    </w:p>
-    <w:p>
-      <w:pPr>
-        <w:tabs>
-          <w:tab w:val="center" w:pos="4535"/>
-        </w:tabs>
-        <w:ind w:left="284"/>
-        <w:rPr>
-          <w:b/>
-          <w:bCs/>
-        </w:rPr>
-      </w:pPr>
-      <w:r>
-        <w:rPr>
-          <w:b/>
-          <w:bCs/>
-        </w:rPr>
-        <w:t>4.</w:t>
-      </w:r>
-      <w:r>
-        <w:rPr>
-          <w:b/>
-          <w:bCs/>
-        </w:rPr>
-        <w:t>4</w:t>
-      </w:r>
-      <w:r>
-        <w:rPr>
-          <w:b/>
-          <w:bCs/>
-        </w:rPr>
-        <w:t>.</w:t>
-      </w:r>
-      <w:r>
-        <w:rPr>
-          <w:b/>
-          <w:bCs/>
-        </w:rPr>
-        <w:t>2</w:t>
-      </w:r>
-      <w:r>
-        <w:rPr>
-          <w:b/>
-          <w:bCs/>
-        </w:rPr>
-        <w:t xml:space="preserve">. Giao diện trang </w:t>
-      </w:r>
-      <w:r>
-        <w:rPr>
-          <w:b/>
-          <w:bCs/>
-        </w:rPr>
-        <w:t>đăng nhập</w:t>
-      </w:r>
-      <w:r>
-        <w:rPr>
-          <w:b/>
-          <w:bCs/>
-        </w:rPr>
-        <w:tab/>
-      </w:r>
-    </w:p>
-    <w:p>
-      <w:pPr>
-        <w:rPr>
-          <w:b/>
-          <w:bCs/>
-        </w:rPr>
-      </w:pPr>
-    </w:p>
-    <w:p>
-      <w:pPr>
-        <w:rPr>
-          <w:b/>
-          <w:bCs/>
-        </w:rPr>
-      </w:pPr>
-      <w:r>
-        <w:rPr>
-          <w:b/>
-          <w:bCs/>
-        </w:rPr>
-        <w:br w:type="page"/>
-      </w:r>
-    </w:p>
-    <w:p>
-      <w:pPr>
-        <w:pStyle w:val="hinhanh"/>
-        <w:ind w:left="0"/>
-        <w:rPr>
-          <w:i w:val="0"/>
-          <w:iCs w:val="0"/>
-        </w:rPr>
-      </w:pPr>
-      <w:r>
-        <w:rPr>
-          <w:i w:val="0"/>
-          <w:iCs w:val="0"/>
-        </w:rPr>
-        <w:lastRenderedPageBreak/>
-        <w:t xml:space="preserve">CHƯƠNG V: </w:t>
-      </w:r>
-      <w:r>
-        <w:rPr>
-          <w:i w:val="0"/>
-          <w:iCs w:val="0"/>
-        </w:rPr>
-        <w:t>CÀI ĐẶT VÀ KIỂM THỬ</w:t>
-      </w:r>
-    </w:p>
-    <w:p>
-      <w:pPr>
-        <w:pStyle w:val="hinhanh"/>
-        <w:ind w:left="0"/>
-        <w:jc w:val="left"/>
-        <w:rPr>
-          <w:i w:val="0"/>
-          <w:iCs w:val="0"/>
-        </w:rPr>
-      </w:pPr>
-      <w:r>
-        <w:rPr>
-          <w:i w:val="0"/>
-          <w:iCs w:val="0"/>
-        </w:rPr>
-        <w:t>5.</w:t>
-      </w:r>
-      <w:r>
-        <w:rPr>
-          <w:i w:val="0"/>
-          <w:iCs w:val="0"/>
-        </w:rPr>
-        <w:t xml:space="preserve"> </w:t>
-      </w:r>
-      <w:r>
-        <w:rPr>
-          <w:i w:val="0"/>
-          <w:iCs w:val="0"/>
-        </w:rPr>
-        <w:t>Cài đặt</w:t>
-      </w:r>
-      <w:r>
-        <w:rPr>
-          <w:i w:val="0"/>
-          <w:iCs w:val="0"/>
-        </w:rPr>
-        <w:t xml:space="preserve"> và kiểm thử</w:t>
+        <w:t xml:space="preserve">Database: </w:t>
+      </w:r>
+      <w:r>
+        <w:rPr>
+          <w:b w:val="0"/>
+          <w:bCs w:val="0"/>
+        </w:rPr>
+        <w:t>MySQL Server</w:t>
       </w:r>
     </w:p>
     <w:p>
@@ -34757,21 +34178,35 @@
           <w:i w:val="0"/>
           <w:iCs w:val="0"/>
         </w:rPr>
-        <w:t>5.1. Các công cụ cần cài đặt</w:t>
+        <w:t>Chạy FrontEnd (Trang người dùng)</w:t>
       </w:r>
     </w:p>
     <w:p>
       <w:pPr>
         <w:pStyle w:val="hinhanh"/>
-        <w:ind w:left="284"/>
+        <w:ind w:left="567"/>
         <w:jc w:val="both"/>
+        <w:rPr>
+          <w:b w:val="0"/>
+          <w:bCs w:val="0"/>
+        </w:rPr>
+      </w:pPr>
+      <w:r>
         <w:rPr>
           <w:b w:val="0"/>
           <w:bCs w:val="0"/>
           <w:i w:val="0"/>
           <w:iCs w:val="0"/>
         </w:rPr>
-      </w:pPr>
+        <w:t xml:space="preserve">- Chạy server ảo: bật </w:t>
+      </w:r>
+      <w:r>
+        <w:rPr>
+          <w:b w:val="0"/>
+          <w:bCs w:val="0"/>
+        </w:rPr>
+        <w:t>Apache + MySQL</w:t>
+      </w:r>
       <w:r>
         <w:rPr>
           <w:b w:val="0"/>
@@ -34779,27 +34214,70 @@
           <w:i w:val="0"/>
           <w:iCs w:val="0"/>
         </w:rPr>
-        <w:t xml:space="preserve">- Để chạy ReactJS trên Local ta cần cài môi trường: </w:t>
+        <w:t xml:space="preserve"> trong </w:t>
       </w:r>
       <w:r>
         <w:rPr>
           <w:b w:val="0"/>
           <w:bCs w:val="0"/>
         </w:rPr>
-        <w:t>NodeJS, npm hoặc yarn</w:t>
+        <w:t>XAMPP</w:t>
       </w:r>
     </w:p>
     <w:p>
       <w:pPr>
         <w:pStyle w:val="hinhanh"/>
-        <w:ind w:left="284"/>
+        <w:ind w:left="567"/>
         <w:jc w:val="both"/>
+        <w:rPr>
+          <w:b w:val="0"/>
+          <w:bCs w:val="0"/>
+        </w:rPr>
+      </w:pPr>
+      <w:r>
         <w:rPr>
           <w:b w:val="0"/>
           <w:bCs w:val="0"/>
           <w:i w:val="0"/>
           <w:iCs w:val="0"/>
         </w:rPr>
+        <w:t xml:space="preserve">- Mở trang trình duyệt của bạn với URL là: </w:t>
+      </w:r>
+      <w:r>
+        <w:rPr>
+          <w:b w:val="0"/>
+          <w:bCs w:val="0"/>
+        </w:rPr>
+        <w:t>http://localhost:8080/admin.com</w:t>
+      </w:r>
+    </w:p>
+    <w:p>
+      <w:pPr>
+        <w:pStyle w:val="hinhanh"/>
+        <w:ind w:left="284"/>
+        <w:jc w:val="both"/>
+        <w:rPr>
+          <w:i w:val="0"/>
+          <w:iCs w:val="0"/>
+        </w:rPr>
+      </w:pPr>
+      <w:r>
+        <w:rPr>
+          <w:i w:val="0"/>
+          <w:iCs w:val="0"/>
+        </w:rPr>
+        <w:t>Chạy BackEnd (Trang quản lý)</w:t>
+      </w:r>
+    </w:p>
+    <w:p>
+      <w:pPr>
+        <w:pStyle w:val="hinhanh"/>
+        <w:ind w:left="567"/>
+        <w:jc w:val="both"/>
+        <w:rPr>
+          <w:b w:val="0"/>
+          <w:bCs w:val="0"/>
+        </w:rPr>
       </w:pPr>
       <w:r>
         <w:rPr>
@@ -34808,7 +34286,14 @@
           <w:i w:val="0"/>
           <w:iCs w:val="0"/>
         </w:rPr>
-        <w:t xml:space="preserve">- </w:t>
+        <w:t xml:space="preserve">- Chạy server ảo: bật </w:t>
+      </w:r>
+      <w:r>
+        <w:rPr>
+          <w:b w:val="0"/>
+          <w:bCs w:val="0"/>
+        </w:rPr>
+        <w:t>Apache + MySQL</w:t>
       </w:r>
       <w:r>
         <w:rPr>
@@ -34817,37 +34302,81 @@
           <w:i w:val="0"/>
           <w:iCs w:val="0"/>
         </w:rPr>
-        <w:t xml:space="preserve">Frameworks: </w:t>
+        <w:t xml:space="preserve"> trong </w:t>
       </w:r>
       <w:r>
         <w:rPr>
           <w:b w:val="0"/>
           <w:bCs w:val="0"/>
         </w:rPr>
-        <w:t>ReactJS và Bootstrap</w:t>
+        <w:t>XAMPP</w:t>
       </w:r>
     </w:p>
     <w:p>
       <w:pPr>
         <w:pStyle w:val="hinhanh"/>
-        <w:ind w:left="284"/>
+        <w:ind w:left="567"/>
         <w:jc w:val="both"/>
+        <w:rPr>
+          <w:b w:val="0"/>
+          <w:bCs w:val="0"/>
+          <w:lang w:val="vi-VN"/>
+        </w:rPr>
+      </w:pPr>
+      <w:r>
         <w:rPr>
           <w:b w:val="0"/>
           <w:bCs w:val="0"/>
           <w:i w:val="0"/>
           <w:iCs w:val="0"/>
         </w:rPr>
-      </w:pPr>
-      <w:r>
+        <w:t xml:space="preserve">- Mở trình duyệt của bạn với URL là: </w:t>
+      </w:r>
+      <w:r>
+        <w:rPr>
+          <w:b w:val="0"/>
+          <w:bCs w:val="0"/>
+        </w:rPr>
+        <w:t>http://localhost:8080/admin_tnews.com</w:t>
+      </w:r>
+    </w:p>
+    <w:p>
+      <w:pPr>
+        <w:ind w:left="284"/>
+        <w:rPr>
+          <w:rFonts w:cs="Times New Roman"/>
+          <w:b/>
+          <w:bCs/>
+          <w:szCs w:val="26"/>
+        </w:rPr>
+      </w:pPr>
+      <w:r>
+        <w:rPr>
+          <w:b/>
+          <w:bCs/>
+        </w:rPr>
+        <w:t xml:space="preserve">5.2. </w:t>
+      </w:r>
+      <w:r>
+        <w:rPr>
+          <w:b/>
+          <w:bCs/>
+        </w:rPr>
+        <w:t>Kiểm thử</w:t>
+      </w:r>
+    </w:p>
+    <w:p>
+      <w:pPr>
+        <w:pStyle w:val="hinhanh"/>
+        <w:ind w:left="284"/>
+        <w:jc w:val="both"/>
         <w:rPr>
           <w:b w:val="0"/>
           <w:bCs w:val="0"/>
           <w:i w:val="0"/>
           <w:iCs w:val="0"/>
         </w:rPr>
-        <w:t xml:space="preserve">- </w:t>
-      </w:r>
+      </w:pPr>
       <w:r>
         <w:rPr>
           <w:b w:val="0"/>
@@ -34855,21 +34384,13 @@
           <w:i w:val="0"/>
           <w:iCs w:val="0"/>
         </w:rPr>
-        <w:t xml:space="preserve">Database: </w:t>
-      </w:r>
-      <w:r>
-        <w:rPr>
-          <w:b w:val="0"/>
-          <w:bCs w:val="0"/>
-        </w:rPr>
-        <w:t>MySQL Server</w:t>
+        <w:t xml:space="preserve">- Chức năng đăng nhập ở hai bên: </w:t>
       </w:r>
     </w:p>
     <w:p>
       <w:pPr>
         <w:pStyle w:val="hinhanh"/>
-        <w:ind w:left="284"/>
-        <w:jc w:val="both"/>
+        <w:ind w:left="0"/>
         <w:rPr>
           <w:i w:val="0"/>
           <w:iCs w:val="0"/>
@@ -34879,252 +34400,7 @@
         <w:rPr>
           <w:i w:val="0"/>
           <w:iCs w:val="0"/>
-        </w:rPr>
-        <w:t>Chạy FrontEnd (Trang người dùng)</w:t>
-      </w:r>
-    </w:p>
-    <w:p>
-      <w:pPr>
-        <w:pStyle w:val="hinhanh"/>
-        <w:ind w:left="567"/>
-        <w:jc w:val="both"/>
-        <w:rPr>
-          <w:b w:val="0"/>
-          <w:bCs w:val="0"/>
-        </w:rPr>
-      </w:pPr>
-      <w:r>
-        <w:rPr>
-          <w:b w:val="0"/>
-          <w:bCs w:val="0"/>
-          <w:i w:val="0"/>
-          <w:iCs w:val="0"/>
-        </w:rPr>
-        <w:t>-</w:t>
-      </w:r>
-      <w:r>
-        <w:rPr>
-          <w:b w:val="0"/>
-          <w:bCs w:val="0"/>
-          <w:i w:val="0"/>
-          <w:iCs w:val="0"/>
-        </w:rPr>
-        <w:t xml:space="preserve"> </w:t>
-      </w:r>
-      <w:r>
-        <w:rPr>
-          <w:b w:val="0"/>
-          <w:bCs w:val="0"/>
-          <w:i w:val="0"/>
-          <w:iCs w:val="0"/>
-        </w:rPr>
-        <w:t xml:space="preserve">Chạy trình quản lý package bằng lệnh: </w:t>
-      </w:r>
-      <w:r>
-        <w:rPr>
-          <w:b w:val="0"/>
-          <w:bCs w:val="0"/>
-        </w:rPr>
-        <w:t>npm start</w:t>
-      </w:r>
-      <w:r>
-        <w:rPr>
-          <w:b w:val="0"/>
-          <w:bCs w:val="0"/>
-          <w:i w:val="0"/>
-          <w:iCs w:val="0"/>
-        </w:rPr>
-        <w:t xml:space="preserve"> hoặc </w:t>
-      </w:r>
-      <w:r>
-        <w:rPr>
-          <w:b w:val="0"/>
-          <w:bCs w:val="0"/>
-        </w:rPr>
-        <w:t>yarn start</w:t>
-      </w:r>
-    </w:p>
-    <w:p>
-      <w:pPr>
-        <w:pStyle w:val="hinhanh"/>
-        <w:ind w:left="567"/>
-        <w:jc w:val="both"/>
-        <w:rPr>
-          <w:b w:val="0"/>
-          <w:bCs w:val="0"/>
-        </w:rPr>
-      </w:pPr>
-      <w:r>
-        <w:rPr>
-          <w:b w:val="0"/>
-          <w:bCs w:val="0"/>
-          <w:i w:val="0"/>
-          <w:iCs w:val="0"/>
-        </w:rPr>
-        <w:t xml:space="preserve">- Mở trang trình duyệt của bạn với URL là: </w:t>
-      </w:r>
-      <w:hyperlink r:id="rId57" w:history="1">
-        <w:r>
-          <w:rPr>
-            <w:rStyle w:val="Hyperlink"/>
-            <w:b w:val="0"/>
-            <w:bCs w:val="0"/>
-          </w:rPr>
-          <w:t>http://localhost:3000/</w:t>
-        </w:r>
-      </w:hyperlink>
-    </w:p>
-    <w:p>
-      <w:pPr>
-        <w:pStyle w:val="hinhanh"/>
-        <w:ind w:left="284"/>
-        <w:jc w:val="both"/>
-        <w:rPr>
-          <w:i w:val="0"/>
-          <w:iCs w:val="0"/>
-        </w:rPr>
-      </w:pPr>
-      <w:r>
-        <w:rPr>
-          <w:i w:val="0"/>
-          <w:iCs w:val="0"/>
-        </w:rPr>
-        <w:t>Chạy BackEnd (Trang quản lý)</w:t>
-      </w:r>
-    </w:p>
-    <w:p>
-      <w:pPr>
-        <w:pStyle w:val="hinhanh"/>
-        <w:ind w:left="567"/>
-        <w:jc w:val="both"/>
-        <w:rPr>
-          <w:b w:val="0"/>
-          <w:bCs w:val="0"/>
-        </w:rPr>
-      </w:pPr>
-      <w:r>
-        <w:rPr>
-          <w:b w:val="0"/>
-          <w:bCs w:val="0"/>
-          <w:i w:val="0"/>
-          <w:iCs w:val="0"/>
-        </w:rPr>
-        <w:t xml:space="preserve">- Chạy server ảo: bật </w:t>
-      </w:r>
-      <w:r>
-        <w:rPr>
-          <w:b w:val="0"/>
-          <w:bCs w:val="0"/>
-        </w:rPr>
-        <w:t>Apache + MySQL</w:t>
-      </w:r>
-      <w:r>
-        <w:rPr>
-          <w:b w:val="0"/>
-          <w:bCs w:val="0"/>
-          <w:i w:val="0"/>
-          <w:iCs w:val="0"/>
-        </w:rPr>
-        <w:t xml:space="preserve"> trong </w:t>
-      </w:r>
-      <w:r>
-        <w:rPr>
-          <w:b w:val="0"/>
-          <w:bCs w:val="0"/>
-        </w:rPr>
-        <w:t>XAMPP</w:t>
-      </w:r>
-    </w:p>
-    <w:p>
-      <w:pPr>
-        <w:pStyle w:val="hinhanh"/>
-        <w:ind w:left="567"/>
-        <w:jc w:val="both"/>
-        <w:rPr>
-          <w:b w:val="0"/>
-          <w:bCs w:val="0"/>
-        </w:rPr>
-      </w:pPr>
-      <w:r>
-        <w:rPr>
-          <w:b w:val="0"/>
-          <w:bCs w:val="0"/>
-          <w:i w:val="0"/>
-          <w:iCs w:val="0"/>
-        </w:rPr>
-        <w:t xml:space="preserve">- Mở trình duyệt của bạn với URL là: </w:t>
-      </w:r>
-      <w:hyperlink r:id="rId58" w:history="1">
-        <w:r>
-          <w:rPr>
-            <w:rStyle w:val="Hyperlink"/>
-            <w:b w:val="0"/>
-            <w:bCs w:val="0"/>
-          </w:rPr>
-          <w:t>http://localhost:8080/admin_tnews</w:t>
-        </w:r>
-      </w:hyperlink>
-    </w:p>
-    <w:p>
-      <w:pPr>
-        <w:ind w:left="284"/>
-        <w:rPr>
-          <w:rFonts w:cs="Times New Roman"/>
-          <w:b/>
-          <w:bCs/>
-          <w:szCs w:val="26"/>
-        </w:rPr>
-      </w:pPr>
-      <w:r>
-        <w:rPr>
-          <w:b/>
-          <w:bCs/>
-        </w:rPr>
-        <w:t xml:space="preserve">5.2. </w:t>
-      </w:r>
-      <w:r>
-        <w:rPr>
-          <w:b/>
-          <w:bCs/>
-        </w:rPr>
-        <w:t>Kiểm thử</w:t>
-      </w:r>
-    </w:p>
-    <w:p>
-      <w:pPr>
-        <w:pStyle w:val="hinhanh"/>
-        <w:ind w:left="284"/>
-        <w:jc w:val="both"/>
-        <w:rPr>
-          <w:b w:val="0"/>
-          <w:bCs w:val="0"/>
-          <w:i w:val="0"/>
-          <w:iCs w:val="0"/>
-        </w:rPr>
-      </w:pPr>
-      <w:r>
-        <w:rPr>
-          <w:b w:val="0"/>
-          <w:bCs w:val="0"/>
-          <w:i w:val="0"/>
-          <w:iCs w:val="0"/>
-        </w:rPr>
-        <w:t xml:space="preserve">- Chức năng đăng nhập ở hai bên: </w:t>
-      </w:r>
-    </w:p>
-    <w:p>
-      <w:pPr>
-        <w:pStyle w:val="hinhanh"/>
-        <w:ind w:left="0"/>
-        <w:rPr>
-          <w:i w:val="0"/>
-          <w:iCs w:val="0"/>
-        </w:rPr>
-      </w:pPr>
-      <w:r>
-        <w:rPr>
-          <w:i w:val="0"/>
-          <w:iCs w:val="0"/>
+          <w:noProof/>
         </w:rPr>
         <w:drawing>
           <wp:inline distT="0" distB="0" distL="0" distR="0" wp14:anchorId="628890C3" wp14:editId="4947A822">
@@ -35142,7 +34418,7 @@
                     <pic:cNvPicPr/>
                   </pic:nvPicPr>
                   <pic:blipFill>
-                    <a:blip r:embed="rId59"/>
+                    <a:blip r:embed="rId55"/>
                     <a:stretch>
                       <a:fillRect/>
                     </a:stretch>
@@ -35220,6 +34496,7 @@
           <w:bCs w:val="0"/>
           <w:i w:val="0"/>
           <w:iCs w:val="0"/>
+          <w:noProof/>
         </w:rPr>
         <w:drawing>
           <wp:inline distT="0" distB="0" distL="0" distR="0" wp14:anchorId="04C0F5C0" wp14:editId="2C7D7E6E">
@@ -35237,7 +34514,7 @@
                     <pic:cNvPicPr/>
                   </pic:nvPicPr>
                   <pic:blipFill>
-                    <a:blip r:embed="rId60"/>
+                    <a:blip r:embed="rId56"/>
                     <a:stretch>
                       <a:fillRect/>
                     </a:stretch>
@@ -35272,22 +34549,7 @@
           <w:i w:val="0"/>
           <w:iCs w:val="0"/>
         </w:rPr>
-        <w:lastRenderedPageBreak/>
-        <w:t>CHƯƠNG V</w:t>
-      </w:r>
-      <w:r>
-        <w:rPr>
-          <w:i w:val="0"/>
-          <w:iCs w:val="0"/>
-        </w:rPr>
-        <w:t>I</w:t>
-      </w:r>
-      <w:r>
-        <w:rPr>
-          <w:i w:val="0"/>
-          <w:iCs w:val="0"/>
-        </w:rPr>
-        <w:t xml:space="preserve">: </w:t>
+        <w:t xml:space="preserve">CHƯƠNG VI: </w:t>
       </w:r>
       <w:r>
         <w:rPr>
@@ -35312,6 +34574,7 @@
           <w:i w:val="0"/>
           <w:iCs w:val="0"/>
         </w:rPr>
+        <w:lastRenderedPageBreak/>
         <w:t xml:space="preserve">6.1. </w:t>
       </w:r>
       <w:r>
@@ -35492,7 +34755,7 @@
           <w:i w:val="0"/>
           <w:iCs w:val="0"/>
         </w:rPr>
-        <w:t>H</w:t>
+        <w:t xml:space="preserve">Hiểu </w:t>
       </w:r>
       <w:r>
         <w:rPr>
@@ -35501,7 +34764,7 @@
           <w:i w:val="0"/>
           <w:iCs w:val="0"/>
         </w:rPr>
-        <w:t xml:space="preserve">iểu </w:t>
+        <w:t xml:space="preserve">cơ chế </w:t>
       </w:r>
       <w:r>
         <w:rPr>
@@ -35510,7 +34773,7 @@
           <w:i w:val="0"/>
           <w:iCs w:val="0"/>
         </w:rPr>
-        <w:t xml:space="preserve">cơ chế </w:t>
+        <w:t>Hosting, Domain, DNS</w:t>
       </w:r>
       <w:r>
         <w:rPr>
@@ -35519,30 +34782,30 @@
           <w:i w:val="0"/>
           <w:iCs w:val="0"/>
         </w:rPr>
-        <w:t>Hosting, Domain, DNS</w:t>
-      </w:r>
-      <w:r>
+        <w:t xml:space="preserve"> là gì</w:t>
+      </w:r>
+    </w:p>
+    <w:p>
+      <w:pPr>
+        <w:pStyle w:val="hinhanh"/>
+        <w:ind w:left="0"/>
+        <w:jc w:val="both"/>
         <w:rPr>
           <w:b w:val="0"/>
           <w:bCs w:val="0"/>
           <w:i w:val="0"/>
           <w:iCs w:val="0"/>
         </w:rPr>
-        <w:t xml:space="preserve"> là gì</w:t>
-      </w:r>
-    </w:p>
-    <w:p>
-      <w:pPr>
-        <w:pStyle w:val="hinhanh"/>
-        <w:ind w:left="0"/>
-        <w:jc w:val="both"/>
+      </w:pPr>
+      <w:r>
         <w:rPr>
           <w:b w:val="0"/>
           <w:bCs w:val="0"/>
           <w:i w:val="0"/>
           <w:iCs w:val="0"/>
         </w:rPr>
-      </w:pPr>
+        <w:t>- H</w:t>
+      </w:r>
       <w:r>
         <w:rPr>
           <w:b w:val="0"/>
@@ -35550,7 +34813,7 @@
           <w:i w:val="0"/>
           <w:iCs w:val="0"/>
         </w:rPr>
-        <w:t>- H</w:t>
+        <w:t>iểu cách trỏ Domain về IP Host</w:t>
       </w:r>
       <w:r>
         <w:rPr>
@@ -35559,7 +34822,25 @@
           <w:i w:val="0"/>
           <w:iCs w:val="0"/>
         </w:rPr>
-        <w:t>iểu cách trỏ Domain về IP Host</w:t>
+        <w:t xml:space="preserve"> như thế nào</w:t>
+      </w:r>
+    </w:p>
+    <w:p>
+      <w:pPr>
+        <w:pStyle w:val="hinhanh"/>
+        <w:ind w:left="0"/>
+        <w:jc w:val="both"/>
+        <w:rPr>
+          <w:i w:val="0"/>
+          <w:iCs w:val="0"/>
+        </w:rPr>
+      </w:pPr>
+      <w:r>
+        <w:rPr>
+          <w:i w:val="0"/>
+          <w:iCs w:val="0"/>
+        </w:rPr>
+        <w:t xml:space="preserve">- </w:t>
       </w:r>
       <w:r>
         <w:rPr>
@@ -35568,25 +34849,7 @@
           <w:i w:val="0"/>
           <w:iCs w:val="0"/>
         </w:rPr>
-        <w:t xml:space="preserve"> như thế nào</w:t>
-      </w:r>
-    </w:p>
-    <w:p>
-      <w:pPr>
-        <w:pStyle w:val="hinhanh"/>
-        <w:ind w:left="0"/>
-        <w:jc w:val="both"/>
-        <w:rPr>
-          <w:i w:val="0"/>
-          <w:iCs w:val="0"/>
-        </w:rPr>
-      </w:pPr>
-      <w:r>
-        <w:rPr>
-          <w:i w:val="0"/>
-          <w:iCs w:val="0"/>
-        </w:rPr>
-        <w:t xml:space="preserve">- </w:t>
+        <w:t>H</w:t>
       </w:r>
       <w:r>
         <w:rPr>
@@ -35595,7 +34858,7 @@
           <w:i w:val="0"/>
           <w:iCs w:val="0"/>
         </w:rPr>
-        <w:t>H</w:t>
+        <w:t>iểu cách upload source code FrontEnd và BackEnd lên Server</w:t>
       </w:r>
       <w:r>
         <w:rPr>
@@ -35604,30 +34867,30 @@
           <w:i w:val="0"/>
           <w:iCs w:val="0"/>
         </w:rPr>
-        <w:t>iểu cách upload source code FrontEnd và BackEnd lên Server</w:t>
-      </w:r>
-      <w:r>
+        <w:t xml:space="preserve"> bằng cách nào</w:t>
+      </w:r>
+    </w:p>
+    <w:p>
+      <w:pPr>
+        <w:pStyle w:val="hinhanh"/>
+        <w:ind w:left="0"/>
+        <w:jc w:val="both"/>
         <w:rPr>
           <w:b w:val="0"/>
           <w:bCs w:val="0"/>
           <w:i w:val="0"/>
           <w:iCs w:val="0"/>
         </w:rPr>
-        <w:t xml:space="preserve"> bằng cách nào</w:t>
-      </w:r>
-    </w:p>
-    <w:p>
-      <w:pPr>
-        <w:pStyle w:val="hinhanh"/>
-        <w:ind w:left="0"/>
-        <w:jc w:val="both"/>
+      </w:pPr>
+      <w:r>
         <w:rPr>
           <w:b w:val="0"/>
           <w:bCs w:val="0"/>
           <w:i w:val="0"/>
           <w:iCs w:val="0"/>
         </w:rPr>
-      </w:pPr>
+        <w:t>- H</w:t>
+      </w:r>
       <w:r>
         <w:rPr>
           <w:b w:val="0"/>
@@ -35635,7 +34898,7 @@
           <w:i w:val="0"/>
           <w:iCs w:val="0"/>
         </w:rPr>
-        <w:t>- H</w:t>
+        <w:t xml:space="preserve">iểu </w:t>
       </w:r>
       <w:r>
         <w:rPr>
@@ -35644,7 +34907,7 @@
           <w:i w:val="0"/>
           <w:iCs w:val="0"/>
         </w:rPr>
-        <w:t xml:space="preserve">iểu </w:t>
+        <w:t>cách</w:t>
       </w:r>
       <w:r>
         <w:rPr>
@@ -35653,7 +34916,7 @@
           <w:i w:val="0"/>
           <w:iCs w:val="0"/>
         </w:rPr>
-        <w:t>cách</w:t>
+        <w:t xml:space="preserve"> bảo mật website</w:t>
       </w:r>
       <w:r>
         <w:rPr>
@@ -35662,48 +34925,48 @@
           <w:i w:val="0"/>
           <w:iCs w:val="0"/>
         </w:rPr>
-        <w:t xml:space="preserve"> bảo mật website</w:t>
-      </w:r>
-      <w:r>
+        <w:t xml:space="preserve"> ra sao</w:t>
+      </w:r>
+    </w:p>
+    <w:p>
+      <w:pPr>
+        <w:pStyle w:val="hinhanh"/>
+        <w:ind w:left="0"/>
+        <w:jc w:val="both"/>
+        <w:rPr>
+          <w:i w:val="0"/>
+          <w:iCs w:val="0"/>
+        </w:rPr>
+      </w:pPr>
+      <w:r>
+        <w:rPr>
+          <w:i w:val="0"/>
+          <w:iCs w:val="0"/>
+        </w:rPr>
+        <w:t>2. Những điều làm được:</w:t>
+      </w:r>
+    </w:p>
+    <w:p>
+      <w:pPr>
+        <w:pStyle w:val="hinhanh"/>
+        <w:ind w:left="142" w:hanging="142"/>
+        <w:jc w:val="both"/>
         <w:rPr>
           <w:b w:val="0"/>
           <w:bCs w:val="0"/>
           <w:i w:val="0"/>
           <w:iCs w:val="0"/>
         </w:rPr>
-        <w:t xml:space="preserve"> ra sao</w:t>
-      </w:r>
-    </w:p>
-    <w:p>
-      <w:pPr>
-        <w:pStyle w:val="hinhanh"/>
-        <w:ind w:left="0"/>
-        <w:jc w:val="both"/>
-        <w:rPr>
-          <w:i w:val="0"/>
-          <w:iCs w:val="0"/>
-        </w:rPr>
-      </w:pPr>
-      <w:r>
-        <w:rPr>
-          <w:i w:val="0"/>
-          <w:iCs w:val="0"/>
-        </w:rPr>
-        <w:t>2. Những điều làm được:</w:t>
-      </w:r>
-    </w:p>
-    <w:p>
-      <w:pPr>
-        <w:pStyle w:val="hinhanh"/>
-        <w:ind w:left="142" w:hanging="142"/>
-        <w:jc w:val="both"/>
+      </w:pPr>
+      <w:r>
         <w:rPr>
           <w:b w:val="0"/>
           <w:bCs w:val="0"/>
           <w:i w:val="0"/>
           <w:iCs w:val="0"/>
         </w:rPr>
-      </w:pPr>
+        <w:t xml:space="preserve">- </w:t>
+      </w:r>
       <w:r>
         <w:rPr>
           <w:b w:val="0"/>
@@ -35711,7 +34974,7 @@
           <w:i w:val="0"/>
           <w:iCs w:val="0"/>
         </w:rPr>
-        <w:t xml:space="preserve">- </w:t>
+        <w:t>Thiết kế UML: t</w:t>
       </w:r>
       <w:r>
         <w:rPr>
@@ -35720,30 +34983,30 @@
           <w:i w:val="0"/>
           <w:iCs w:val="0"/>
         </w:rPr>
-        <w:t>Thiết kế UML: t</w:t>
-      </w:r>
-      <w:r>
+        <w:t>hiết kế các biểu đồ như biểu đồ usecase tổng quát, phân rã, biểu đồ hoạt động, biểu đồ tuần tự, biểu đồ lớp để trực quan hóa hệ thống</w:t>
+      </w:r>
+    </w:p>
+    <w:p>
+      <w:pPr>
+        <w:pStyle w:val="hinhanh"/>
+        <w:ind w:left="0"/>
+        <w:jc w:val="both"/>
         <w:rPr>
           <w:b w:val="0"/>
           <w:bCs w:val="0"/>
           <w:i w:val="0"/>
           <w:iCs w:val="0"/>
         </w:rPr>
-        <w:t>hiết kế các biểu đồ như biểu đồ usecase tổng quát, phân rã, biểu đồ hoạt động, biểu đồ tuần tự, biểu đồ lớp để trực quan hóa hệ thống</w:t>
-      </w:r>
-    </w:p>
-    <w:p>
-      <w:pPr>
-        <w:pStyle w:val="hinhanh"/>
-        <w:ind w:left="0"/>
-        <w:jc w:val="both"/>
+      </w:pPr>
+      <w:r>
         <w:rPr>
           <w:b w:val="0"/>
           <w:bCs w:val="0"/>
           <w:i w:val="0"/>
           <w:iCs w:val="0"/>
         </w:rPr>
-      </w:pPr>
+        <w:t xml:space="preserve">- </w:t>
+      </w:r>
       <w:r>
         <w:rPr>
           <w:b w:val="0"/>
@@ -35751,52 +35014,52 @@
           <w:i w:val="0"/>
           <w:iCs w:val="0"/>
         </w:rPr>
-        <w:t xml:space="preserve">- </w:t>
-      </w:r>
-      <w:r>
+        <w:t>Xây dựng cơ sở dữ liệu</w:t>
+      </w:r>
+    </w:p>
+    <w:p>
+      <w:pPr>
+        <w:pStyle w:val="hinhanh"/>
+        <w:ind w:left="0"/>
+        <w:jc w:val="both"/>
         <w:rPr>
           <w:b w:val="0"/>
           <w:bCs w:val="0"/>
           <w:i w:val="0"/>
           <w:iCs w:val="0"/>
         </w:rPr>
-        <w:t>Xây dựng cơ sở dữ liệu</w:t>
-      </w:r>
-    </w:p>
-    <w:p>
-      <w:pPr>
-        <w:pStyle w:val="hinhanh"/>
-        <w:ind w:left="0"/>
-        <w:jc w:val="both"/>
+      </w:pPr>
+      <w:r>
         <w:rPr>
           <w:b w:val="0"/>
           <w:bCs w:val="0"/>
           <w:i w:val="0"/>
           <w:iCs w:val="0"/>
         </w:rPr>
-      </w:pPr>
-      <w:r>
+        <w:t>- Phát triển được chức năng quản lý nội dung, quản lý hệ thống như là:</w:t>
+      </w:r>
+    </w:p>
+    <w:p>
+      <w:pPr>
+        <w:pStyle w:val="hinhanh"/>
+        <w:ind w:left="284"/>
+        <w:jc w:val="both"/>
         <w:rPr>
           <w:b w:val="0"/>
           <w:bCs w:val="0"/>
           <w:i w:val="0"/>
           <w:iCs w:val="0"/>
         </w:rPr>
-        <w:t>- Phát triển được chức năng quản lý nội dung, quản lý hệ thống như là:</w:t>
-      </w:r>
-    </w:p>
-    <w:p>
-      <w:pPr>
-        <w:pStyle w:val="hinhanh"/>
-        <w:ind w:left="284"/>
-        <w:jc w:val="both"/>
+      </w:pPr>
+      <w:r>
         <w:rPr>
           <w:b w:val="0"/>
           <w:bCs w:val="0"/>
           <w:i w:val="0"/>
           <w:iCs w:val="0"/>
         </w:rPr>
-      </w:pPr>
+        <w:t xml:space="preserve">+ </w:t>
+      </w:r>
       <w:r>
         <w:rPr>
           <w:b w:val="0"/>
@@ -35804,30 +35067,30 @@
           <w:i w:val="0"/>
           <w:iCs w:val="0"/>
         </w:rPr>
-        <w:t xml:space="preserve">+ </w:t>
-      </w:r>
-      <w:r>
+        <w:t>Hoàn thiện các chức năng cơ bản như thêm, sửa, xóa bài viết, thể loại, danh mục</w:t>
+      </w:r>
+    </w:p>
+    <w:p>
+      <w:pPr>
+        <w:pStyle w:val="hinhanh"/>
+        <w:ind w:left="284"/>
+        <w:jc w:val="both"/>
         <w:rPr>
           <w:b w:val="0"/>
           <w:bCs w:val="0"/>
           <w:i w:val="0"/>
           <w:iCs w:val="0"/>
         </w:rPr>
-        <w:t>Hoàn thiện các chức năng cơ bản như thêm, sửa, xóa bài viết, thể loại, danh mục</w:t>
-      </w:r>
-    </w:p>
-    <w:p>
-      <w:pPr>
-        <w:pStyle w:val="hinhanh"/>
-        <w:ind w:left="284"/>
-        <w:jc w:val="both"/>
+      </w:pPr>
+      <w:r>
         <w:rPr>
           <w:b w:val="0"/>
           <w:bCs w:val="0"/>
           <w:i w:val="0"/>
           <w:iCs w:val="0"/>
         </w:rPr>
-      </w:pPr>
+        <w:t xml:space="preserve">+ </w:t>
+      </w:r>
       <w:r>
         <w:rPr>
           <w:b w:val="0"/>
@@ -35835,52 +35098,52 @@
           <w:i w:val="0"/>
           <w:iCs w:val="0"/>
         </w:rPr>
-        <w:t xml:space="preserve">+ </w:t>
-      </w:r>
-      <w:r>
+        <w:t>Quản lý các danh mục và thể loại để phân loại bài viết một cách hiệu quả</w:t>
+      </w:r>
+    </w:p>
+    <w:p>
+      <w:pPr>
+        <w:pStyle w:val="hinhanh"/>
+        <w:ind w:left="284"/>
+        <w:jc w:val="both"/>
         <w:rPr>
           <w:b w:val="0"/>
           <w:bCs w:val="0"/>
           <w:i w:val="0"/>
           <w:iCs w:val="0"/>
         </w:rPr>
-        <w:t>Quản lý các danh mục và thể loại để phân loại bài viết một cách hiệu quả</w:t>
-      </w:r>
-    </w:p>
-    <w:p>
-      <w:pPr>
-        <w:pStyle w:val="hinhanh"/>
-        <w:ind w:left="284"/>
-        <w:jc w:val="both"/>
+      </w:pPr>
+      <w:r>
         <w:rPr>
           <w:b w:val="0"/>
           <w:bCs w:val="0"/>
           <w:i w:val="0"/>
           <w:iCs w:val="0"/>
         </w:rPr>
-      </w:pPr>
-      <w:r>
+        <w:t>+ Quản lý tài khoản người dùng</w:t>
+      </w:r>
+    </w:p>
+    <w:p>
+      <w:pPr>
+        <w:pStyle w:val="hinhanh"/>
+        <w:ind w:left="142" w:hanging="142"/>
+        <w:jc w:val="both"/>
         <w:rPr>
           <w:b w:val="0"/>
           <w:bCs w:val="0"/>
           <w:i w:val="0"/>
           <w:iCs w:val="0"/>
         </w:rPr>
-        <w:t>+ Quản lý tài khoản người dùng</w:t>
-      </w:r>
-    </w:p>
-    <w:p>
-      <w:pPr>
-        <w:pStyle w:val="hinhanh"/>
-        <w:ind w:left="142" w:hanging="142"/>
-        <w:jc w:val="both"/>
+      </w:pPr>
+      <w:r>
         <w:rPr>
           <w:b w:val="0"/>
           <w:bCs w:val="0"/>
           <w:i w:val="0"/>
           <w:iCs w:val="0"/>
         </w:rPr>
-      </w:pPr>
+        <w:t>-</w:t>
+      </w:r>
       <w:r>
         <w:rPr>
           <w:b w:val="0"/>
@@ -35888,7 +35151,7 @@
           <w:i w:val="0"/>
           <w:iCs w:val="0"/>
         </w:rPr>
-        <w:t>-</w:t>
+        <w:t xml:space="preserve"> Giao diện người dùng: </w:t>
       </w:r>
       <w:r>
         <w:rPr>
@@ -35897,102 +35160,102 @@
           <w:i w:val="0"/>
           <w:iCs w:val="0"/>
         </w:rPr>
-        <w:t xml:space="preserve"> Giao diện người dùng: </w:t>
-      </w:r>
-      <w:r>
+        <w:t>Phát triển giao diện cơ bản về hai trang quản lý và người dùng</w:t>
+      </w:r>
+    </w:p>
+    <w:p>
+      <w:pPr>
+        <w:pStyle w:val="hinhanh"/>
+        <w:ind w:left="0"/>
+        <w:jc w:val="both"/>
+        <w:rPr>
+          <w:i w:val="0"/>
+          <w:iCs w:val="0"/>
+        </w:rPr>
+      </w:pPr>
+      <w:r>
+        <w:rPr>
+          <w:i w:val="0"/>
+          <w:iCs w:val="0"/>
+        </w:rPr>
+        <w:t>3. Những vấn đề còn tồn tại:</w:t>
+      </w:r>
+    </w:p>
+    <w:p>
+      <w:pPr>
+        <w:pStyle w:val="ListParagraph"/>
+        <w:spacing w:line="360" w:lineRule="auto"/>
+        <w:ind w:left="0" w:hanging="11"/>
+        <w:jc w:val="both"/>
+        <w:rPr>
+          <w:rFonts w:cs="Times New Roman"/>
+          <w:szCs w:val="26"/>
+        </w:rPr>
+      </w:pPr>
+      <w:r>
+        <w:rPr>
+          <w:rFonts w:cs="Times New Roman"/>
+          <w:szCs w:val="26"/>
+        </w:rPr>
+        <w:t xml:space="preserve">- </w:t>
+      </w:r>
+      <w:r>
+        <w:rPr>
+          <w:rFonts w:cs="Times New Roman"/>
+          <w:szCs w:val="26"/>
+        </w:rPr>
+        <w:t>Hiệu suất hệ thống:</w:t>
+      </w:r>
+    </w:p>
+    <w:p>
+      <w:pPr>
+        <w:pStyle w:val="ListParagraph"/>
+        <w:spacing w:line="360" w:lineRule="auto"/>
+        <w:ind w:left="284" w:hanging="11"/>
+        <w:jc w:val="both"/>
+      </w:pPr>
+      <w:r>
+        <w:t xml:space="preserve">+ </w:t>
+      </w:r>
+      <w:r>
+        <w:t>Hiện tại, hệ thống chưa được tối ưu hóa hoàn toàn cho hiệu suất khi số lượng người dùng và bài viết tăng lên.</w:t>
+      </w:r>
+    </w:p>
+    <w:p>
+      <w:pPr>
+        <w:pStyle w:val="ListParagraph"/>
+        <w:spacing w:line="360" w:lineRule="auto"/>
+        <w:ind w:left="284" w:hanging="11"/>
+        <w:jc w:val="both"/>
+      </w:pPr>
+      <w:r>
+        <w:t xml:space="preserve">+ </w:t>
+      </w:r>
+      <w:r>
+        <w:t>Chưa có giải pháp caching hoặc cơ chế tối ưu truy vấn để giảm tải cho cơ sở dữ liệu.</w:t>
+      </w:r>
+    </w:p>
+    <w:p>
+      <w:pPr>
+        <w:pStyle w:val="hinhanh"/>
+        <w:ind w:left="0" w:hanging="11"/>
+        <w:jc w:val="both"/>
         <w:rPr>
           <w:b w:val="0"/>
           <w:bCs w:val="0"/>
           <w:i w:val="0"/>
           <w:iCs w:val="0"/>
         </w:rPr>
-        <w:t>Phát triển giao diện cơ bản về hai trang quản lý và người dùng</w:t>
-      </w:r>
-    </w:p>
-    <w:p>
-      <w:pPr>
-        <w:pStyle w:val="hinhanh"/>
-        <w:ind w:left="0"/>
-        <w:jc w:val="both"/>
-        <w:rPr>
-          <w:i w:val="0"/>
-          <w:iCs w:val="0"/>
-        </w:rPr>
-      </w:pPr>
-      <w:r>
-        <w:rPr>
-          <w:i w:val="0"/>
-          <w:iCs w:val="0"/>
-        </w:rPr>
-        <w:t>3. Những vấn đề còn tồn tại:</w:t>
-      </w:r>
-    </w:p>
-    <w:p>
-      <w:pPr>
-        <w:pStyle w:val="ListParagraph"/>
-        <w:spacing w:line="360" w:lineRule="auto"/>
-        <w:ind w:left="0" w:hanging="11"/>
-        <w:jc w:val="both"/>
-        <w:rPr>
-          <w:rFonts w:cs="Times New Roman"/>
-          <w:szCs w:val="26"/>
-        </w:rPr>
-      </w:pPr>
-      <w:r>
-        <w:rPr>
-          <w:rFonts w:cs="Times New Roman"/>
-          <w:szCs w:val="26"/>
-        </w:rPr>
-        <w:t xml:space="preserve">- </w:t>
-      </w:r>
-      <w:r>
-        <w:rPr>
-          <w:rFonts w:cs="Times New Roman"/>
-          <w:szCs w:val="26"/>
-        </w:rPr>
-        <w:t>Hiệu suất hệ thống:</w:t>
-      </w:r>
-    </w:p>
-    <w:p>
-      <w:pPr>
-        <w:pStyle w:val="ListParagraph"/>
-        <w:spacing w:line="360" w:lineRule="auto"/>
-        <w:ind w:left="284" w:hanging="11"/>
-        <w:jc w:val="both"/>
-      </w:pPr>
-      <w:r>
-        <w:t xml:space="preserve">+ </w:t>
-      </w:r>
-      <w:r>
-        <w:t>Hiện tại, hệ thống chưa được tối ưu hóa hoàn toàn cho hiệu suất khi số lượng người dùng và bài viết tăng lên.</w:t>
-      </w:r>
-    </w:p>
-    <w:p>
-      <w:pPr>
-        <w:pStyle w:val="ListParagraph"/>
-        <w:spacing w:line="360" w:lineRule="auto"/>
-        <w:ind w:left="284" w:hanging="11"/>
-        <w:jc w:val="both"/>
-      </w:pPr>
-      <w:r>
-        <w:t xml:space="preserve">+ </w:t>
-      </w:r>
-      <w:r>
-        <w:t>Chưa có giải pháp caching hoặc cơ chế tối ưu truy vấn để giảm tải cho cơ sở dữ liệu.</w:t>
-      </w:r>
-    </w:p>
-    <w:p>
-      <w:pPr>
-        <w:pStyle w:val="hinhanh"/>
-        <w:ind w:left="0" w:hanging="11"/>
-        <w:jc w:val="both"/>
+      </w:pPr>
+      <w:r>
         <w:rPr>
           <w:b w:val="0"/>
           <w:bCs w:val="0"/>
           <w:i w:val="0"/>
           <w:iCs w:val="0"/>
         </w:rPr>
-      </w:pPr>
+        <w:t>-</w:t>
+      </w:r>
       <w:r>
         <w:rPr>
           <w:b w:val="0"/>
@@ -36000,7 +35263,7 @@
           <w:i w:val="0"/>
           <w:iCs w:val="0"/>
         </w:rPr>
-        <w:t>-</w:t>
+        <w:t xml:space="preserve"> </w:t>
       </w:r>
       <w:r>
         <w:rPr>
@@ -36009,17 +35272,21 @@
           <w:i w:val="0"/>
           <w:iCs w:val="0"/>
         </w:rPr>
-        <w:t xml:space="preserve"> </w:t>
-      </w:r>
-      <w:r>
+        <w:t>Quá trình khảo sát còn nhiều thiếu sót, chưa xử lý triệt để tất cả các lỗi</w:t>
+      </w:r>
+    </w:p>
+    <w:p>
+      <w:pPr>
+        <w:pStyle w:val="hinhanh"/>
+        <w:ind w:left="0" w:hanging="11"/>
+        <w:jc w:val="both"/>
         <w:rPr>
           <w:b w:val="0"/>
           <w:bCs w:val="0"/>
           <w:i w:val="0"/>
           <w:iCs w:val="0"/>
         </w:rPr>
-        <w:t>Quá trình khảo sát còn nhiều thiếu sót, chưa xử lý triệt để tất cả các lỗi</w:t>
-      </w:r>
+      </w:pPr>
     </w:p>
     <w:p>
       <w:pPr>
@@ -36040,55 +35307,51 @@
         <w:ind w:left="0" w:hanging="11"/>
         <w:jc w:val="both"/>
         <w:rPr>
+          <w:i w:val="0"/>
+          <w:iCs w:val="0"/>
+        </w:rPr>
+      </w:pPr>
+      <w:r>
+        <w:rPr>
+          <w:i w:val="0"/>
+          <w:iCs w:val="0"/>
+        </w:rPr>
+        <w:lastRenderedPageBreak/>
+        <w:t>4. Hướng phát triển trong tương lai</w:t>
+      </w:r>
+      <w:r>
+        <w:rPr>
+          <w:i w:val="0"/>
+          <w:iCs w:val="0"/>
+        </w:rPr>
+        <w:t>:</w:t>
+      </w:r>
+    </w:p>
+    <w:p>
+      <w:pPr>
+        <w:pStyle w:val="hinhanh"/>
+        <w:ind w:left="0" w:hanging="11"/>
+        <w:jc w:val="both"/>
+        <w:rPr>
+          <w:i w:val="0"/>
+          <w:iCs w:val="0"/>
+        </w:rPr>
+      </w:pPr>
+      <w:r>
+        <w:rPr>
+          <w:i w:val="0"/>
+          <w:iCs w:val="0"/>
+        </w:rPr>
+        <w:t xml:space="preserve">- </w:t>
+      </w:r>
+      <w:r>
+        <w:rPr>
           <w:b w:val="0"/>
           <w:bCs w:val="0"/>
           <w:i w:val="0"/>
           <w:iCs w:val="0"/>
         </w:rPr>
-      </w:pPr>
-    </w:p>
-    <w:p>
-      <w:pPr>
-        <w:pStyle w:val="hinhanh"/>
-        <w:ind w:left="0" w:hanging="11"/>
-        <w:jc w:val="both"/>
-        <w:rPr>
-          <w:i w:val="0"/>
-          <w:iCs w:val="0"/>
-        </w:rPr>
-      </w:pPr>
-      <w:r>
-        <w:rPr>
-          <w:i w:val="0"/>
-          <w:iCs w:val="0"/>
-        </w:rPr>
-        <w:lastRenderedPageBreak/>
-        <w:t>4. Hướng phát triển trong tương lai</w:t>
-      </w:r>
-      <w:r>
-        <w:rPr>
-          <w:i w:val="0"/>
-          <w:iCs w:val="0"/>
-        </w:rPr>
-        <w:t>:</w:t>
-      </w:r>
-    </w:p>
-    <w:p>
-      <w:pPr>
-        <w:pStyle w:val="hinhanh"/>
-        <w:ind w:left="0" w:hanging="11"/>
-        <w:jc w:val="both"/>
-        <w:rPr>
-          <w:i w:val="0"/>
-          <w:iCs w:val="0"/>
-        </w:rPr>
-      </w:pPr>
-      <w:r>
-        <w:rPr>
-          <w:i w:val="0"/>
-          <w:iCs w:val="0"/>
-        </w:rPr>
-        <w:t xml:space="preserve">- </w:t>
+        <w:t>Có thể xem được giá cổ phiếu của các sàn như VNINDEX, HNXINDEX, UPINDEX,…</w:t>
       </w:r>
       <w:r>
         <w:rPr>
@@ -36097,9 +35360,8 @@
           <w:i w:val="0"/>
           <w:iCs w:val="0"/>
         </w:rPr>
-        <w:t xml:space="preserve">Có thể xem được giá cổ phiếu của các sàn như VNINDEX, HNXINDEX, </w:t>
-      </w:r>
-      <w:proofErr w:type="gramStart"/>
+        <w:t>.</w:t>
+      </w:r>
       <w:r>
         <w:rPr>
           <w:b w:val="0"/>
@@ -36107,9 +35369,15 @@
           <w:i w:val="0"/>
           <w:iCs w:val="0"/>
         </w:rPr>
-        <w:t>UPINDEX,…</w:t>
-      </w:r>
-      <w:proofErr w:type="gramEnd"/>
+        <w:t>,</w:t>
+      </w:r>
+      <w:r>
+        <w:rPr>
+          <w:i w:val="0"/>
+          <w:iCs w:val="0"/>
+        </w:rPr>
+        <w:t xml:space="preserve"> </w:t>
+      </w:r>
       <w:r>
         <w:rPr>
           <w:b w:val="0"/>
@@ -36117,7 +35385,7 @@
           <w:i w:val="0"/>
           <w:iCs w:val="0"/>
         </w:rPr>
-        <w:t>.</w:t>
+        <w:t>chạy chương trình ứng dụng với realTime</w:t>
       </w:r>
       <w:r>
         <w:rPr>
@@ -36126,14 +35394,7 @@
           <w:i w:val="0"/>
           <w:iCs w:val="0"/>
         </w:rPr>
-        <w:t>,</w:t>
-      </w:r>
-      <w:r>
-        <w:rPr>
-          <w:i w:val="0"/>
-          <w:iCs w:val="0"/>
-        </w:rPr>
-        <w:t xml:space="preserve"> </w:t>
+        <w:t>. Luôn cập nhật được thông tin của các doanh nghiệp liên quan đến mã cố phiếu đó như báo cáo tài chín</w:t>
       </w:r>
       <w:r>
         <w:rPr>
@@ -36142,37 +35403,8 @@
           <w:i w:val="0"/>
           <w:iCs w:val="0"/>
         </w:rPr>
-        <w:t>chạy chương trình ứng dụng với realTime</w:t>
-      </w:r>
-      <w:r>
-        <w:rPr>
-          <w:b w:val="0"/>
-          <w:bCs w:val="0"/>
-          <w:i w:val="0"/>
-          <w:iCs w:val="0"/>
-        </w:rPr>
-        <w:t>. Luôn cập nhật được thông tin của các doanh nghiệp liên quan đến mã cố phiếu đó như báo cáo tài chín</w:t>
-      </w:r>
-      <w:r>
-        <w:rPr>
-          <w:b w:val="0"/>
-          <w:bCs w:val="0"/>
-          <w:i w:val="0"/>
-          <w:iCs w:val="0"/>
-        </w:rPr>
-        <w:t xml:space="preserve">h, cơ hội ra </w:t>
-      </w:r>
-      <w:proofErr w:type="gramStart"/>
-      <w:r>
-        <w:rPr>
-          <w:b w:val="0"/>
-          <w:bCs w:val="0"/>
-          <w:i w:val="0"/>
-          <w:iCs w:val="0"/>
-        </w:rPr>
-        <w:t>sao,…</w:t>
-      </w:r>
-      <w:proofErr w:type="gramEnd"/>
+        <w:t>h, cơ hội ra sao,…</w:t>
+      </w:r>
     </w:p>
     <w:p>
       <w:pPr>
@@ -36384,18 +35616,17 @@
           <w:iCs w:val="0"/>
           <w:lang w:eastAsia="zh-CN"/>
         </w:rPr>
-        <w:t>Tích hợp AI để tự động hóa quy trình biên tập</w:t>
-      </w:r>
-      <w:r>
-        <w:rPr>
-          <w:rFonts w:eastAsia="Times New Roman"/>
+        <w:t xml:space="preserve">Tích hợp AI để tự động hóa quy trình biên tập: </w:t>
+      </w:r>
+      <w:r>
+        <w:rPr>
           <w:b w:val="0"/>
           <w:bCs w:val="0"/>
           <w:i w:val="0"/>
           <w:iCs w:val="0"/>
           <w:lang w:eastAsia="zh-CN"/>
         </w:rPr>
-        <w:t xml:space="preserve">: </w:t>
+        <w:t xml:space="preserve">Tạo nội dung tự động: Sử dụng AI để tự động viết các bài </w:t>
       </w:r>
       <w:r>
         <w:rPr>
@@ -36405,7 +35636,7 @@
           <w:iCs w:val="0"/>
           <w:lang w:eastAsia="zh-CN"/>
         </w:rPr>
-        <w:t xml:space="preserve">Tạo nội dung tự động: Sử dụng AI để tự động viết các bài </w:t>
+        <w:t>tin</w:t>
       </w:r>
       <w:r>
         <w:rPr>
@@ -36415,9 +35646,65 @@
           <w:iCs w:val="0"/>
           <w:lang w:eastAsia="zh-CN"/>
         </w:rPr>
-        <w:t>tin</w:t>
-      </w:r>
-      <w:r>
+        <w:t xml:space="preserve"> cơ bản từ dữ liệu có cấu trúc, chẳng hạn như báo cáo tài chính, kết quả thể thao, hoặc thời tiết</w:t>
+      </w:r>
+    </w:p>
+    <w:p>
+      <w:pPr>
+        <w:rPr>
+          <w:rFonts w:cs="Times New Roman"/>
+          <w:szCs w:val="26"/>
+          <w:lang w:eastAsia="zh-CN"/>
+        </w:rPr>
+      </w:pPr>
+      <w:r>
+        <w:rPr>
+          <w:b/>
+          <w:bCs/>
+          <w:i/>
+          <w:iCs/>
+          <w:lang w:eastAsia="zh-CN"/>
+        </w:rPr>
+        <w:br w:type="page"/>
+      </w:r>
+    </w:p>
+    <w:p>
+      <w:pPr>
+        <w:pStyle w:val="hinhanh"/>
+        <w:ind w:left="0"/>
+        <w:rPr>
+          <w:i w:val="0"/>
+          <w:iCs w:val="0"/>
+        </w:rPr>
+      </w:pPr>
+      <w:r>
+        <w:rPr>
+          <w:i w:val="0"/>
+          <w:iCs w:val="0"/>
+        </w:rPr>
+        <w:lastRenderedPageBreak/>
+        <w:t xml:space="preserve">CÁC </w:t>
+      </w:r>
+      <w:r>
+        <w:rPr>
+          <w:i w:val="0"/>
+          <w:iCs w:val="0"/>
+        </w:rPr>
+        <w:t xml:space="preserve">NGUỒN </w:t>
+      </w:r>
+      <w:r>
+        <w:rPr>
+          <w:i w:val="0"/>
+          <w:iCs w:val="0"/>
+        </w:rPr>
+        <w:t>TÀI LIỆU THAM KHẢO</w:t>
+      </w:r>
+    </w:p>
+    <w:p>
+      <w:pPr>
+        <w:pStyle w:val="hinhanh"/>
+        <w:ind w:left="0"/>
+        <w:jc w:val="both"/>
         <w:rPr>
           <w:b w:val="0"/>
           <w:bCs w:val="0"/>
@@ -36425,65 +35712,16 @@
           <w:iCs w:val="0"/>
           <w:lang w:eastAsia="zh-CN"/>
         </w:rPr>
-        <w:t xml:space="preserve"> cơ bản từ dữ liệu có cấu trúc, chẳng hạn như báo cáo tài chính, kết quả thể thao, hoặc thời tiết</w:t>
-      </w:r>
-    </w:p>
-    <w:p>
-      <w:pPr>
-        <w:rPr>
-          <w:rFonts w:cs="Times New Roman"/>
-          <w:szCs w:val="26"/>
-          <w:lang w:eastAsia="zh-CN"/>
-        </w:rPr>
-      </w:pPr>
-      <w:r>
-        <w:rPr>
-          <w:b/>
-          <w:bCs/>
-          <w:i/>
-          <w:iCs/>
-          <w:lang w:eastAsia="zh-CN"/>
-        </w:rPr>
-        <w:br w:type="page"/>
-      </w:r>
-    </w:p>
-    <w:p>
-      <w:pPr>
-        <w:pStyle w:val="hinhanh"/>
-        <w:ind w:left="0"/>
+      </w:pPr>
+      <w:r>
         <w:rPr>
           <w:i w:val="0"/>
           <w:iCs w:val="0"/>
-        </w:rPr>
-      </w:pPr>
-      <w:r>
-        <w:rPr>
-          <w:i w:val="0"/>
-          <w:iCs w:val="0"/>
-        </w:rPr>
-        <w:lastRenderedPageBreak/>
-        <w:t xml:space="preserve">CÁC </w:t>
-      </w:r>
-      <w:r>
-        <w:rPr>
-          <w:i w:val="0"/>
-          <w:iCs w:val="0"/>
-        </w:rPr>
-        <w:t xml:space="preserve">NGUỒN </w:t>
-      </w:r>
-      <w:r>
-        <w:rPr>
-          <w:i w:val="0"/>
-          <w:iCs w:val="0"/>
-        </w:rPr>
-        <w:t>TÀI LIỆU THAM KHẢO</w:t>
-      </w:r>
-    </w:p>
-    <w:p>
-      <w:pPr>
-        <w:pStyle w:val="hinhanh"/>
-        <w:ind w:left="0"/>
-        <w:jc w:val="both"/>
+          <w:lang w:eastAsia="zh-CN"/>
+        </w:rPr>
+        <w:t>Phạm Văn Ất</w:t>
+      </w:r>
+      <w:r>
         <w:rPr>
           <w:b w:val="0"/>
           <w:bCs w:val="0"/>
@@ -36491,14 +35729,15 @@
           <w:iCs w:val="0"/>
           <w:lang w:eastAsia="zh-CN"/>
         </w:rPr>
-      </w:pPr>
-      <w:r>
-        <w:rPr>
-          <w:i w:val="0"/>
-          <w:iCs w:val="0"/>
+        <w:t xml:space="preserve"> (2011). </w:t>
+      </w:r>
+      <w:r>
+        <w:rPr>
+          <w:b w:val="0"/>
+          <w:bCs w:val="0"/>
           <w:lang w:eastAsia="zh-CN"/>
         </w:rPr>
-        <w:t>Phạm Văn Ất</w:t>
+        <w:t>Giáo trình Cơ sở dữ liệu</w:t>
       </w:r>
       <w:r>
         <w:rPr>
@@ -36508,17 +35747,14 @@
           <w:iCs w:val="0"/>
           <w:lang w:eastAsia="zh-CN"/>
         </w:rPr>
-        <w:t xml:space="preserve"> (2011). </w:t>
-      </w:r>
-      <w:r>
-        <w:rPr>
-          <w:b w:val="0"/>
-          <w:bCs w:val="0"/>
-          <w:lang w:eastAsia="zh-CN"/>
-        </w:rPr>
-        <w:t>Giáo trình Cơ sở dữ liệu</w:t>
-      </w:r>
-      <w:r>
+        <w:t>. Nhà xuất bản Khoa học và Kỹ thuật</w:t>
+      </w:r>
+    </w:p>
+    <w:p>
+      <w:pPr>
+        <w:pStyle w:val="hinhanh"/>
+        <w:ind w:left="0"/>
+        <w:jc w:val="both"/>
         <w:rPr>
           <w:b w:val="0"/>
           <w:bCs w:val="0"/>
@@ -36526,14 +35762,16 @@
           <w:iCs w:val="0"/>
           <w:lang w:eastAsia="zh-CN"/>
         </w:rPr>
-        <w:t>. Nhà xuất bản Khoa học và Kỹ thuật</w:t>
-      </w:r>
-    </w:p>
-    <w:p>
-      <w:pPr>
-        <w:pStyle w:val="hinhanh"/>
-        <w:ind w:left="0"/>
-        <w:jc w:val="both"/>
+      </w:pPr>
+      <w:r>
+        <w:rPr>
+          <w:i w:val="0"/>
+          <w:iCs w:val="0"/>
+          <w:lang w:eastAsia="zh-CN"/>
+        </w:rPr>
+        <w:t xml:space="preserve">Trần Đình Quế </w:t>
+      </w:r>
+      <w:r>
         <w:rPr>
           <w:b w:val="0"/>
           <w:bCs w:val="0"/>
@@ -36541,34 +35779,7 @@
           <w:iCs w:val="0"/>
           <w:lang w:eastAsia="zh-CN"/>
         </w:rPr>
-      </w:pPr>
-      <w:r>
-        <w:rPr>
-          <w:i w:val="0"/>
-          <w:iCs w:val="0"/>
-          <w:lang w:eastAsia="zh-CN"/>
-        </w:rPr>
-        <w:t xml:space="preserve">Trần Đình Quế </w:t>
-      </w:r>
-      <w:r>
-        <w:rPr>
-          <w:b w:val="0"/>
-          <w:bCs w:val="0"/>
-          <w:i w:val="0"/>
-          <w:iCs w:val="0"/>
-          <w:lang w:eastAsia="zh-CN"/>
-        </w:rPr>
-        <w:t>(2010</w:t>
-      </w:r>
-      <w:r>
-        <w:rPr>
-          <w:b w:val="0"/>
-          <w:bCs w:val="0"/>
-          <w:i w:val="0"/>
-          <w:iCs w:val="0"/>
-          <w:lang w:eastAsia="zh-CN"/>
-        </w:rPr>
-        <w:t>)</w:t>
+        <w:t>(2010)</w:t>
       </w:r>
       <w:r>
         <w:rPr>
@@ -42075,6 +41286,7 @@
   <w:style w:type="character" w:default="1" w:styleId="DefaultParagraphFont">
     <w:name w:val="Default Paragraph Font"/>
     <w:uiPriority w:val="1"/>
+    <w:semiHidden/>
     <w:unhideWhenUsed/>
   </w:style>
   <w:style w:type="table" w:default="1" w:styleId="TableNormal">

</xml_diff>